<commit_message>
Book Cover + Chapter 4&6
</commit_message>
<xml_diff>
--- a/Document.docx
+++ b/Document.docx
@@ -2,6 +2,1205 @@
 <file path=word/document.xml><?xml version="1.0" encoding="utf-8"?>
 <w:document xmlns:wpc="http://schemas.microsoft.com/office/word/2010/wordprocessingCanvas" xmlns:cx="http://schemas.microsoft.com/office/drawing/2014/chartex" xmlns:cx1="http://schemas.microsoft.com/office/drawing/2015/9/8/chartex" xmlns:cx2="http://schemas.microsoft.com/office/drawing/2015/10/21/chartex" xmlns:cx3="http://schemas.microsoft.com/office/drawing/2016/5/9/chartex" xmlns:cx4="http://schemas.microsoft.com/office/drawing/2016/5/10/chartex" xmlns:cx5="http://schemas.microsoft.com/office/drawing/2016/5/11/chartex" xmlns:cx6="http://schemas.microsoft.com/office/drawing/2016/5/12/chartex" xmlns:cx7="http://schemas.microsoft.com/office/drawing/2016/5/13/chartex" xmlns:cx8="http://schemas.microsoft.com/office/drawing/2016/5/14/chartex" xmlns:mc="http://schemas.openxmlformats.org/markup-compatibility/2006" xmlns:aink="http://schemas.microsoft.com/office/drawing/2016/ink" xmlns:am3d="http://schemas.microsoft.com/office/drawing/2017/model3d" xmlns:o="urn:schemas-microsoft-com:office:office" xmlns:r="http://schemas.openxmlformats.org/officeDocument/2006/relationships" xmlns:m="http://schemas.openxmlformats.org/officeDocument/2006/math" xmlns:v="urn:schemas-microsoft-com:vml" xmlns:wp14="http://schemas.microsoft.com/office/word/2010/wordprocessingDrawing" xmlns:wp="http://schemas.openxmlformats.org/drawingml/2006/wordprocessingDrawing" xmlns:w10="urn:schemas-microsoft-com:office:word" xmlns:w="http://schemas.openxmlformats.org/wordprocessingml/2006/main" xmlns:w14="http://schemas.microsoft.com/office/word/2010/wordml" xmlns:w15="http://schemas.microsoft.com/office/word/2012/wordml" xmlns:w16cex="http://schemas.microsoft.com/office/word/2018/wordml/cex" xmlns:w16cid="http://schemas.microsoft.com/office/word/2016/wordml/cid" xmlns:w16="http://schemas.microsoft.com/office/word/2018/wordml" xmlns:w16se="http://schemas.microsoft.com/office/word/2015/wordml/symex" xmlns:wpg="http://schemas.microsoft.com/office/word/2010/wordprocessingGroup" xmlns:wpi="http://schemas.microsoft.com/office/word/2010/wordprocessingInk" xmlns:wne="http://schemas.microsoft.com/office/word/2006/wordml" xmlns:wps="http://schemas.microsoft.com/office/word/2010/wordprocessingShape" mc:Ignorable="w14 w15 w16se w16cid w16 w16cex wp14">
   <w:body>
+    <w:p>
+      <w:pPr>
+        <w:rPr>
+          <w:rFonts w:ascii="Times New Roman" w:hAnsi="Times New Roman" w:cs="Times New Roman"/>
+          <w:noProof/>
+        </w:rPr>
+      </w:pPr>
+      <w:r>
+        <w:rPr>
+          <w:rFonts w:ascii="Times New Roman" w:hAnsi="Times New Roman" w:cs="Times New Roman"/>
+          <w:noProof/>
+        </w:rPr>
+        <mc:AlternateContent>
+          <mc:Choice Requires="wps">
+            <w:drawing>
+              <wp:anchor distT="0" distB="0" distL="114300" distR="114300" simplePos="0" relativeHeight="251670528" behindDoc="0" locked="0" layoutInCell="1" allowOverlap="1" wp14:anchorId="2C06B325" wp14:editId="467AEE10">
+                <wp:simplePos x="0" y="0"/>
+                <wp:positionH relativeFrom="page">
+                  <wp:posOffset>4652654</wp:posOffset>
+                </wp:positionH>
+                <wp:positionV relativeFrom="paragraph">
+                  <wp:posOffset>4832796</wp:posOffset>
+                </wp:positionV>
+                <wp:extent cx="3222625" cy="581660"/>
+                <wp:effectExtent l="0" t="0" r="15875" b="8890"/>
+                <wp:wrapNone/>
+                <wp:docPr id="21" name="Text Box 21"/>
+                <wp:cNvGraphicFramePr>
+                  <a:graphicFrameLocks xmlns:a="http://schemas.openxmlformats.org/drawingml/2006/main"/>
+                </wp:cNvGraphicFramePr>
+                <a:graphic xmlns:a="http://schemas.openxmlformats.org/drawingml/2006/main">
+                  <a:graphicData uri="http://schemas.microsoft.com/office/word/2010/wordprocessingShape">
+                    <wps:wsp>
+                      <wps:cNvSpPr txBox="1">
+                        <a:spLocks noChangeArrowheads="1"/>
+                      </wps:cNvSpPr>
+                      <wps:spPr bwMode="auto">
+                        <a:xfrm>
+                          <a:off x="0" y="0"/>
+                          <a:ext cx="3222625" cy="581660"/>
+                        </a:xfrm>
+                        <a:prstGeom prst="rect">
+                          <a:avLst/>
+                        </a:prstGeom>
+                        <a:noFill/>
+                        <a:ln>
+                          <a:noFill/>
+                        </a:ln>
+                        <a:extLst>
+                          <a:ext uri="{909E8E84-426E-40DD-AFC4-6F175D3DCCD1}">
+                            <a14:hiddenFill xmlns:a14="http://schemas.microsoft.com/office/drawing/2010/main">
+                              <a:solidFill>
+                                <a:srgbClr val="923743"/>
+                              </a:solidFill>
+                            </a14:hiddenFill>
+                          </a:ext>
+                          <a:ext uri="{91240B29-F687-4F45-9708-019B960494DF}">
+                            <a14:hiddenLine xmlns:a14="http://schemas.microsoft.com/office/drawing/2010/main" w="9525">
+                              <a:solidFill>
+                                <a:srgbClr val="000000"/>
+                              </a:solidFill>
+                              <a:miter lim="800000"/>
+                              <a:headEnd/>
+                              <a:tailEnd/>
+                            </a14:hiddenLine>
+                          </a:ext>
+                        </a:extLst>
+                      </wps:spPr>
+                      <wps:txbx>
+                        <w:txbxContent>
+                          <w:p>
+                            <w:pPr>
+                              <w:rPr>
+                                <w:rFonts w:cs="Times New Roman"/>
+                                <w:color w:val="777777"/>
+                                <w:sz w:val="32"/>
+                                <w:szCs w:val="32"/>
+                              </w:rPr>
+                            </w:pPr>
+                            <w:r>
+                              <w:rPr>
+                                <w:rFonts w:cs="Times New Roman"/>
+                                <w:color w:val="777777"/>
+                                <w:sz w:val="32"/>
+                                <w:szCs w:val="32"/>
+                              </w:rPr>
+                              <w:t>LUONG HOANG HUONG</w:t>
+                            </w:r>
+                          </w:p>
+                        </w:txbxContent>
+                      </wps:txbx>
+                      <wps:bodyPr rot="0" vert="horz" wrap="square" lIns="0" tIns="0" rIns="0" bIns="0" anchor="t" anchorCtr="0" upright="1">
+                        <a:noAutofit/>
+                      </wps:bodyPr>
+                    </wps:wsp>
+                  </a:graphicData>
+                </a:graphic>
+                <wp14:sizeRelH relativeFrom="page">
+                  <wp14:pctWidth>0</wp14:pctWidth>
+                </wp14:sizeRelH>
+                <wp14:sizeRelV relativeFrom="page">
+                  <wp14:pctHeight>0</wp14:pctHeight>
+                </wp14:sizeRelV>
+              </wp:anchor>
+            </w:drawing>
+          </mc:Choice>
+          <mc:Fallback>
+            <w:pict>
+              <v:shapetype w14:anchorId="2C06B325" id="_x0000_t202" coordsize="21600,21600" o:spt="202" path="m,l,21600r21600,l21600,xe">
+                <v:stroke joinstyle="miter"/>
+                <v:path gradientshapeok="t" o:connecttype="rect"/>
+              </v:shapetype>
+              <v:shape id="Text Box 21" o:spid="_x0000_s1026" type="#_x0000_t202" style="position:absolute;margin-left:366.35pt;margin-top:380.55pt;width:253.75pt;height:45.8pt;z-index:251670528;visibility:visible;mso-wrap-style:square;mso-width-percent:0;mso-height-percent:0;mso-wrap-distance-left:9pt;mso-wrap-distance-top:0;mso-wrap-distance-right:9pt;mso-wrap-distance-bottom:0;mso-position-horizontal:absolute;mso-position-horizontal-relative:page;mso-position-vertical:absolute;mso-position-vertical-relative:text;mso-width-percent:0;mso-height-percent:0;mso-width-relative:page;mso-height-relative:page;v-text-anchor:top" o:gfxdata="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" filled="f" fillcolor="#923743" stroked="f">
+                <v:textbox inset="0,0,0,0">
+                  <w:txbxContent>
+                    <w:p>
+                      <w:pPr>
+                        <w:rPr>
+                          <w:rFonts w:cs="Times New Roman"/>
+                          <w:color w:val="777777"/>
+                          <w:sz w:val="32"/>
+                          <w:szCs w:val="32"/>
+                        </w:rPr>
+                      </w:pPr>
+                      <w:r>
+                        <w:rPr>
+                          <w:rFonts w:cs="Times New Roman"/>
+                          <w:color w:val="777777"/>
+                          <w:sz w:val="32"/>
+                          <w:szCs w:val="32"/>
+                        </w:rPr>
+                        <w:t>LUONG HOANG HUONG</w:t>
+                      </w:r>
+                    </w:p>
+                  </w:txbxContent>
+                </v:textbox>
+                <w10:wrap anchorx="page"/>
+              </v:shape>
+            </w:pict>
+          </mc:Fallback>
+        </mc:AlternateContent>
+      </w:r>
+      <w:r>
+        <w:rPr>
+          <w:rFonts w:ascii="Times New Roman" w:hAnsi="Times New Roman" w:cs="Times New Roman"/>
+          <w:noProof/>
+        </w:rPr>
+        <mc:AlternateContent>
+          <mc:Choice Requires="wps">
+            <w:drawing>
+              <wp:anchor distT="0" distB="0" distL="114300" distR="114300" simplePos="0" relativeHeight="251668480" behindDoc="0" locked="0" layoutInCell="1" allowOverlap="1" wp14:anchorId="192E4EDB" wp14:editId="1F3D6711">
+                <wp:simplePos x="0" y="0"/>
+                <wp:positionH relativeFrom="column">
+                  <wp:posOffset>3443357</wp:posOffset>
+                </wp:positionH>
+                <wp:positionV relativeFrom="paragraph">
+                  <wp:posOffset>4322098</wp:posOffset>
+                </wp:positionV>
+                <wp:extent cx="1752600" cy="424815"/>
+                <wp:effectExtent l="0" t="0" r="0" b="13335"/>
+                <wp:wrapNone/>
+                <wp:docPr id="20" name="Text Box 20"/>
+                <wp:cNvGraphicFramePr>
+                  <a:graphicFrameLocks xmlns:a="http://schemas.openxmlformats.org/drawingml/2006/main"/>
+                </wp:cNvGraphicFramePr>
+                <a:graphic xmlns:a="http://schemas.openxmlformats.org/drawingml/2006/main">
+                  <a:graphicData uri="http://schemas.microsoft.com/office/word/2010/wordprocessingShape">
+                    <wps:wsp>
+                      <wps:cNvSpPr txBox="1">
+                        <a:spLocks noChangeArrowheads="1"/>
+                      </wps:cNvSpPr>
+                      <wps:spPr bwMode="auto">
+                        <a:xfrm>
+                          <a:off x="0" y="0"/>
+                          <a:ext cx="1752600" cy="424815"/>
+                        </a:xfrm>
+                        <a:prstGeom prst="rect">
+                          <a:avLst/>
+                        </a:prstGeom>
+                        <a:noFill/>
+                        <a:ln>
+                          <a:noFill/>
+                        </a:ln>
+                        <a:extLst>
+                          <a:ext uri="{909E8E84-426E-40DD-AFC4-6F175D3DCCD1}">
+                            <a14:hiddenFill xmlns:a14="http://schemas.microsoft.com/office/drawing/2010/main">
+                              <a:solidFill>
+                                <a:srgbClr val="923743"/>
+                              </a:solidFill>
+                            </a14:hiddenFill>
+                          </a:ext>
+                          <a:ext uri="{91240B29-F687-4F45-9708-019B960494DF}">
+                            <a14:hiddenLine xmlns:a14="http://schemas.microsoft.com/office/drawing/2010/main" w="9525">
+                              <a:solidFill>
+                                <a:srgbClr val="000000"/>
+                              </a:solidFill>
+                              <a:miter lim="800000"/>
+                              <a:headEnd/>
+                              <a:tailEnd/>
+                            </a14:hiddenLine>
+                          </a:ext>
+                        </a:extLst>
+                      </wps:spPr>
+                      <wps:txbx>
+                        <w:txbxContent>
+                          <w:p>
+                            <w:pPr>
+                              <w:spacing w:line="240" w:lineRule="auto"/>
+                              <w:rPr>
+                                <w:rFonts w:ascii="Adobe Garamond Pro Bold" w:hAnsi="Adobe Garamond Pro Bold"/>
+                                <w:b/>
+                                <w:bCs/>
+                                <w:color w:val="DF8237"/>
+                                <w:sz w:val="52"/>
+                                <w:szCs w:val="52"/>
+                              </w:rPr>
+                            </w:pPr>
+                            <w:r>
+                              <w:rPr>
+                                <w:rFonts w:eastAsia="SimSun" w:cs="Times New Roman"/>
+                                <w:b/>
+                                <w:bCs/>
+                                <w:color w:val="DF8237"/>
+                                <w:sz w:val="52"/>
+                                <w:szCs w:val="52"/>
+                              </w:rPr>
+                              <w:t>MENTOR</w:t>
+                            </w:r>
+                          </w:p>
+                        </w:txbxContent>
+                      </wps:txbx>
+                      <wps:bodyPr rot="0" vert="horz" wrap="square" lIns="0" tIns="0" rIns="0" bIns="0" anchor="t" anchorCtr="0" upright="1">
+                        <a:noAutofit/>
+                      </wps:bodyPr>
+                    </wps:wsp>
+                  </a:graphicData>
+                </a:graphic>
+                <wp14:sizeRelH relativeFrom="page">
+                  <wp14:pctWidth>0</wp14:pctWidth>
+                </wp14:sizeRelH>
+                <wp14:sizeRelV relativeFrom="page">
+                  <wp14:pctHeight>0</wp14:pctHeight>
+                </wp14:sizeRelV>
+              </wp:anchor>
+            </w:drawing>
+          </mc:Choice>
+          <mc:Fallback>
+            <w:pict>
+              <v:shape w14:anchorId="192E4EDB" id="Text Box 20" o:spid="_x0000_s1027" type="#_x0000_t202" style="position:absolute;margin-left:271.15pt;margin-top:340.3pt;width:138pt;height:33.45pt;z-index:251668480;visibility:visible;mso-wrap-style:square;mso-width-percent:0;mso-height-percent:0;mso-wrap-distance-left:9pt;mso-wrap-distance-top:0;mso-wrap-distance-right:9pt;mso-wrap-distance-bottom:0;mso-position-horizontal:absolute;mso-position-horizontal-relative:text;mso-position-vertical:absolute;mso-position-vertical-relative:text;mso-width-percent:0;mso-height-percent:0;mso-width-relative:page;mso-height-relative:page;v-text-anchor:top" o:gfxdata="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" filled="f" fillcolor="#923743" stroked="f">
+                <v:textbox inset="0,0,0,0">
+                  <w:txbxContent>
+                    <w:p>
+                      <w:pPr>
+                        <w:spacing w:line="240" w:lineRule="auto"/>
+                        <w:rPr>
+                          <w:rFonts w:ascii="Adobe Garamond Pro Bold" w:hAnsi="Adobe Garamond Pro Bold"/>
+                          <w:b/>
+                          <w:bCs/>
+                          <w:color w:val="DF8237"/>
+                          <w:sz w:val="52"/>
+                          <w:szCs w:val="52"/>
+                        </w:rPr>
+                      </w:pPr>
+                      <w:r>
+                        <w:rPr>
+                          <w:rFonts w:eastAsia="SimSun" w:cs="Times New Roman"/>
+                          <w:b/>
+                          <w:bCs/>
+                          <w:color w:val="DF8237"/>
+                          <w:sz w:val="52"/>
+                          <w:szCs w:val="52"/>
+                        </w:rPr>
+                        <w:t>MENTOR</w:t>
+                      </w:r>
+                    </w:p>
+                  </w:txbxContent>
+                </v:textbox>
+              </v:shape>
+            </w:pict>
+          </mc:Fallback>
+        </mc:AlternateContent>
+      </w:r>
+      <w:r>
+        <w:rPr>
+          <w:rFonts w:ascii="Times New Roman" w:hAnsi="Times New Roman" w:cs="Times New Roman"/>
+          <w:noProof/>
+        </w:rPr>
+        <mc:AlternateContent>
+          <mc:Choice Requires="wps">
+            <w:drawing>
+              <wp:anchor distT="0" distB="0" distL="114300" distR="114300" simplePos="0" relativeHeight="251666432" behindDoc="0" locked="0" layoutInCell="1" allowOverlap="1" wp14:anchorId="5EDA3C54" wp14:editId="497400B6">
+                <wp:simplePos x="0" y="0"/>
+                <wp:positionH relativeFrom="column">
+                  <wp:posOffset>2434285</wp:posOffset>
+                </wp:positionH>
+                <wp:positionV relativeFrom="paragraph">
+                  <wp:posOffset>2909042</wp:posOffset>
+                </wp:positionV>
+                <wp:extent cx="3913505" cy="1199515"/>
+                <wp:effectExtent l="0" t="0" r="10795" b="635"/>
+                <wp:wrapNone/>
+                <wp:docPr id="19" name="Text Box 19"/>
+                <wp:cNvGraphicFramePr>
+                  <a:graphicFrameLocks xmlns:a="http://schemas.openxmlformats.org/drawingml/2006/main"/>
+                </wp:cNvGraphicFramePr>
+                <a:graphic xmlns:a="http://schemas.openxmlformats.org/drawingml/2006/main">
+                  <a:graphicData uri="http://schemas.microsoft.com/office/word/2010/wordprocessingShape">
+                    <wps:wsp>
+                      <wps:cNvSpPr txBox="1">
+                        <a:spLocks noChangeArrowheads="1"/>
+                      </wps:cNvSpPr>
+                      <wps:spPr bwMode="auto">
+                        <a:xfrm>
+                          <a:off x="0" y="0"/>
+                          <a:ext cx="3913505" cy="1199515"/>
+                        </a:xfrm>
+                        <a:prstGeom prst="rect">
+                          <a:avLst/>
+                        </a:prstGeom>
+                        <a:noFill/>
+                        <a:ln>
+                          <a:noFill/>
+                        </a:ln>
+                        <a:extLst>
+                          <a:ext uri="{909E8E84-426E-40DD-AFC4-6F175D3DCCD1}">
+                            <a14:hiddenFill xmlns:a14="http://schemas.microsoft.com/office/drawing/2010/main">
+                              <a:solidFill>
+                                <a:srgbClr val="923743"/>
+                              </a:solidFill>
+                            </a14:hiddenFill>
+                          </a:ext>
+                          <a:ext uri="{91240B29-F687-4F45-9708-019B960494DF}">
+                            <a14:hiddenLine xmlns:a14="http://schemas.microsoft.com/office/drawing/2010/main" w="9525">
+                              <a:solidFill>
+                                <a:srgbClr val="000000"/>
+                              </a:solidFill>
+                              <a:miter lim="800000"/>
+                              <a:headEnd/>
+                              <a:tailEnd/>
+                            </a14:hiddenLine>
+                          </a:ext>
+                        </a:extLst>
+                      </wps:spPr>
+                      <wps:txbx>
+                        <w:txbxContent>
+                          <w:p>
+                            <w:pPr>
+                              <w:spacing w:line="240" w:lineRule="auto"/>
+                              <w:rPr>
+                                <w:rFonts w:eastAsia="SimSun" w:cs="Times New Roman"/>
+                                <w:color w:val="777777"/>
+                                <w:sz w:val="32"/>
+                                <w:szCs w:val="32"/>
+                              </w:rPr>
+                            </w:pPr>
+                            <w:r>
+                              <w:rPr>
+                                <w:rFonts w:eastAsia="SimSun" w:cs="Times New Roman"/>
+                                <w:color w:val="777777"/>
+                                <w:sz w:val="32"/>
+                                <w:szCs w:val="32"/>
+                              </w:rPr>
+                              <w:t>HUYNH THI NHIEN</w:t>
+                            </w:r>
+                            <w:r>
+                              <w:rPr>
+                                <w:rFonts w:eastAsia="SimSun" w:cs="Times New Roman"/>
+                                <w:color w:val="777777"/>
+                                <w:sz w:val="32"/>
+                                <w:szCs w:val="32"/>
+                              </w:rPr>
+                              <w:tab/>
+                              <w:t>CE140</w:t>
+                            </w:r>
+                            <w:r>
+                              <w:rPr>
+                                <w:rFonts w:eastAsia="SimSun" w:cs="Times New Roman"/>
+                                <w:color w:val="777777"/>
+                                <w:sz w:val="32"/>
+                                <w:szCs w:val="32"/>
+                              </w:rPr>
+                              <w:t>122</w:t>
+                            </w:r>
+                          </w:p>
+                          <w:p>
+                            <w:pPr>
+                              <w:spacing w:line="240" w:lineRule="auto"/>
+                              <w:rPr>
+                                <w:rFonts w:eastAsia="SimSun" w:cs="Times New Roman"/>
+                                <w:color w:val="777777"/>
+                                <w:sz w:val="32"/>
+                                <w:szCs w:val="32"/>
+                              </w:rPr>
+                            </w:pPr>
+                            <w:r>
+                              <w:rPr>
+                                <w:rFonts w:eastAsia="SimSun" w:cs="Times New Roman"/>
+                                <w:color w:val="777777"/>
+                                <w:sz w:val="32"/>
+                                <w:szCs w:val="32"/>
+                              </w:rPr>
+                              <w:t>HUYNH BA DAT</w:t>
+                            </w:r>
+                            <w:r>
+                              <w:rPr>
+                                <w:rFonts w:eastAsia="SimSun" w:cs="Times New Roman"/>
+                                <w:color w:val="777777"/>
+                                <w:sz w:val="32"/>
+                                <w:szCs w:val="32"/>
+                              </w:rPr>
+                              <w:tab/>
+                            </w:r>
+                            <w:r>
+                              <w:rPr>
+                                <w:rFonts w:eastAsia="SimSun" w:cs="Times New Roman"/>
+                                <w:color w:val="777777"/>
+                                <w:sz w:val="32"/>
+                                <w:szCs w:val="32"/>
+                              </w:rPr>
+                              <w:tab/>
+                              <w:t>CE140</w:t>
+                            </w:r>
+                            <w:r>
+                              <w:rPr>
+                                <w:rFonts w:eastAsia="SimSun" w:cs="Times New Roman"/>
+                                <w:color w:val="777777"/>
+                                <w:sz w:val="32"/>
+                                <w:szCs w:val="32"/>
+                              </w:rPr>
+                              <w:t>320</w:t>
+                            </w:r>
+                          </w:p>
+                          <w:p>
+                            <w:pPr>
+                              <w:spacing w:line="240" w:lineRule="auto"/>
+                              <w:rPr>
+                                <w:rFonts w:cs="Times New Roman"/>
+                                <w:color w:val="777777"/>
+                                <w:sz w:val="32"/>
+                                <w:szCs w:val="32"/>
+                              </w:rPr>
+                            </w:pPr>
+                            <w:r>
+                              <w:rPr>
+                                <w:rFonts w:eastAsia="SimSun" w:cs="Times New Roman"/>
+                                <w:color w:val="777777"/>
+                                <w:sz w:val="32"/>
+                                <w:szCs w:val="32"/>
+                              </w:rPr>
+                              <w:t>TRAN CHAN DUONG</w:t>
+                            </w:r>
+                            <w:r>
+                              <w:rPr>
+                                <w:rFonts w:eastAsia="SimSun" w:cs="Times New Roman"/>
+                                <w:color w:val="777777"/>
+                                <w:sz w:val="32"/>
+                                <w:szCs w:val="32"/>
+                              </w:rPr>
+                              <w:tab/>
+                              <w:t>CE140484</w:t>
+                            </w:r>
+                          </w:p>
+                        </w:txbxContent>
+                      </wps:txbx>
+                      <wps:bodyPr rot="0" vert="horz" wrap="square" lIns="0" tIns="0" rIns="0" bIns="0" anchor="t" anchorCtr="0" upright="1">
+                        <a:noAutofit/>
+                      </wps:bodyPr>
+                    </wps:wsp>
+                  </a:graphicData>
+                </a:graphic>
+                <wp14:sizeRelH relativeFrom="page">
+                  <wp14:pctWidth>0</wp14:pctWidth>
+                </wp14:sizeRelH>
+                <wp14:sizeRelV relativeFrom="page">
+                  <wp14:pctHeight>0</wp14:pctHeight>
+                </wp14:sizeRelV>
+              </wp:anchor>
+            </w:drawing>
+          </mc:Choice>
+          <mc:Fallback>
+            <w:pict>
+              <v:shape w14:anchorId="5EDA3C54" id="Text Box 19" o:spid="_x0000_s1028" type="#_x0000_t202" style="position:absolute;margin-left:191.7pt;margin-top:229.05pt;width:308.15pt;height:94.45pt;z-index:251666432;visibility:visible;mso-wrap-style:square;mso-width-percent:0;mso-height-percent:0;mso-wrap-distance-left:9pt;mso-wrap-distance-top:0;mso-wrap-distance-right:9pt;mso-wrap-distance-bottom:0;mso-position-horizontal:absolute;mso-position-horizontal-relative:text;mso-position-vertical:absolute;mso-position-vertical-relative:text;mso-width-percent:0;mso-height-percent:0;mso-width-relative:page;mso-height-relative:page;v-text-anchor:top" o:gfxdata="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" filled="f" fillcolor="#923743" stroked="f">
+                <v:textbox inset="0,0,0,0">
+                  <w:txbxContent>
+                    <w:p>
+                      <w:pPr>
+                        <w:spacing w:line="240" w:lineRule="auto"/>
+                        <w:rPr>
+                          <w:rFonts w:eastAsia="SimSun" w:cs="Times New Roman"/>
+                          <w:color w:val="777777"/>
+                          <w:sz w:val="32"/>
+                          <w:szCs w:val="32"/>
+                        </w:rPr>
+                      </w:pPr>
+                      <w:r>
+                        <w:rPr>
+                          <w:rFonts w:eastAsia="SimSun" w:cs="Times New Roman"/>
+                          <w:color w:val="777777"/>
+                          <w:sz w:val="32"/>
+                          <w:szCs w:val="32"/>
+                        </w:rPr>
+                        <w:t>HUYNH THI NHIEN</w:t>
+                      </w:r>
+                      <w:r>
+                        <w:rPr>
+                          <w:rFonts w:eastAsia="SimSun" w:cs="Times New Roman"/>
+                          <w:color w:val="777777"/>
+                          <w:sz w:val="32"/>
+                          <w:szCs w:val="32"/>
+                        </w:rPr>
+                        <w:tab/>
+                        <w:t>CE140</w:t>
+                      </w:r>
+                      <w:r>
+                        <w:rPr>
+                          <w:rFonts w:eastAsia="SimSun" w:cs="Times New Roman"/>
+                          <w:color w:val="777777"/>
+                          <w:sz w:val="32"/>
+                          <w:szCs w:val="32"/>
+                        </w:rPr>
+                        <w:t>122</w:t>
+                      </w:r>
+                    </w:p>
+                    <w:p>
+                      <w:pPr>
+                        <w:spacing w:line="240" w:lineRule="auto"/>
+                        <w:rPr>
+                          <w:rFonts w:eastAsia="SimSun" w:cs="Times New Roman"/>
+                          <w:color w:val="777777"/>
+                          <w:sz w:val="32"/>
+                          <w:szCs w:val="32"/>
+                        </w:rPr>
+                      </w:pPr>
+                      <w:r>
+                        <w:rPr>
+                          <w:rFonts w:eastAsia="SimSun" w:cs="Times New Roman"/>
+                          <w:color w:val="777777"/>
+                          <w:sz w:val="32"/>
+                          <w:szCs w:val="32"/>
+                        </w:rPr>
+                        <w:t>HUYNH BA DAT</w:t>
+                      </w:r>
+                      <w:r>
+                        <w:rPr>
+                          <w:rFonts w:eastAsia="SimSun" w:cs="Times New Roman"/>
+                          <w:color w:val="777777"/>
+                          <w:sz w:val="32"/>
+                          <w:szCs w:val="32"/>
+                        </w:rPr>
+                        <w:tab/>
+                      </w:r>
+                      <w:r>
+                        <w:rPr>
+                          <w:rFonts w:eastAsia="SimSun" w:cs="Times New Roman"/>
+                          <w:color w:val="777777"/>
+                          <w:sz w:val="32"/>
+                          <w:szCs w:val="32"/>
+                        </w:rPr>
+                        <w:tab/>
+                        <w:t>CE140</w:t>
+                      </w:r>
+                      <w:r>
+                        <w:rPr>
+                          <w:rFonts w:eastAsia="SimSun" w:cs="Times New Roman"/>
+                          <w:color w:val="777777"/>
+                          <w:sz w:val="32"/>
+                          <w:szCs w:val="32"/>
+                        </w:rPr>
+                        <w:t>320</w:t>
+                      </w:r>
+                    </w:p>
+                    <w:p>
+                      <w:pPr>
+                        <w:spacing w:line="240" w:lineRule="auto"/>
+                        <w:rPr>
+                          <w:rFonts w:cs="Times New Roman"/>
+                          <w:color w:val="777777"/>
+                          <w:sz w:val="32"/>
+                          <w:szCs w:val="32"/>
+                        </w:rPr>
+                      </w:pPr>
+                      <w:r>
+                        <w:rPr>
+                          <w:rFonts w:eastAsia="SimSun" w:cs="Times New Roman"/>
+                          <w:color w:val="777777"/>
+                          <w:sz w:val="32"/>
+                          <w:szCs w:val="32"/>
+                        </w:rPr>
+                        <w:t>TRAN CHAN DUONG</w:t>
+                      </w:r>
+                      <w:r>
+                        <w:rPr>
+                          <w:rFonts w:eastAsia="SimSun" w:cs="Times New Roman"/>
+                          <w:color w:val="777777"/>
+                          <w:sz w:val="32"/>
+                          <w:szCs w:val="32"/>
+                        </w:rPr>
+                        <w:tab/>
+                        <w:t>CE140484</w:t>
+                      </w:r>
+                    </w:p>
+                  </w:txbxContent>
+                </v:textbox>
+              </v:shape>
+            </w:pict>
+          </mc:Fallback>
+        </mc:AlternateContent>
+      </w:r>
+      <w:r>
+        <w:rPr>
+          <w:rFonts w:ascii="Times New Roman" w:hAnsi="Times New Roman" w:cs="Times New Roman"/>
+          <w:noProof/>
+        </w:rPr>
+        <mc:AlternateContent>
+          <mc:Choice Requires="wps">
+            <w:drawing>
+              <wp:anchor distT="0" distB="0" distL="114300" distR="114300" simplePos="0" relativeHeight="251664384" behindDoc="0" locked="0" layoutInCell="1" allowOverlap="1" wp14:anchorId="4ACE751F" wp14:editId="3A782C0D">
+                <wp:simplePos x="0" y="0"/>
+                <wp:positionH relativeFrom="column">
+                  <wp:posOffset>2256419</wp:posOffset>
+                </wp:positionH>
+                <wp:positionV relativeFrom="paragraph">
+                  <wp:posOffset>2280631</wp:posOffset>
+                </wp:positionV>
+                <wp:extent cx="4660265" cy="448945"/>
+                <wp:effectExtent l="0" t="0" r="6985" b="8255"/>
+                <wp:wrapNone/>
+                <wp:docPr id="22" name="Text Box 22"/>
+                <wp:cNvGraphicFramePr>
+                  <a:graphicFrameLocks xmlns:a="http://schemas.openxmlformats.org/drawingml/2006/main"/>
+                </wp:cNvGraphicFramePr>
+                <a:graphic xmlns:a="http://schemas.openxmlformats.org/drawingml/2006/main">
+                  <a:graphicData uri="http://schemas.microsoft.com/office/word/2010/wordprocessingShape">
+                    <wps:wsp>
+                      <wps:cNvSpPr txBox="1">
+                        <a:spLocks noChangeArrowheads="1"/>
+                      </wps:cNvSpPr>
+                      <wps:spPr bwMode="auto">
+                        <a:xfrm>
+                          <a:off x="0" y="0"/>
+                          <a:ext cx="4660265" cy="448945"/>
+                        </a:xfrm>
+                        <a:prstGeom prst="rect">
+                          <a:avLst/>
+                        </a:prstGeom>
+                        <a:noFill/>
+                        <a:ln>
+                          <a:noFill/>
+                        </a:ln>
+                        <a:extLst>
+                          <a:ext uri="{909E8E84-426E-40DD-AFC4-6F175D3DCCD1}">
+                            <a14:hiddenFill xmlns:a14="http://schemas.microsoft.com/office/drawing/2010/main">
+                              <a:solidFill>
+                                <a:srgbClr val="923743"/>
+                              </a:solidFill>
+                            </a14:hiddenFill>
+                          </a:ext>
+                          <a:ext uri="{91240B29-F687-4F45-9708-019B960494DF}">
+                            <a14:hiddenLine xmlns:a14="http://schemas.microsoft.com/office/drawing/2010/main" w="9525">
+                              <a:solidFill>
+                                <a:srgbClr val="000000"/>
+                              </a:solidFill>
+                              <a:miter lim="800000"/>
+                              <a:headEnd/>
+                              <a:tailEnd/>
+                            </a14:hiddenLine>
+                          </a:ext>
+                        </a:extLst>
+                      </wps:spPr>
+                      <wps:txbx>
+                        <w:txbxContent>
+                          <w:p>
+                            <w:pPr>
+                              <w:spacing w:line="240" w:lineRule="auto"/>
+                              <w:rPr>
+                                <w:rFonts w:cs="Times New Roman"/>
+                                <w:b/>
+                                <w:bCs/>
+                                <w:color w:val="DF8237"/>
+                                <w:sz w:val="56"/>
+                                <w:szCs w:val="56"/>
+                              </w:rPr>
+                            </w:pPr>
+                            <w:r>
+                              <w:rPr>
+                                <w:rFonts w:eastAsia="SimSun" w:cs="Times New Roman"/>
+                                <w:b/>
+                                <w:bCs/>
+                                <w:color w:val="DF8237"/>
+                                <w:sz w:val="56"/>
+                                <w:szCs w:val="56"/>
+                              </w:rPr>
+                              <w:t>D</w:t>
+                            </w:r>
+                            <w:r>
+                              <w:rPr>
+                                <w:rFonts w:eastAsia="SimSun" w:cs="Times New Roman"/>
+                                <w:b/>
+                                <w:bCs/>
+                                <w:color w:val="DF8237"/>
+                                <w:sz w:val="56"/>
+                                <w:szCs w:val="56"/>
+                              </w:rPr>
+                              <w:t>N</w:t>
+                            </w:r>
+                            <w:r>
+                              <w:rPr>
+                                <w:rFonts w:eastAsia="SimSun" w:cs="Times New Roman"/>
+                                <w:b/>
+                                <w:bCs/>
+                                <w:color w:val="DF8237"/>
+                                <w:sz w:val="56"/>
+                                <w:szCs w:val="56"/>
+                              </w:rPr>
+                              <w:t xml:space="preserve">D </w:t>
+                            </w:r>
+                            <w:r>
+                              <w:rPr>
+                                <w:rFonts w:eastAsia="SimSun" w:cs="Times New Roman"/>
+                                <w:b/>
+                                <w:bCs/>
+                                <w:color w:val="323E4F" w:themeColor="text2" w:themeShade="BF"/>
+                                <w:sz w:val="44"/>
+                                <w:szCs w:val="44"/>
+                              </w:rPr>
+                              <w:t>GROUP</w:t>
+                            </w:r>
+                          </w:p>
+                        </w:txbxContent>
+                      </wps:txbx>
+                      <wps:bodyPr rot="0" vert="horz" wrap="square" lIns="0" tIns="0" rIns="0" bIns="0" anchor="t" anchorCtr="0" upright="1">
+                        <a:noAutofit/>
+                      </wps:bodyPr>
+                    </wps:wsp>
+                  </a:graphicData>
+                </a:graphic>
+                <wp14:sizeRelH relativeFrom="page">
+                  <wp14:pctWidth>0</wp14:pctWidth>
+                </wp14:sizeRelH>
+                <wp14:sizeRelV relativeFrom="page">
+                  <wp14:pctHeight>0</wp14:pctHeight>
+                </wp14:sizeRelV>
+              </wp:anchor>
+            </w:drawing>
+          </mc:Choice>
+          <mc:Fallback>
+            <w:pict>
+              <v:shape w14:anchorId="4ACE751F" id="Text Box 22" o:spid="_x0000_s1029" type="#_x0000_t202" style="position:absolute;margin-left:177.65pt;margin-top:179.6pt;width:366.95pt;height:35.35pt;z-index:251664384;visibility:visible;mso-wrap-style:square;mso-width-percent:0;mso-height-percent:0;mso-wrap-distance-left:9pt;mso-wrap-distance-top:0;mso-wrap-distance-right:9pt;mso-wrap-distance-bottom:0;mso-position-horizontal:absolute;mso-position-horizontal-relative:text;mso-position-vertical:absolute;mso-position-vertical-relative:text;mso-width-percent:0;mso-height-percent:0;mso-width-relative:page;mso-height-relative:page;v-text-anchor:top" o:gfxdata="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" filled="f" fillcolor="#923743" stroked="f">
+                <v:textbox inset="0,0,0,0">
+                  <w:txbxContent>
+                    <w:p>
+                      <w:pPr>
+                        <w:spacing w:line="240" w:lineRule="auto"/>
+                        <w:rPr>
+                          <w:rFonts w:cs="Times New Roman"/>
+                          <w:b/>
+                          <w:bCs/>
+                          <w:color w:val="DF8237"/>
+                          <w:sz w:val="56"/>
+                          <w:szCs w:val="56"/>
+                        </w:rPr>
+                      </w:pPr>
+                      <w:r>
+                        <w:rPr>
+                          <w:rFonts w:eastAsia="SimSun" w:cs="Times New Roman"/>
+                          <w:b/>
+                          <w:bCs/>
+                          <w:color w:val="DF8237"/>
+                          <w:sz w:val="56"/>
+                          <w:szCs w:val="56"/>
+                        </w:rPr>
+                        <w:t>D</w:t>
+                      </w:r>
+                      <w:r>
+                        <w:rPr>
+                          <w:rFonts w:eastAsia="SimSun" w:cs="Times New Roman"/>
+                          <w:b/>
+                          <w:bCs/>
+                          <w:color w:val="DF8237"/>
+                          <w:sz w:val="56"/>
+                          <w:szCs w:val="56"/>
+                        </w:rPr>
+                        <w:t>N</w:t>
+                      </w:r>
+                      <w:r>
+                        <w:rPr>
+                          <w:rFonts w:eastAsia="SimSun" w:cs="Times New Roman"/>
+                          <w:b/>
+                          <w:bCs/>
+                          <w:color w:val="DF8237"/>
+                          <w:sz w:val="56"/>
+                          <w:szCs w:val="56"/>
+                        </w:rPr>
+                        <w:t xml:space="preserve">D </w:t>
+                      </w:r>
+                      <w:r>
+                        <w:rPr>
+                          <w:rFonts w:eastAsia="SimSun" w:cs="Times New Roman"/>
+                          <w:b/>
+                          <w:bCs/>
+                          <w:color w:val="323E4F" w:themeColor="text2" w:themeShade="BF"/>
+                          <w:sz w:val="44"/>
+                          <w:szCs w:val="44"/>
+                        </w:rPr>
+                        <w:t>GROUP</w:t>
+                      </w:r>
+                    </w:p>
+                  </w:txbxContent>
+                </v:textbox>
+              </v:shape>
+            </w:pict>
+          </mc:Fallback>
+        </mc:AlternateContent>
+      </w:r>
+      <w:r>
+        <w:rPr>
+          <w:rFonts w:ascii="Times New Roman" w:hAnsi="Times New Roman" w:cs="Times New Roman"/>
+          <w:noProof/>
+        </w:rPr>
+        <mc:AlternateContent>
+          <mc:Choice Requires="wps">
+            <w:drawing>
+              <wp:anchor distT="0" distB="0" distL="114300" distR="114300" simplePos="0" relativeHeight="251662336" behindDoc="0" locked="0" layoutInCell="1" allowOverlap="1" wp14:anchorId="4AE92293" wp14:editId="67965D95">
+                <wp:simplePos x="0" y="0"/>
+                <wp:positionH relativeFrom="page">
+                  <wp:align>left</wp:align>
+                </wp:positionH>
+                <wp:positionV relativeFrom="paragraph">
+                  <wp:posOffset>7137013</wp:posOffset>
+                </wp:positionV>
+                <wp:extent cx="5335270" cy="1987875"/>
+                <wp:effectExtent l="0" t="0" r="17780" b="12700"/>
+                <wp:wrapNone/>
+                <wp:docPr id="17" name="Text Box 17"/>
+                <wp:cNvGraphicFramePr>
+                  <a:graphicFrameLocks xmlns:a="http://schemas.openxmlformats.org/drawingml/2006/main"/>
+                </wp:cNvGraphicFramePr>
+                <a:graphic xmlns:a="http://schemas.openxmlformats.org/drawingml/2006/main">
+                  <a:graphicData uri="http://schemas.microsoft.com/office/word/2010/wordprocessingShape">
+                    <wps:wsp>
+                      <wps:cNvSpPr txBox="1">
+                        <a:spLocks noChangeArrowheads="1"/>
+                      </wps:cNvSpPr>
+                      <wps:spPr bwMode="auto">
+                        <a:xfrm>
+                          <a:off x="0" y="0"/>
+                          <a:ext cx="5335270" cy="1987875"/>
+                        </a:xfrm>
+                        <a:prstGeom prst="rect">
+                          <a:avLst/>
+                        </a:prstGeom>
+                        <a:noFill/>
+                        <a:ln>
+                          <a:noFill/>
+                        </a:ln>
+                        <a:extLst>
+                          <a:ext uri="{909E8E84-426E-40DD-AFC4-6F175D3DCCD1}">
+                            <a14:hiddenFill xmlns:a14="http://schemas.microsoft.com/office/drawing/2010/main">
+                              <a:solidFill>
+                                <a:srgbClr val="923743"/>
+                              </a:solidFill>
+                            </a14:hiddenFill>
+                          </a:ext>
+                          <a:ext uri="{91240B29-F687-4F45-9708-019B960494DF}">
+                            <a14:hiddenLine xmlns:a14="http://schemas.microsoft.com/office/drawing/2010/main" w="9525">
+                              <a:solidFill>
+                                <a:srgbClr val="000000"/>
+                              </a:solidFill>
+                              <a:miter lim="800000"/>
+                              <a:headEnd/>
+                              <a:tailEnd/>
+                            </a14:hiddenLine>
+                          </a:ext>
+                        </a:extLst>
+                      </wps:spPr>
+                      <wps:txbx>
+                        <w:txbxContent>
+                          <w:p>
+                            <w:pPr>
+                              <w:spacing w:line="240" w:lineRule="auto"/>
+                              <w:rPr>
+                                <w:rFonts w:cs="Times New Roman"/>
+                                <w:b/>
+                                <w:bCs/>
+                                <w:color w:val="DF8237"/>
+                                <w:sz w:val="120"/>
+                                <w:szCs w:val="120"/>
+                              </w:rPr>
+                            </w:pPr>
+                            <w:r>
+                              <w:rPr>
+                                <w:rFonts w:cs="Times New Roman"/>
+                                <w:b/>
+                                <w:bCs/>
+                                <w:color w:val="DF8237"/>
+                                <w:sz w:val="120"/>
+                                <w:szCs w:val="120"/>
+                              </w:rPr>
+                              <w:t>W</w:t>
+                            </w:r>
+                            <w:r>
+                              <w:rPr>
+                                <w:rFonts w:cs="Times New Roman"/>
+                                <w:b/>
+                                <w:bCs/>
+                                <w:color w:val="DF8237"/>
+                                <w:sz w:val="120"/>
+                                <w:szCs w:val="120"/>
+                              </w:rPr>
+                              <w:t>ebsite Clothes</w:t>
+                            </w:r>
+                          </w:p>
+                          <w:p>
+                            <w:pPr>
+                              <w:spacing w:line="240" w:lineRule="auto"/>
+                              <w:rPr>
+                                <w:rFonts w:cs="Times New Roman"/>
+                                <w:b/>
+                                <w:bCs/>
+                                <w:color w:val="DF8237"/>
+                                <w:sz w:val="120"/>
+                                <w:szCs w:val="120"/>
+                              </w:rPr>
+                            </w:pPr>
+                            <w:r>
+                              <w:rPr>
+                                <w:rFonts w:cs="Times New Roman"/>
+                                <w:b/>
+                                <w:bCs/>
+                                <w:color w:val="DF8237"/>
+                                <w:sz w:val="120"/>
+                                <w:szCs w:val="120"/>
+                              </w:rPr>
+                              <w:t>Sell</w:t>
+                            </w:r>
+                          </w:p>
+                          <w:p>
+                            <w:pPr>
+                              <w:spacing w:line="240" w:lineRule="auto"/>
+                              <w:rPr>
+                                <w:rFonts w:cs="Times New Roman"/>
+                                <w:b/>
+                                <w:bCs/>
+                                <w:color w:val="DF8237"/>
+                                <w:sz w:val="120"/>
+                                <w:szCs w:val="120"/>
+                              </w:rPr>
+                            </w:pPr>
+                          </w:p>
+                        </w:txbxContent>
+                      </wps:txbx>
+                      <wps:bodyPr rot="0" vert="horz" wrap="square" lIns="0" tIns="0" rIns="0" bIns="0" anchor="t" anchorCtr="0" upright="1">
+                        <a:noAutofit/>
+                      </wps:bodyPr>
+                    </wps:wsp>
+                  </a:graphicData>
+                </a:graphic>
+                <wp14:sizeRelH relativeFrom="page">
+                  <wp14:pctWidth>0</wp14:pctWidth>
+                </wp14:sizeRelH>
+                <wp14:sizeRelV relativeFrom="page">
+                  <wp14:pctHeight>0</wp14:pctHeight>
+                </wp14:sizeRelV>
+              </wp:anchor>
+            </w:drawing>
+          </mc:Choice>
+          <mc:Fallback>
+            <w:pict>
+              <v:shape w14:anchorId="4AE92293" id="Text Box 17" o:spid="_x0000_s1030" type="#_x0000_t202" style="position:absolute;margin-left:0;margin-top:561.95pt;width:420.1pt;height:156.55pt;z-index:251662336;visibility:visible;mso-wrap-style:square;mso-width-percent:0;mso-height-percent:0;mso-wrap-distance-left:9pt;mso-wrap-distance-top:0;mso-wrap-distance-right:9pt;mso-wrap-distance-bottom:0;mso-position-horizontal:left;mso-position-horizontal-relative:page;mso-position-vertical:absolute;mso-position-vertical-relative:text;mso-width-percent:0;mso-height-percent:0;mso-width-relative:page;mso-height-relative:page;v-text-anchor:top" o:gfxdata="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" filled="f" fillcolor="#923743" stroked="f">
+                <v:textbox inset="0,0,0,0">
+                  <w:txbxContent>
+                    <w:p>
+                      <w:pPr>
+                        <w:spacing w:line="240" w:lineRule="auto"/>
+                        <w:rPr>
+                          <w:rFonts w:cs="Times New Roman"/>
+                          <w:b/>
+                          <w:bCs/>
+                          <w:color w:val="DF8237"/>
+                          <w:sz w:val="120"/>
+                          <w:szCs w:val="120"/>
+                        </w:rPr>
+                      </w:pPr>
+                      <w:r>
+                        <w:rPr>
+                          <w:rFonts w:cs="Times New Roman"/>
+                          <w:b/>
+                          <w:bCs/>
+                          <w:color w:val="DF8237"/>
+                          <w:sz w:val="120"/>
+                          <w:szCs w:val="120"/>
+                        </w:rPr>
+                        <w:t>W</w:t>
+                      </w:r>
+                      <w:r>
+                        <w:rPr>
+                          <w:rFonts w:cs="Times New Roman"/>
+                          <w:b/>
+                          <w:bCs/>
+                          <w:color w:val="DF8237"/>
+                          <w:sz w:val="120"/>
+                          <w:szCs w:val="120"/>
+                        </w:rPr>
+                        <w:t>ebsite Clothes</w:t>
+                      </w:r>
+                    </w:p>
+                    <w:p>
+                      <w:pPr>
+                        <w:spacing w:line="240" w:lineRule="auto"/>
+                        <w:rPr>
+                          <w:rFonts w:cs="Times New Roman"/>
+                          <w:b/>
+                          <w:bCs/>
+                          <w:color w:val="DF8237"/>
+                          <w:sz w:val="120"/>
+                          <w:szCs w:val="120"/>
+                        </w:rPr>
+                      </w:pPr>
+                      <w:r>
+                        <w:rPr>
+                          <w:rFonts w:cs="Times New Roman"/>
+                          <w:b/>
+                          <w:bCs/>
+                          <w:color w:val="DF8237"/>
+                          <w:sz w:val="120"/>
+                          <w:szCs w:val="120"/>
+                        </w:rPr>
+                        <w:t>Sell</w:t>
+                      </w:r>
+                    </w:p>
+                    <w:p>
+                      <w:pPr>
+                        <w:spacing w:line="240" w:lineRule="auto"/>
+                        <w:rPr>
+                          <w:rFonts w:cs="Times New Roman"/>
+                          <w:b/>
+                          <w:bCs/>
+                          <w:color w:val="DF8237"/>
+                          <w:sz w:val="120"/>
+                          <w:szCs w:val="120"/>
+                        </w:rPr>
+                      </w:pPr>
+                    </w:p>
+                  </w:txbxContent>
+                </v:textbox>
+                <w10:wrap anchorx="page"/>
+              </v:shape>
+            </w:pict>
+          </mc:Fallback>
+        </mc:AlternateContent>
+      </w:r>
+      <w:r>
+        <w:rPr>
+          <w:rFonts w:ascii="Times New Roman" w:hAnsi="Times New Roman" w:cs="Times New Roman"/>
+          <w:sz w:val="24"/>
+          <w:szCs w:val="24"/>
+        </w:rPr>
+        <w:br w:type="page"/>
+      </w:r>
+      <w:r>
+        <w:rPr>
+          <w:rFonts w:ascii="Times New Roman" w:hAnsi="Times New Roman" w:cs="Times New Roman"/>
+          <w:noProof/>
+        </w:rPr>
+        <w:drawing>
+          <wp:anchor distT="0" distB="0" distL="114300" distR="114300" simplePos="0" relativeHeight="251659264" behindDoc="1" locked="0" layoutInCell="1" allowOverlap="1" wp14:anchorId="4B58D4F2" wp14:editId="29EE17F0">
+            <wp:simplePos x="0" y="0"/>
+            <wp:positionH relativeFrom="page">
+              <wp:align>right</wp:align>
+            </wp:positionH>
+            <wp:positionV relativeFrom="paragraph">
+              <wp:posOffset>-995870</wp:posOffset>
+            </wp:positionV>
+            <wp:extent cx="7912100" cy="10239187"/>
+            <wp:effectExtent l="0" t="0" r="0" b="0"/>
+            <wp:wrapNone/>
+            <wp:docPr id="5" name="Picture 0"/>
+            <wp:cNvGraphicFramePr>
+              <a:graphicFrameLocks xmlns:a="http://schemas.openxmlformats.org/drawingml/2006/main" noChangeAspect="1"/>
+            </wp:cNvGraphicFramePr>
+            <a:graphic xmlns:a="http://schemas.openxmlformats.org/drawingml/2006/main">
+              <a:graphicData uri="http://schemas.openxmlformats.org/drawingml/2006/picture">
+                <pic:pic xmlns:pic="http://schemas.openxmlformats.org/drawingml/2006/picture">
+                  <pic:nvPicPr>
+                    <pic:cNvPr id="0" name="for-word.jpg"/>
+                    <pic:cNvPicPr/>
+                  </pic:nvPicPr>
+                  <pic:blipFill rotWithShape="1">
+                    <a:blip r:embed="rId5">
+                      <a:extLst>
+                        <a:ext uri="{28A0092B-C50C-407E-A947-70E740481C1C}">
+                          <a14:useLocalDpi xmlns:a14="http://schemas.microsoft.com/office/drawing/2010/main" val="0"/>
+                        </a:ext>
+                      </a:extLst>
+                    </a:blip>
+                    <a:srcRect l="-2065" r="6769"/>
+                    <a:stretch/>
+                  </pic:blipFill>
+                  <pic:spPr bwMode="auto">
+                    <a:xfrm>
+                      <a:off x="0" y="0"/>
+                      <a:ext cx="7912100" cy="10239187"/>
+                    </a:xfrm>
+                    <a:prstGeom prst="rect">
+                      <a:avLst/>
+                    </a:prstGeom>
+                    <a:noFill/>
+                    <a:ln>
+                      <a:noFill/>
+                    </a:ln>
+                    <a:extLst>
+                      <a:ext uri="{53640926-AAD7-44D8-BBD7-CCE9431645EC}">
+                        <a14:shadowObscured xmlns:a14="http://schemas.microsoft.com/office/drawing/2010/main"/>
+                      </a:ext>
+                    </a:extLst>
+                  </pic:spPr>
+                </pic:pic>
+              </a:graphicData>
+            </a:graphic>
+            <wp14:sizeRelH relativeFrom="margin">
+              <wp14:pctWidth>0</wp14:pctWidth>
+            </wp14:sizeRelH>
+            <wp14:sizeRelV relativeFrom="margin">
+              <wp14:pctHeight>0</wp14:pctHeight>
+            </wp14:sizeRelV>
+          </wp:anchor>
+        </w:drawing>
+      </w:r>
+      <w:r>
+        <w:rPr>
+          <w:rFonts w:ascii="Times New Roman" w:eastAsiaTheme="minorEastAsia" w:hAnsi="Times New Roman" w:cs="Times New Roman"/>
+          <w:noProof/>
+        </w:rPr>
+        <w:drawing>
+          <wp:anchor distT="0" distB="0" distL="114300" distR="114300" simplePos="0" relativeHeight="251660288" behindDoc="0" locked="0" layoutInCell="1" allowOverlap="1" wp14:anchorId="2E192BBA" wp14:editId="16AF5ABC">
+            <wp:simplePos x="0" y="0"/>
+            <wp:positionH relativeFrom="margin">
+              <wp:posOffset>188383</wp:posOffset>
+            </wp:positionH>
+            <wp:positionV relativeFrom="margin">
+              <wp:posOffset>-685800</wp:posOffset>
+            </wp:positionV>
+            <wp:extent cx="1608455" cy="538480"/>
+            <wp:effectExtent l="0" t="0" r="0" b="0"/>
+            <wp:wrapSquare wrapText="bothSides"/>
+            <wp:docPr id="16" name="Picture 16" descr="A close up of a sign&#10;&#10;Description automatically generated"/>
+            <wp:cNvGraphicFramePr>
+              <a:graphicFrameLocks xmlns:a="http://schemas.openxmlformats.org/drawingml/2006/main" noChangeAspect="1"/>
+            </wp:cNvGraphicFramePr>
+            <a:graphic xmlns:a="http://schemas.openxmlformats.org/drawingml/2006/main">
+              <a:graphicData uri="http://schemas.openxmlformats.org/drawingml/2006/picture">
+                <pic:pic xmlns:pic="http://schemas.openxmlformats.org/drawingml/2006/picture">
+                  <pic:nvPicPr>
+                    <pic:cNvPr id="39" name="logo_FPTU.png"/>
+                    <pic:cNvPicPr/>
+                  </pic:nvPicPr>
+                  <pic:blipFill>
+                    <a:blip r:embed="rId6" cstate="print">
+                      <a:extLst>
+                        <a:ext uri="{28A0092B-C50C-407E-A947-70E740481C1C}">
+                          <a14:useLocalDpi xmlns:a14="http://schemas.microsoft.com/office/drawing/2010/main" val="0"/>
+                        </a:ext>
+                      </a:extLst>
+                    </a:blip>
+                    <a:stretch>
+                      <a:fillRect/>
+                    </a:stretch>
+                  </pic:blipFill>
+                  <pic:spPr>
+                    <a:xfrm>
+                      <a:off x="0" y="0"/>
+                      <a:ext cx="1608455" cy="538480"/>
+                    </a:xfrm>
+                    <a:prstGeom prst="rect">
+                      <a:avLst/>
+                    </a:prstGeom>
+                  </pic:spPr>
+                </pic:pic>
+              </a:graphicData>
+            </a:graphic>
+            <wp14:sizeRelH relativeFrom="margin">
+              <wp14:pctWidth>0</wp14:pctWidth>
+            </wp14:sizeRelH>
+            <wp14:sizeRelV relativeFrom="margin">
+              <wp14:pctHeight>0</wp14:pctHeight>
+            </wp14:sizeRelV>
+          </wp:anchor>
+        </w:drawing>
+      </w:r>
+    </w:p>
+    <w:p>
+      <w:pPr>
+        <w:rPr>
+          <w:rFonts w:ascii="Times New Roman" w:hAnsi="Times New Roman" w:cs="Times New Roman"/>
+          <w:sz w:val="24"/>
+          <w:szCs w:val="24"/>
+        </w:rPr>
+      </w:pPr>
+    </w:p>
     <w:p>
       <w:pPr>
         <w:rPr>
@@ -591,6 +1790,7 @@
           <w:sz w:val="28"/>
           <w:szCs w:val="28"/>
         </w:rPr>
+        <w:lastRenderedPageBreak/>
         <w:t>Easily compare product prices with each other</w:t>
       </w:r>
     </w:p>
@@ -613,7 +1813,6 @@
           <w:sz w:val="28"/>
           <w:szCs w:val="28"/>
         </w:rPr>
-        <w:lastRenderedPageBreak/>
         <w:t>Easy selection of items suitable</w:t>
       </w:r>
     </w:p>
@@ -1205,6 +2404,11 @@
     </w:p>
     <w:p>
       <w:pPr>
+        <w:pStyle w:val="ListParagraph"/>
+        <w:numPr>
+          <w:ilvl w:val="2"/>
+          <w:numId w:val="9"/>
+        </w:numPr>
         <w:rPr>
           <w:rFonts w:ascii="Times New Roman" w:hAnsi="Times New Roman" w:cs="Times New Roman"/>
           <w:sz w:val="24"/>
@@ -1217,7 +2421,7 @@
           <w:sz w:val="24"/>
           <w:szCs w:val="24"/>
         </w:rPr>
-        <w:t>3.4.3 Level 1</w:t>
+        <w:t>Level 1</w:t>
       </w:r>
     </w:p>
     <w:p>
@@ -1239,107 +2443,2136 @@
     </w:p>
     <w:p>
       <w:pPr>
+        <w:pStyle w:val="Heading1"/>
+        <w:ind w:left="360"/>
+        <w:rPr>
+          <w:rFonts w:ascii="Times New Roman" w:hAnsi="Times New Roman" w:cs="Times New Roman"/>
+          <w:sz w:val="36"/>
+          <w:szCs w:val="36"/>
+        </w:rPr>
+      </w:pPr>
+      <w:bookmarkStart w:id="0" w:name="_Toc46491937"/>
+      <w:r>
+        <w:rPr>
+          <w:rFonts w:ascii="Times New Roman" w:hAnsi="Times New Roman" w:cs="Times New Roman"/>
+          <w:sz w:val="36"/>
+          <w:szCs w:val="36"/>
+        </w:rPr>
+        <w:lastRenderedPageBreak/>
+        <w:t xml:space="preserve">IV. </w:t>
+      </w:r>
+      <w:r>
+        <w:rPr>
+          <w:rFonts w:ascii="Times New Roman" w:hAnsi="Times New Roman" w:cs="Times New Roman"/>
+          <w:sz w:val="36"/>
+          <w:szCs w:val="36"/>
+        </w:rPr>
+        <w:t>Architecture System</w:t>
+      </w:r>
+      <w:bookmarkEnd w:id="0"/>
+    </w:p>
+    <w:p>
+      <w:pPr>
+        <w:pStyle w:val="Heading2"/>
+        <w:numPr>
+          <w:ilvl w:val="0"/>
+          <w:numId w:val="5"/>
+        </w:numPr>
+        <w:rPr>
+          <w:rFonts w:ascii="Times New Roman" w:hAnsi="Times New Roman" w:cs="Times New Roman"/>
+          <w:sz w:val="32"/>
+          <w:szCs w:val="32"/>
+        </w:rPr>
+      </w:pPr>
+      <w:bookmarkStart w:id="1" w:name="_Toc46491938"/>
+      <w:r>
+        <w:rPr>
+          <w:rFonts w:ascii="Times New Roman" w:eastAsia="Times New Roman" w:hAnsi="Times New Roman" w:cs="Times New Roman"/>
+          <w:noProof/>
+        </w:rPr>
+        <w:drawing>
+          <wp:anchor distT="0" distB="0" distL="114300" distR="114300" simplePos="0" relativeHeight="251682816" behindDoc="1" locked="0" layoutInCell="1" allowOverlap="1" wp14:anchorId="3D9AEDDE" wp14:editId="7BA43935">
+            <wp:simplePos x="0" y="0"/>
+            <wp:positionH relativeFrom="margin">
+              <wp:align>center</wp:align>
+            </wp:positionH>
+            <wp:positionV relativeFrom="paragraph">
+              <wp:posOffset>651540</wp:posOffset>
+            </wp:positionV>
+            <wp:extent cx="5457825" cy="6882130"/>
+            <wp:effectExtent l="0" t="0" r="9525" b="0"/>
+            <wp:wrapTight wrapText="bothSides">
+              <wp:wrapPolygon edited="0">
+                <wp:start x="0" y="0"/>
+                <wp:lineTo x="0" y="21524"/>
+                <wp:lineTo x="21562" y="21524"/>
+                <wp:lineTo x="21562" y="0"/>
+                <wp:lineTo x="0" y="0"/>
+              </wp:wrapPolygon>
+            </wp:wrapTight>
+            <wp:docPr id="40" name="Picture 40"/>
+            <wp:cNvGraphicFramePr>
+              <a:graphicFrameLocks xmlns:a="http://schemas.openxmlformats.org/drawingml/2006/main" noChangeAspect="1"/>
+            </wp:cNvGraphicFramePr>
+            <a:graphic xmlns:a="http://schemas.openxmlformats.org/drawingml/2006/main">
+              <a:graphicData uri="http://schemas.openxmlformats.org/drawingml/2006/picture">
+                <pic:pic xmlns:pic="http://schemas.openxmlformats.org/drawingml/2006/picture">
+                  <pic:nvPicPr>
+                    <pic:cNvPr id="0" name="Picture 16"/>
+                    <pic:cNvPicPr>
+                      <a:picLocks noChangeAspect="1" noChangeArrowheads="1"/>
+                    </pic:cNvPicPr>
+                  </pic:nvPicPr>
+                  <pic:blipFill>
+                    <a:blip r:embed="rId7">
+                      <a:extLst>
+                        <a:ext uri="{28A0092B-C50C-407E-A947-70E740481C1C}">
+                          <a14:useLocalDpi xmlns:a14="http://schemas.microsoft.com/office/drawing/2010/main" val="0"/>
+                        </a:ext>
+                      </a:extLst>
+                    </a:blip>
+                    <a:srcRect/>
+                    <a:stretch>
+                      <a:fillRect/>
+                    </a:stretch>
+                  </pic:blipFill>
+                  <pic:spPr bwMode="auto">
+                    <a:xfrm>
+                      <a:off x="0" y="0"/>
+                      <a:ext cx="5457825" cy="6882130"/>
+                    </a:xfrm>
+                    <a:prstGeom prst="rect">
+                      <a:avLst/>
+                    </a:prstGeom>
+                    <a:noFill/>
+                    <a:ln>
+                      <a:noFill/>
+                    </a:ln>
+                  </pic:spPr>
+                </pic:pic>
+              </a:graphicData>
+            </a:graphic>
+            <wp14:sizeRelH relativeFrom="page">
+              <wp14:pctWidth>0</wp14:pctWidth>
+            </wp14:sizeRelH>
+            <wp14:sizeRelV relativeFrom="page">
+              <wp14:pctHeight>0</wp14:pctHeight>
+            </wp14:sizeRelV>
+          </wp:anchor>
+        </w:drawing>
+      </w:r>
+      <w:r>
+        <w:rPr>
+          <w:rFonts w:ascii="Times New Roman" w:hAnsi="Times New Roman" w:cs="Times New Roman"/>
+          <w:sz w:val="32"/>
+          <w:szCs w:val="32"/>
+        </w:rPr>
+        <w:t>Architecture system</w:t>
+      </w:r>
+      <w:bookmarkEnd w:id="1"/>
+    </w:p>
+    <w:p>
+      <w:pPr>
+        <w:sectPr>
+          <w:headerReference w:type="default" r:id="rId8"/>
+          <w:pgSz w:w="12240" w:h="15840"/>
+          <w:pgMar w:top="1440" w:right="1440" w:bottom="1440" w:left="1440" w:header="720" w:footer="720" w:gutter="0"/>
+          <w:cols w:space="720"/>
+          <w:docGrid w:linePitch="360"/>
+        </w:sectPr>
+      </w:pPr>
+    </w:p>
+    <w:p>
+      <w:pPr>
+        <w:rPr>
+          <w:rFonts w:ascii="Times New Roman" w:eastAsiaTheme="majorEastAsia" w:hAnsi="Times New Roman" w:cs="Times New Roman"/>
+          <w:color w:val="2F5496" w:themeColor="accent1" w:themeShade="BF"/>
+          <w:sz w:val="32"/>
+          <w:szCs w:val="32"/>
+          <w:highlight w:val="lightGray"/>
+        </w:rPr>
+      </w:pPr>
+    </w:p>
+    <w:p>
+      <w:pPr>
+        <w:pStyle w:val="Heading2"/>
+        <w:numPr>
+          <w:ilvl w:val="0"/>
+          <w:numId w:val="5"/>
+        </w:numPr>
+        <w:rPr>
+          <w:rFonts w:ascii="Times New Roman" w:hAnsi="Times New Roman" w:cs="Times New Roman"/>
+          <w:sz w:val="32"/>
+          <w:szCs w:val="32"/>
+        </w:rPr>
+      </w:pPr>
+      <w:bookmarkStart w:id="2" w:name="_Toc46491939"/>
+      <w:r>
+        <w:rPr>
+          <w:rFonts w:ascii="Times New Roman" w:hAnsi="Times New Roman" w:cs="Times New Roman"/>
+          <w:sz w:val="32"/>
+          <w:szCs w:val="32"/>
+        </w:rPr>
+        <w:t>Use-case Diagram</w:t>
+      </w:r>
+      <w:bookmarkEnd w:id="2"/>
+    </w:p>
+    <w:p>
+      <w:pPr>
+        <w:rPr>
+          <w:rFonts w:ascii="Times New Roman" w:hAnsi="Times New Roman" w:cs="Times New Roman"/>
+        </w:rPr>
+      </w:pPr>
+      <w:r>
+        <w:rPr>
+          <w:rFonts w:ascii="Times New Roman" w:hAnsi="Times New Roman" w:cs="Times New Roman"/>
+          <w:noProof/>
+        </w:rPr>
+        <w:drawing>
+          <wp:inline distT="0" distB="0" distL="0" distR="0" wp14:anchorId="6633A51B" wp14:editId="6651EA94">
+            <wp:extent cx="8313628" cy="5241851"/>
+            <wp:effectExtent l="0" t="0" r="0" b="0"/>
+            <wp:docPr id="6" name="Picture 6"/>
+            <wp:cNvGraphicFramePr>
+              <a:graphicFrameLocks xmlns:a="http://schemas.openxmlformats.org/drawingml/2006/main" noChangeAspect="1"/>
+            </wp:cNvGraphicFramePr>
+            <a:graphic xmlns:a="http://schemas.openxmlformats.org/drawingml/2006/main">
+              <a:graphicData uri="http://schemas.openxmlformats.org/drawingml/2006/picture">
+                <pic:pic xmlns:pic="http://schemas.openxmlformats.org/drawingml/2006/picture">
+                  <pic:nvPicPr>
+                    <pic:cNvPr id="6" name="Use-Case.jpg"/>
+                    <pic:cNvPicPr/>
+                  </pic:nvPicPr>
+                  <pic:blipFill>
+                    <a:blip r:embed="rId9">
+                      <a:extLst>
+                        <a:ext uri="{28A0092B-C50C-407E-A947-70E740481C1C}">
+                          <a14:useLocalDpi xmlns:a14="http://schemas.microsoft.com/office/drawing/2010/main" val="0"/>
+                        </a:ext>
+                      </a:extLst>
+                    </a:blip>
+                    <a:stretch>
+                      <a:fillRect/>
+                    </a:stretch>
+                  </pic:blipFill>
+                  <pic:spPr>
+                    <a:xfrm>
+                      <a:off x="0" y="0"/>
+                      <a:ext cx="8325388" cy="5249266"/>
+                    </a:xfrm>
+                    <a:prstGeom prst="rect">
+                      <a:avLst/>
+                    </a:prstGeom>
+                  </pic:spPr>
+                </pic:pic>
+              </a:graphicData>
+            </a:graphic>
+          </wp:inline>
+        </w:drawing>
+      </w:r>
+    </w:p>
+    <w:p>
+      <w:pPr>
+        <w:rPr>
+          <w:rFonts w:ascii="Times New Roman" w:hAnsi="Times New Roman" w:cs="Times New Roman"/>
+          <w:sz w:val="32"/>
+          <w:szCs w:val="32"/>
+        </w:rPr>
+        <w:sectPr>
+          <w:pgSz w:w="15840" w:h="12240" w:orient="landscape"/>
+          <w:pgMar w:top="1440" w:right="1440" w:bottom="1440" w:left="1440" w:header="720" w:footer="720" w:gutter="0"/>
+          <w:cols w:space="720"/>
+          <w:docGrid w:linePitch="360"/>
+        </w:sectPr>
+      </w:pPr>
+    </w:p>
+    <w:p>
+      <w:pPr>
+        <w:rPr>
+          <w:rFonts w:ascii="Times New Roman" w:eastAsiaTheme="majorEastAsia" w:hAnsi="Times New Roman" w:cs="Times New Roman"/>
+          <w:color w:val="2F5496" w:themeColor="accent1" w:themeShade="BF"/>
+          <w:sz w:val="32"/>
+          <w:szCs w:val="32"/>
+        </w:rPr>
+        <w:sectPr>
+          <w:pgSz w:w="12240" w:h="15840"/>
+          <w:pgMar w:top="1440" w:right="1440" w:bottom="1440" w:left="1440" w:header="720" w:footer="720" w:gutter="0"/>
+          <w:cols w:space="720"/>
+          <w:docGrid w:linePitch="360"/>
+        </w:sectPr>
+      </w:pPr>
+    </w:p>
+    <w:p>
+      <w:pPr>
+        <w:rPr>
+          <w:rFonts w:ascii="Times New Roman" w:eastAsiaTheme="majorEastAsia" w:hAnsi="Times New Roman" w:cs="Times New Roman"/>
+          <w:color w:val="2F5496" w:themeColor="accent1" w:themeShade="BF"/>
+          <w:sz w:val="32"/>
+          <w:szCs w:val="32"/>
+        </w:rPr>
+      </w:pPr>
+    </w:p>
+    <w:p>
+      <w:pPr>
+        <w:pStyle w:val="Heading2"/>
+        <w:numPr>
+          <w:ilvl w:val="0"/>
+          <w:numId w:val="5"/>
+        </w:numPr>
+        <w:rPr>
+          <w:rFonts w:ascii="Times New Roman" w:hAnsi="Times New Roman" w:cs="Times New Roman"/>
+          <w:sz w:val="32"/>
+          <w:szCs w:val="32"/>
+        </w:rPr>
+      </w:pPr>
+      <w:bookmarkStart w:id="3" w:name="_Toc46491940"/>
+      <w:r>
+        <w:rPr>
+          <w:rFonts w:ascii="Times New Roman" w:hAnsi="Times New Roman" w:cs="Times New Roman"/>
+          <w:sz w:val="32"/>
+          <w:szCs w:val="32"/>
+        </w:rPr>
+        <w:t>Activity Diagram</w:t>
+      </w:r>
+      <w:bookmarkEnd w:id="3"/>
+    </w:p>
+    <w:p>
+      <w:pPr>
+        <w:pStyle w:val="Heading3"/>
+        <w:numPr>
+          <w:ilvl w:val="0"/>
+          <w:numId w:val="6"/>
+        </w:numPr>
+        <w:rPr>
+          <w:rFonts w:ascii="Times New Roman" w:hAnsi="Times New Roman" w:cs="Times New Roman"/>
+          <w:sz w:val="28"/>
+          <w:szCs w:val="28"/>
+        </w:rPr>
+      </w:pPr>
+      <w:bookmarkStart w:id="4" w:name="_Toc46491941"/>
+      <w:r>
+        <w:rPr>
+          <w:rFonts w:ascii="Times New Roman" w:hAnsi="Times New Roman" w:cs="Times New Roman"/>
+          <w:sz w:val="28"/>
+          <w:szCs w:val="28"/>
+        </w:rPr>
+        <w:t>User</w:t>
+      </w:r>
+      <w:bookmarkEnd w:id="4"/>
+    </w:p>
+    <w:p>
+      <w:pPr>
+        <w:rPr>
+          <w:rFonts w:ascii="Times New Roman" w:hAnsi="Times New Roman" w:cs="Times New Roman"/>
+        </w:rPr>
+      </w:pPr>
+      <w:r>
+        <w:rPr>
+          <w:rFonts w:ascii="Times New Roman" w:hAnsi="Times New Roman" w:cs="Times New Roman"/>
+          <w:noProof/>
+        </w:rPr>
+        <w:drawing>
+          <wp:anchor distT="0" distB="0" distL="114300" distR="114300" simplePos="0" relativeHeight="251672576" behindDoc="1" locked="0" layoutInCell="1" allowOverlap="1" wp14:anchorId="6FA10D93" wp14:editId="1092AA21">
+            <wp:simplePos x="0" y="0"/>
+            <wp:positionH relativeFrom="margin">
+              <wp:align>center</wp:align>
+            </wp:positionH>
+            <wp:positionV relativeFrom="paragraph">
+              <wp:posOffset>8255</wp:posOffset>
+            </wp:positionV>
+            <wp:extent cx="4486275" cy="6344285"/>
+            <wp:effectExtent l="0" t="0" r="9525" b="0"/>
+            <wp:wrapTight wrapText="bothSides">
+              <wp:wrapPolygon edited="0">
+                <wp:start x="0" y="0"/>
+                <wp:lineTo x="0" y="21533"/>
+                <wp:lineTo x="21554" y="21533"/>
+                <wp:lineTo x="21554" y="0"/>
+                <wp:lineTo x="0" y="0"/>
+              </wp:wrapPolygon>
+            </wp:wrapTight>
+            <wp:docPr id="7" name="Picture 7"/>
+            <wp:cNvGraphicFramePr>
+              <a:graphicFrameLocks xmlns:a="http://schemas.openxmlformats.org/drawingml/2006/main" noChangeAspect="1"/>
+            </wp:cNvGraphicFramePr>
+            <a:graphic xmlns:a="http://schemas.openxmlformats.org/drawingml/2006/main">
+              <a:graphicData uri="http://schemas.openxmlformats.org/drawingml/2006/picture">
+                <pic:pic xmlns:pic="http://schemas.openxmlformats.org/drawingml/2006/picture">
+                  <pic:nvPicPr>
+                    <pic:cNvPr id="7" name="ActivityDiagram-User.PNG"/>
+                    <pic:cNvPicPr/>
+                  </pic:nvPicPr>
+                  <pic:blipFill>
+                    <a:blip r:embed="rId10">
+                      <a:extLst>
+                        <a:ext uri="{28A0092B-C50C-407E-A947-70E740481C1C}">
+                          <a14:useLocalDpi xmlns:a14="http://schemas.microsoft.com/office/drawing/2010/main" val="0"/>
+                        </a:ext>
+                      </a:extLst>
+                    </a:blip>
+                    <a:stretch>
+                      <a:fillRect/>
+                    </a:stretch>
+                  </pic:blipFill>
+                  <pic:spPr>
+                    <a:xfrm>
+                      <a:off x="0" y="0"/>
+                      <a:ext cx="4486275" cy="6344285"/>
+                    </a:xfrm>
+                    <a:prstGeom prst="rect">
+                      <a:avLst/>
+                    </a:prstGeom>
+                  </pic:spPr>
+                </pic:pic>
+              </a:graphicData>
+            </a:graphic>
+          </wp:anchor>
+        </w:drawing>
+      </w:r>
+    </w:p>
+    <w:p>
+      <w:pPr>
+        <w:rPr>
+          <w:rFonts w:ascii="Times New Roman" w:eastAsiaTheme="majorEastAsia" w:hAnsi="Times New Roman" w:cs="Times New Roman"/>
+          <w:color w:val="2F5496" w:themeColor="accent1" w:themeShade="BF"/>
+          <w:sz w:val="32"/>
+          <w:szCs w:val="32"/>
+        </w:rPr>
+      </w:pPr>
+      <w:r>
+        <w:rPr>
+          <w:rFonts w:ascii="Times New Roman" w:hAnsi="Times New Roman" w:cs="Times New Roman"/>
+          <w:sz w:val="32"/>
+          <w:szCs w:val="32"/>
+        </w:rPr>
+        <w:br w:type="page"/>
+      </w:r>
+    </w:p>
+    <w:p>
+      <w:pPr>
+        <w:pStyle w:val="Heading3"/>
+        <w:numPr>
+          <w:ilvl w:val="0"/>
+          <w:numId w:val="6"/>
+        </w:numPr>
+        <w:rPr>
+          <w:rFonts w:ascii="Times New Roman" w:hAnsi="Times New Roman" w:cs="Times New Roman"/>
+          <w:sz w:val="28"/>
+          <w:szCs w:val="28"/>
+        </w:rPr>
+      </w:pPr>
+      <w:bookmarkStart w:id="5" w:name="_Toc46491942"/>
+      <w:r>
+        <w:rPr>
+          <w:rFonts w:ascii="Times New Roman" w:hAnsi="Times New Roman" w:cs="Times New Roman"/>
+          <w:noProof/>
+          <w:sz w:val="28"/>
+          <w:szCs w:val="28"/>
+        </w:rPr>
+        <w:lastRenderedPageBreak/>
+        <w:drawing>
+          <wp:anchor distT="0" distB="0" distL="114300" distR="114300" simplePos="0" relativeHeight="251673600" behindDoc="1" locked="0" layoutInCell="1" allowOverlap="1" wp14:anchorId="659572DA" wp14:editId="3163FE3F">
+            <wp:simplePos x="0" y="0"/>
+            <wp:positionH relativeFrom="margin">
+              <wp:align>center</wp:align>
+            </wp:positionH>
+            <wp:positionV relativeFrom="paragraph">
+              <wp:posOffset>334660</wp:posOffset>
+            </wp:positionV>
+            <wp:extent cx="4486275" cy="5563235"/>
+            <wp:effectExtent l="0" t="0" r="9525" b="0"/>
+            <wp:wrapTight wrapText="bothSides">
+              <wp:wrapPolygon edited="0">
+                <wp:start x="0" y="0"/>
+                <wp:lineTo x="0" y="21524"/>
+                <wp:lineTo x="21554" y="21524"/>
+                <wp:lineTo x="21554" y="0"/>
+                <wp:lineTo x="0" y="0"/>
+              </wp:wrapPolygon>
+            </wp:wrapTight>
+            <wp:docPr id="8" name="Picture 8"/>
+            <wp:cNvGraphicFramePr>
+              <a:graphicFrameLocks xmlns:a="http://schemas.openxmlformats.org/drawingml/2006/main" noChangeAspect="1"/>
+            </wp:cNvGraphicFramePr>
+            <a:graphic xmlns:a="http://schemas.openxmlformats.org/drawingml/2006/main">
+              <a:graphicData uri="http://schemas.openxmlformats.org/drawingml/2006/picture">
+                <pic:pic xmlns:pic="http://schemas.openxmlformats.org/drawingml/2006/picture">
+                  <pic:nvPicPr>
+                    <pic:cNvPr id="8" name="ActivityDiagram-Admin.PNG"/>
+                    <pic:cNvPicPr/>
+                  </pic:nvPicPr>
+                  <pic:blipFill>
+                    <a:blip r:embed="rId11">
+                      <a:extLst>
+                        <a:ext uri="{28A0092B-C50C-407E-A947-70E740481C1C}">
+                          <a14:useLocalDpi xmlns:a14="http://schemas.microsoft.com/office/drawing/2010/main" val="0"/>
+                        </a:ext>
+                      </a:extLst>
+                    </a:blip>
+                    <a:stretch>
+                      <a:fillRect/>
+                    </a:stretch>
+                  </pic:blipFill>
+                  <pic:spPr>
+                    <a:xfrm>
+                      <a:off x="0" y="0"/>
+                      <a:ext cx="4486275" cy="5563235"/>
+                    </a:xfrm>
+                    <a:prstGeom prst="rect">
+                      <a:avLst/>
+                    </a:prstGeom>
+                  </pic:spPr>
+                </pic:pic>
+              </a:graphicData>
+            </a:graphic>
+          </wp:anchor>
+        </w:drawing>
+      </w:r>
+      <w:r>
+        <w:rPr>
+          <w:rFonts w:ascii="Times New Roman" w:hAnsi="Times New Roman" w:cs="Times New Roman"/>
+          <w:sz w:val="28"/>
+          <w:szCs w:val="28"/>
+        </w:rPr>
+        <w:t>Admin</w:t>
+      </w:r>
+      <w:bookmarkEnd w:id="5"/>
+      <w:r>
+        <w:rPr>
+          <w:rFonts w:ascii="Times New Roman" w:hAnsi="Times New Roman" w:cs="Times New Roman"/>
+          <w:sz w:val="28"/>
+          <w:szCs w:val="28"/>
+        </w:rPr>
+        <w:br w:type="page"/>
+      </w:r>
+    </w:p>
+    <w:p>
+      <w:pPr>
+        <w:pStyle w:val="Heading2"/>
+        <w:numPr>
+          <w:ilvl w:val="0"/>
+          <w:numId w:val="5"/>
+        </w:numPr>
+        <w:rPr>
+          <w:rFonts w:ascii="Times New Roman" w:hAnsi="Times New Roman" w:cs="Times New Roman"/>
+          <w:sz w:val="32"/>
+          <w:szCs w:val="32"/>
+        </w:rPr>
+      </w:pPr>
+      <w:bookmarkStart w:id="6" w:name="_Toc46491943"/>
+      <w:r>
+        <w:rPr>
+          <w:rFonts w:ascii="Times New Roman" w:hAnsi="Times New Roman" w:cs="Times New Roman"/>
+          <w:sz w:val="32"/>
+          <w:szCs w:val="32"/>
+        </w:rPr>
+        <w:lastRenderedPageBreak/>
+        <w:t>DFD</w:t>
+      </w:r>
+      <w:bookmarkEnd w:id="6"/>
+    </w:p>
+    <w:tbl>
+      <w:tblPr>
+        <w:tblStyle w:val="GridTable4-Accent5"/>
+        <w:tblpPr w:leftFromText="180" w:rightFromText="180" w:vertAnchor="page" w:horzAnchor="margin" w:tblpXSpec="center" w:tblpY="1876"/>
+        <w:tblW w:w="0" w:type="auto"/>
+        <w:tblLook w:val="04A0" w:firstRow="1" w:lastRow="0" w:firstColumn="1" w:lastColumn="0" w:noHBand="0" w:noVBand="1"/>
+      </w:tblPr>
+      <w:tblGrid>
+        <w:gridCol w:w="1948"/>
+        <w:gridCol w:w="5860"/>
+      </w:tblGrid>
+      <w:tr>
+        <w:trPr>
+          <w:cnfStyle w:val="100000000000" w:firstRow="1" w:lastRow="0" w:firstColumn="0" w:lastColumn="0" w:oddVBand="0" w:evenVBand="0" w:oddHBand="0" w:evenHBand="0" w:firstRowFirstColumn="0" w:firstRowLastColumn="0" w:lastRowFirstColumn="0" w:lastRowLastColumn="0"/>
+          <w:trHeight w:val="650"/>
+        </w:trPr>
+        <w:tc>
+          <w:tcPr>
+            <w:cnfStyle w:val="001000000000" w:firstRow="0" w:lastRow="0" w:firstColumn="1" w:lastColumn="0" w:oddVBand="0" w:evenVBand="0" w:oddHBand="0" w:evenHBand="0" w:firstRowFirstColumn="0" w:firstRowLastColumn="0" w:lastRowFirstColumn="0" w:lastRowLastColumn="0"/>
+            <w:tcW w:w="1948" w:type="dxa"/>
+          </w:tcPr>
+          <w:p>
+            <w:pPr>
+              <w:spacing w:line="360" w:lineRule="auto"/>
+              <w:jc w:val="center"/>
+              <w:rPr>
+                <w:rFonts w:ascii="Times New Roman" w:hAnsi="Times New Roman" w:cs="Times New Roman"/>
+                <w:b w:val="0"/>
+                <w:bCs w:val="0"/>
+                <w:sz w:val="28"/>
+                <w:szCs w:val="28"/>
+              </w:rPr>
+            </w:pPr>
+            <w:r>
+              <w:rPr>
+                <w:rFonts w:ascii="Times New Roman" w:hAnsi="Times New Roman" w:cs="Times New Roman"/>
+                <w:b w:val="0"/>
+                <w:bCs w:val="0"/>
+                <w:sz w:val="28"/>
+                <w:szCs w:val="28"/>
+                <w:lang w:val="vi-VN"/>
+              </w:rPr>
+              <w:br w:type="page"/>
+            </w:r>
+            <w:r>
+              <w:rPr>
+                <w:rFonts w:ascii="Times New Roman" w:hAnsi="Times New Roman" w:cs="Times New Roman"/>
+                <w:b w:val="0"/>
+                <w:bCs w:val="0"/>
+                <w:sz w:val="28"/>
+                <w:szCs w:val="28"/>
+              </w:rPr>
+              <w:t>Symbol</w:t>
+            </w:r>
+          </w:p>
+        </w:tc>
+        <w:tc>
+          <w:tcPr>
+            <w:tcW w:w="5860" w:type="dxa"/>
+          </w:tcPr>
+          <w:p>
+            <w:pPr>
+              <w:spacing w:line="360" w:lineRule="auto"/>
+              <w:jc w:val="center"/>
+              <w:cnfStyle w:val="100000000000" w:firstRow="1" w:lastRow="0" w:firstColumn="0" w:lastColumn="0" w:oddVBand="0" w:evenVBand="0" w:oddHBand="0" w:evenHBand="0" w:firstRowFirstColumn="0" w:firstRowLastColumn="0" w:lastRowFirstColumn="0" w:lastRowLastColumn="0"/>
+              <w:rPr>
+                <w:rFonts w:ascii="Times New Roman" w:hAnsi="Times New Roman" w:cs="Times New Roman"/>
+                <w:b w:val="0"/>
+                <w:bCs w:val="0"/>
+                <w:sz w:val="28"/>
+                <w:szCs w:val="28"/>
+              </w:rPr>
+            </w:pPr>
+            <w:r>
+              <w:rPr>
+                <w:rFonts w:ascii="Times New Roman" w:hAnsi="Times New Roman" w:cs="Times New Roman"/>
+                <w:b w:val="0"/>
+                <w:bCs w:val="0"/>
+                <w:sz w:val="28"/>
+                <w:szCs w:val="28"/>
+              </w:rPr>
+              <w:t>Description</w:t>
+            </w:r>
+          </w:p>
+        </w:tc>
+      </w:tr>
+      <w:tr>
+        <w:trPr>
+          <w:cnfStyle w:val="000000100000" w:firstRow="0" w:lastRow="0" w:firstColumn="0" w:lastColumn="0" w:oddVBand="0" w:evenVBand="0" w:oddHBand="1" w:evenHBand="0" w:firstRowFirstColumn="0" w:firstRowLastColumn="0" w:lastRowFirstColumn="0" w:lastRowLastColumn="0"/>
+          <w:trHeight w:val="1301"/>
+        </w:trPr>
+        <w:tc>
+          <w:tcPr>
+            <w:cnfStyle w:val="001000000000" w:firstRow="0" w:lastRow="0" w:firstColumn="1" w:lastColumn="0" w:oddVBand="0" w:evenVBand="0" w:oddHBand="0" w:evenHBand="0" w:firstRowFirstColumn="0" w:firstRowLastColumn="0" w:lastRowFirstColumn="0" w:lastRowLastColumn="0"/>
+            <w:tcW w:w="1948" w:type="dxa"/>
+          </w:tcPr>
+          <w:p>
+            <w:pPr>
+              <w:spacing w:line="360" w:lineRule="auto"/>
+              <w:jc w:val="center"/>
+              <w:rPr>
+                <w:rFonts w:ascii="Times New Roman" w:hAnsi="Times New Roman" w:cs="Times New Roman"/>
+                <w:sz w:val="28"/>
+                <w:szCs w:val="28"/>
+                <w:lang w:val="vi-VN"/>
+              </w:rPr>
+            </w:pPr>
+            <w:r>
+              <w:rPr>
+                <w:rFonts w:ascii="Times New Roman" w:hAnsi="Times New Roman" w:cs="Times New Roman"/>
+                <w:noProof/>
+                <w:sz w:val="28"/>
+                <w:szCs w:val="28"/>
+                <w:lang w:val="vi-VN"/>
+              </w:rPr>
+              <mc:AlternateContent>
+                <mc:Choice Requires="wps">
+                  <w:drawing>
+                    <wp:anchor distT="0" distB="0" distL="114300" distR="114300" simplePos="0" relativeHeight="251674624" behindDoc="0" locked="0" layoutInCell="1" allowOverlap="1" wp14:anchorId="641D83B0" wp14:editId="5B51D7BE">
+                      <wp:simplePos x="0" y="0"/>
+                      <wp:positionH relativeFrom="column">
+                        <wp:posOffset>142763</wp:posOffset>
+                      </wp:positionH>
+                      <wp:positionV relativeFrom="paragraph">
+                        <wp:posOffset>211641</wp:posOffset>
+                      </wp:positionV>
+                      <wp:extent cx="631713" cy="0"/>
+                      <wp:effectExtent l="0" t="63500" r="0" b="76200"/>
+                      <wp:wrapNone/>
+                      <wp:docPr id="52" name="Straight Arrow Connector 52"/>
+                      <wp:cNvGraphicFramePr/>
+                      <a:graphic xmlns:a="http://schemas.openxmlformats.org/drawingml/2006/main">
+                        <a:graphicData uri="http://schemas.microsoft.com/office/word/2010/wordprocessingShape">
+                          <wps:wsp>
+                            <wps:cNvCnPr/>
+                            <wps:spPr>
+                              <a:xfrm>
+                                <a:off x="0" y="0"/>
+                                <a:ext cx="631713" cy="0"/>
+                              </a:xfrm>
+                              <a:prstGeom prst="straightConnector1">
+                                <a:avLst/>
+                              </a:prstGeom>
+                              <a:ln>
+                                <a:tailEnd type="triangle"/>
+                              </a:ln>
+                            </wps:spPr>
+                            <wps:style>
+                              <a:lnRef idx="1">
+                                <a:schemeClr val="dk1"/>
+                              </a:lnRef>
+                              <a:fillRef idx="0">
+                                <a:schemeClr val="dk1"/>
+                              </a:fillRef>
+                              <a:effectRef idx="0">
+                                <a:schemeClr val="dk1"/>
+                              </a:effectRef>
+                              <a:fontRef idx="minor">
+                                <a:schemeClr val="tx1"/>
+                              </a:fontRef>
+                            </wps:style>
+                            <wps:bodyPr/>
+                          </wps:wsp>
+                        </a:graphicData>
+                      </a:graphic>
+                      <wp14:sizeRelV relativeFrom="margin">
+                        <wp14:pctHeight>0</wp14:pctHeight>
+                      </wp14:sizeRelV>
+                    </wp:anchor>
+                  </w:drawing>
+                </mc:Choice>
+                <mc:Fallback>
+                  <w:pict>
+                    <v:shapetype w14:anchorId="12F981CF" id="_x0000_t32" coordsize="21600,21600" o:spt="32" o:oned="t" path="m,l21600,21600e" filled="f">
+                      <v:path arrowok="t" fillok="f" o:connecttype="none"/>
+                      <o:lock v:ext="edit" shapetype="t"/>
+                    </v:shapetype>
+                    <v:shape id="Straight Arrow Connector 52" o:spid="_x0000_s1026" type="#_x0000_t32" style="position:absolute;margin-left:11.25pt;margin-top:16.65pt;width:49.75pt;height:0;z-index:251674624;visibility:visible;mso-wrap-style:square;mso-height-percent:0;mso-wrap-distance-left:9pt;mso-wrap-distance-top:0;mso-wrap-distance-right:9pt;mso-wrap-distance-bottom:0;mso-position-horizontal:absolute;mso-position-horizontal-relative:text;mso-position-vertical:absolute;mso-position-vertical-relative:text;mso-height-percent:0;mso-height-relative:margin" o:gfxdata="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" strokecolor="black [3200]" strokeweight=".5pt">
+                      <v:stroke endarrow="block" joinstyle="miter"/>
+                    </v:shape>
+                  </w:pict>
+                </mc:Fallback>
+              </mc:AlternateContent>
+            </w:r>
+          </w:p>
+        </w:tc>
+        <w:tc>
+          <w:tcPr>
+            <w:tcW w:w="5860" w:type="dxa"/>
+            <w:vAlign w:val="center"/>
+          </w:tcPr>
+          <w:p>
+            <w:pPr>
+              <w:spacing w:line="360" w:lineRule="auto"/>
+              <w:cnfStyle w:val="000000100000" w:firstRow="0" w:lastRow="0" w:firstColumn="0" w:lastColumn="0" w:oddVBand="0" w:evenVBand="0" w:oddHBand="1" w:evenHBand="0" w:firstRowFirstColumn="0" w:firstRowLastColumn="0" w:lastRowFirstColumn="0" w:lastRowLastColumn="0"/>
+              <w:rPr>
+                <w:rFonts w:ascii="Times New Roman" w:hAnsi="Times New Roman" w:cs="Times New Roman"/>
+                <w:sz w:val="28"/>
+                <w:szCs w:val="28"/>
+                <w:lang w:val="vi-VN"/>
+              </w:rPr>
+            </w:pPr>
+            <w:r>
+              <w:rPr>
+                <w:rFonts w:ascii="Times New Roman" w:hAnsi="Times New Roman" w:cs="Times New Roman"/>
+                <w:b/>
+                <w:bCs/>
+                <w:sz w:val="28"/>
+                <w:szCs w:val="28"/>
+                <w:lang w:val="vi-VN"/>
+              </w:rPr>
+              <w:t>Data Flow</w:t>
+            </w:r>
+            <w:r>
+              <w:rPr>
+                <w:rFonts w:ascii="Times New Roman" w:hAnsi="Times New Roman" w:cs="Times New Roman"/>
+                <w:b/>
+                <w:bCs/>
+                <w:sz w:val="28"/>
+                <w:szCs w:val="28"/>
+              </w:rPr>
+              <w:t>:</w:t>
+            </w:r>
+            <w:r>
+              <w:rPr>
+                <w:rFonts w:ascii="Times New Roman" w:hAnsi="Times New Roman" w:cs="Times New Roman"/>
+                <w:sz w:val="28"/>
+                <w:szCs w:val="28"/>
+              </w:rPr>
+              <w:t xml:space="preserve"> </w:t>
+            </w:r>
+            <w:r>
+              <w:rPr>
+                <w:rFonts w:ascii="Times New Roman" w:hAnsi="Times New Roman" w:cs="Times New Roman"/>
+                <w:sz w:val="28"/>
+                <w:szCs w:val="28"/>
+                <w:lang w:val="vi-VN"/>
+              </w:rPr>
+              <w:t>Data flow are pipelines through the packets of information flow.</w:t>
+            </w:r>
+          </w:p>
+        </w:tc>
+      </w:tr>
+      <w:tr>
+        <w:trPr>
+          <w:trHeight w:val="1219"/>
+        </w:trPr>
+        <w:tc>
+          <w:tcPr>
+            <w:cnfStyle w:val="001000000000" w:firstRow="0" w:lastRow="0" w:firstColumn="1" w:lastColumn="0" w:oddVBand="0" w:evenVBand="0" w:oddHBand="0" w:evenHBand="0" w:firstRowFirstColumn="0" w:firstRowLastColumn="0" w:lastRowFirstColumn="0" w:lastRowLastColumn="0"/>
+            <w:tcW w:w="1948" w:type="dxa"/>
+          </w:tcPr>
+          <w:p>
+            <w:pPr>
+              <w:spacing w:line="360" w:lineRule="auto"/>
+              <w:jc w:val="center"/>
+              <w:rPr>
+                <w:rFonts w:ascii="Times New Roman" w:hAnsi="Times New Roman" w:cs="Times New Roman"/>
+                <w:sz w:val="28"/>
+                <w:szCs w:val="28"/>
+                <w:lang w:val="vi-VN"/>
+              </w:rPr>
+            </w:pPr>
+            <w:r>
+              <w:rPr>
+                <w:rFonts w:ascii="Times New Roman" w:hAnsi="Times New Roman" w:cs="Times New Roman"/>
+                <w:noProof/>
+                <w:sz w:val="28"/>
+                <w:szCs w:val="28"/>
+                <w:lang w:val="vi-VN"/>
+              </w:rPr>
+              <w:drawing>
+                <wp:inline distT="0" distB="0" distL="0" distR="0" wp14:anchorId="6DCE87EF" wp14:editId="2741DBF4">
+                  <wp:extent cx="721776" cy="472888"/>
+                  <wp:effectExtent l="0" t="0" r="2540" b="0"/>
+                  <wp:docPr id="50" name="Picture 50"/>
+                  <wp:cNvGraphicFramePr>
+                    <a:graphicFrameLocks xmlns:a="http://schemas.openxmlformats.org/drawingml/2006/main" noChangeAspect="1"/>
+                  </wp:cNvGraphicFramePr>
+                  <a:graphic xmlns:a="http://schemas.openxmlformats.org/drawingml/2006/main">
+                    <a:graphicData uri="http://schemas.openxmlformats.org/drawingml/2006/picture">
+                      <pic:pic xmlns:pic="http://schemas.openxmlformats.org/drawingml/2006/picture">
+                        <pic:nvPicPr>
+                          <pic:cNvPr id="50" name="Picture 50"/>
+                          <pic:cNvPicPr/>
+                        </pic:nvPicPr>
+                        <pic:blipFill>
+                          <a:blip r:embed="rId12">
+                            <a:extLst>
+                              <a:ext uri="{28A0092B-C50C-407E-A947-70E740481C1C}">
+                                <a14:useLocalDpi xmlns:a14="http://schemas.microsoft.com/office/drawing/2010/main" val="0"/>
+                              </a:ext>
+                            </a:extLst>
+                          </a:blip>
+                          <a:stretch>
+                            <a:fillRect/>
+                          </a:stretch>
+                        </pic:blipFill>
+                        <pic:spPr>
+                          <a:xfrm>
+                            <a:off x="0" y="0"/>
+                            <a:ext cx="737953" cy="483487"/>
+                          </a:xfrm>
+                          <a:prstGeom prst="rect">
+                            <a:avLst/>
+                          </a:prstGeom>
+                        </pic:spPr>
+                      </pic:pic>
+                    </a:graphicData>
+                  </a:graphic>
+                </wp:inline>
+              </w:drawing>
+            </w:r>
+          </w:p>
+        </w:tc>
+        <w:tc>
+          <w:tcPr>
+            <w:tcW w:w="5860" w:type="dxa"/>
+            <w:vAlign w:val="center"/>
+          </w:tcPr>
+          <w:p>
+            <w:pPr>
+              <w:spacing w:line="360" w:lineRule="auto"/>
+              <w:cnfStyle w:val="000000000000" w:firstRow="0" w:lastRow="0" w:firstColumn="0" w:lastColumn="0" w:oddVBand="0" w:evenVBand="0" w:oddHBand="0" w:evenHBand="0" w:firstRowFirstColumn="0" w:firstRowLastColumn="0" w:lastRowFirstColumn="0" w:lastRowLastColumn="0"/>
+              <w:rPr>
+                <w:rFonts w:ascii="Times New Roman" w:hAnsi="Times New Roman" w:cs="Times New Roman"/>
+                <w:sz w:val="28"/>
+                <w:szCs w:val="28"/>
+                <w:lang w:val="vi-VN"/>
+              </w:rPr>
+            </w:pPr>
+            <w:r>
+              <w:rPr>
+                <w:rFonts w:ascii="Times New Roman" w:hAnsi="Times New Roman" w:cs="Times New Roman"/>
+                <w:b/>
+                <w:bCs/>
+                <w:sz w:val="28"/>
+                <w:szCs w:val="28"/>
+                <w:lang w:val="vi-VN"/>
+              </w:rPr>
+              <w:t>Process:</w:t>
+            </w:r>
+            <w:r>
+              <w:rPr>
+                <w:rFonts w:ascii="Times New Roman" w:hAnsi="Times New Roman" w:cs="Times New Roman"/>
+                <w:sz w:val="28"/>
+                <w:szCs w:val="28"/>
+                <w:lang w:val="vi-VN"/>
+              </w:rPr>
+              <w:t xml:space="preserve"> A Process or task performed by the system.</w:t>
+            </w:r>
+          </w:p>
+        </w:tc>
+      </w:tr>
+      <w:tr>
+        <w:trPr>
+          <w:cnfStyle w:val="000000100000" w:firstRow="0" w:lastRow="0" w:firstColumn="0" w:lastColumn="0" w:oddVBand="0" w:evenVBand="0" w:oddHBand="1" w:evenHBand="0" w:firstRowFirstColumn="0" w:firstRowLastColumn="0" w:lastRowFirstColumn="0" w:lastRowLastColumn="0"/>
+          <w:trHeight w:val="1301"/>
+        </w:trPr>
+        <w:tc>
+          <w:tcPr>
+            <w:cnfStyle w:val="001000000000" w:firstRow="0" w:lastRow="0" w:firstColumn="1" w:lastColumn="0" w:oddVBand="0" w:evenVBand="0" w:oddHBand="0" w:evenHBand="0" w:firstRowFirstColumn="0" w:firstRowLastColumn="0" w:lastRowFirstColumn="0" w:lastRowLastColumn="0"/>
+            <w:tcW w:w="1948" w:type="dxa"/>
+          </w:tcPr>
+          <w:p>
+            <w:pPr>
+              <w:spacing w:line="360" w:lineRule="auto"/>
+              <w:jc w:val="center"/>
+              <w:rPr>
+                <w:rFonts w:ascii="Times New Roman" w:hAnsi="Times New Roman" w:cs="Times New Roman"/>
+                <w:sz w:val="28"/>
+                <w:szCs w:val="28"/>
+                <w:lang w:val="vi-VN"/>
+              </w:rPr>
+            </w:pPr>
+            <w:r>
+              <w:rPr>
+                <w:rFonts w:ascii="Times New Roman" w:hAnsi="Times New Roman" w:cs="Times New Roman"/>
+                <w:noProof/>
+                <w:sz w:val="28"/>
+                <w:szCs w:val="28"/>
+                <w:lang w:val="vi-VN"/>
+              </w:rPr>
+              <w:drawing>
+                <wp:inline distT="0" distB="0" distL="0" distR="0" wp14:anchorId="249FEA7F" wp14:editId="25F3CF39">
+                  <wp:extent cx="914400" cy="431800"/>
+                  <wp:effectExtent l="0" t="0" r="3810" b="4445"/>
+                  <wp:docPr id="34" name="Picture 34"/>
+                  <wp:cNvGraphicFramePr>
+                    <a:graphicFrameLocks xmlns:a="http://schemas.openxmlformats.org/drawingml/2006/main" noChangeAspect="1"/>
+                  </wp:cNvGraphicFramePr>
+                  <a:graphic xmlns:a="http://schemas.openxmlformats.org/drawingml/2006/main">
+                    <a:graphicData uri="http://schemas.openxmlformats.org/drawingml/2006/picture">
+                      <pic:pic xmlns:pic="http://schemas.openxmlformats.org/drawingml/2006/picture">
+                        <pic:nvPicPr>
+                          <pic:cNvPr id="34" name="Picture 34"/>
+                          <pic:cNvPicPr/>
+                        </pic:nvPicPr>
+                        <pic:blipFill>
+                          <a:blip r:embed="rId13">
+                            <a:extLst>
+                              <a:ext uri="{28A0092B-C50C-407E-A947-70E740481C1C}">
+                                <a14:useLocalDpi xmlns:a14="http://schemas.microsoft.com/office/drawing/2010/main" val="0"/>
+                              </a:ext>
+                            </a:extLst>
+                          </a:blip>
+                          <a:stretch>
+                            <a:fillRect/>
+                          </a:stretch>
+                        </pic:blipFill>
+                        <pic:spPr>
+                          <a:xfrm>
+                            <a:off x="0" y="0"/>
+                            <a:ext cx="914400" cy="431800"/>
+                          </a:xfrm>
+                          <a:prstGeom prst="rect">
+                            <a:avLst/>
+                          </a:prstGeom>
+                        </pic:spPr>
+                      </pic:pic>
+                    </a:graphicData>
+                  </a:graphic>
+                </wp:inline>
+              </w:drawing>
+            </w:r>
+          </w:p>
+        </w:tc>
+        <w:tc>
+          <w:tcPr>
+            <w:tcW w:w="5860" w:type="dxa"/>
+            <w:vAlign w:val="center"/>
+          </w:tcPr>
+          <w:p>
+            <w:pPr>
+              <w:spacing w:line="360" w:lineRule="auto"/>
+              <w:cnfStyle w:val="000000100000" w:firstRow="0" w:lastRow="0" w:firstColumn="0" w:lastColumn="0" w:oddVBand="0" w:evenVBand="0" w:oddHBand="1" w:evenHBand="0" w:firstRowFirstColumn="0" w:firstRowLastColumn="0" w:lastRowFirstColumn="0" w:lastRowLastColumn="0"/>
+              <w:rPr>
+                <w:rFonts w:ascii="Times New Roman" w:hAnsi="Times New Roman" w:cs="Times New Roman"/>
+                <w:sz w:val="28"/>
+                <w:szCs w:val="28"/>
+                <w:lang w:val="vi-VN"/>
+              </w:rPr>
+            </w:pPr>
+            <w:r>
+              <w:rPr>
+                <w:rFonts w:ascii="Times New Roman" w:hAnsi="Times New Roman" w:cs="Times New Roman"/>
+                <w:b/>
+                <w:bCs/>
+                <w:sz w:val="28"/>
+                <w:szCs w:val="28"/>
+                <w:lang w:val="vi-VN"/>
+              </w:rPr>
+              <w:t>Entity:</w:t>
+            </w:r>
+            <w:r>
+              <w:rPr>
+                <w:rFonts w:ascii="Times New Roman" w:hAnsi="Times New Roman" w:cs="Times New Roman"/>
+                <w:sz w:val="28"/>
+                <w:szCs w:val="28"/>
+                <w:lang w:val="vi-VN"/>
+              </w:rPr>
+              <w:t xml:space="preserve"> Entity are object of the system. A source or destination data of a system.</w:t>
+            </w:r>
+          </w:p>
+        </w:tc>
+      </w:tr>
+      <w:tr>
+        <w:trPr>
+          <w:trHeight w:val="975"/>
+        </w:trPr>
+        <w:tc>
+          <w:tcPr>
+            <w:cnfStyle w:val="001000000000" w:firstRow="0" w:lastRow="0" w:firstColumn="1" w:lastColumn="0" w:oddVBand="0" w:evenVBand="0" w:oddHBand="0" w:evenHBand="0" w:firstRowFirstColumn="0" w:firstRowLastColumn="0" w:lastRowFirstColumn="0" w:lastRowLastColumn="0"/>
+            <w:tcW w:w="1948" w:type="dxa"/>
+          </w:tcPr>
+          <w:p>
+            <w:pPr>
+              <w:spacing w:line="360" w:lineRule="auto"/>
+              <w:jc w:val="center"/>
+              <w:rPr>
+                <w:rFonts w:ascii="Times New Roman" w:hAnsi="Times New Roman" w:cs="Times New Roman"/>
+                <w:sz w:val="28"/>
+                <w:szCs w:val="28"/>
+                <w:lang w:val="vi-VN"/>
+              </w:rPr>
+            </w:pPr>
+            <w:r>
+              <w:rPr>
+                <w:rFonts w:ascii="Times New Roman" w:hAnsi="Times New Roman" w:cs="Times New Roman"/>
+                <w:noProof/>
+                <w:sz w:val="28"/>
+                <w:szCs w:val="28"/>
+                <w:lang w:val="vi-VN"/>
+              </w:rPr>
+              <w:drawing>
+                <wp:inline distT="0" distB="0" distL="0" distR="0" wp14:anchorId="15618351" wp14:editId="58F78A73">
+                  <wp:extent cx="923365" cy="360855"/>
+                  <wp:effectExtent l="0" t="0" r="4445" b="0"/>
+                  <wp:docPr id="51" name="Picture 51"/>
+                  <wp:cNvGraphicFramePr>
+                    <a:graphicFrameLocks xmlns:a="http://schemas.openxmlformats.org/drawingml/2006/main" noChangeAspect="1"/>
+                  </wp:cNvGraphicFramePr>
+                  <a:graphic xmlns:a="http://schemas.openxmlformats.org/drawingml/2006/main">
+                    <a:graphicData uri="http://schemas.openxmlformats.org/drawingml/2006/picture">
+                      <pic:pic xmlns:pic="http://schemas.openxmlformats.org/drawingml/2006/picture">
+                        <pic:nvPicPr>
+                          <pic:cNvPr id="51" name="Picture 51"/>
+                          <pic:cNvPicPr/>
+                        </pic:nvPicPr>
+                        <pic:blipFill>
+                          <a:blip r:embed="rId14">
+                            <a:extLst>
+                              <a:ext uri="{28A0092B-C50C-407E-A947-70E740481C1C}">
+                                <a14:useLocalDpi xmlns:a14="http://schemas.microsoft.com/office/drawing/2010/main" val="0"/>
+                              </a:ext>
+                            </a:extLst>
+                          </a:blip>
+                          <a:stretch>
+                            <a:fillRect/>
+                          </a:stretch>
+                        </pic:blipFill>
+                        <pic:spPr>
+                          <a:xfrm>
+                            <a:off x="0" y="0"/>
+                            <a:ext cx="923365" cy="360855"/>
+                          </a:xfrm>
+                          <a:prstGeom prst="rect">
+                            <a:avLst/>
+                          </a:prstGeom>
+                        </pic:spPr>
+                      </pic:pic>
+                    </a:graphicData>
+                  </a:graphic>
+                </wp:inline>
+              </w:drawing>
+            </w:r>
+          </w:p>
+        </w:tc>
+        <w:tc>
+          <w:tcPr>
+            <w:tcW w:w="5860" w:type="dxa"/>
+            <w:vAlign w:val="center"/>
+          </w:tcPr>
+          <w:p>
+            <w:pPr>
+              <w:keepNext/>
+              <w:spacing w:line="360" w:lineRule="auto"/>
+              <w:cnfStyle w:val="000000000000" w:firstRow="0" w:lastRow="0" w:firstColumn="0" w:lastColumn="0" w:oddVBand="0" w:evenVBand="0" w:oddHBand="0" w:evenHBand="0" w:firstRowFirstColumn="0" w:firstRowLastColumn="0" w:lastRowFirstColumn="0" w:lastRowLastColumn="0"/>
+              <w:rPr>
+                <w:rFonts w:ascii="Times New Roman" w:hAnsi="Times New Roman" w:cs="Times New Roman"/>
+                <w:sz w:val="28"/>
+                <w:szCs w:val="28"/>
+                <w:lang w:val="vi-VN"/>
+              </w:rPr>
+            </w:pPr>
+            <w:r>
+              <w:rPr>
+                <w:rFonts w:ascii="Times New Roman" w:hAnsi="Times New Roman" w:cs="Times New Roman"/>
+                <w:b/>
+                <w:bCs/>
+                <w:sz w:val="28"/>
+                <w:szCs w:val="28"/>
+                <w:lang w:val="vi-VN"/>
+              </w:rPr>
+              <w:t>Data Store:</w:t>
+            </w:r>
+            <w:r>
+              <w:rPr>
+                <w:rFonts w:ascii="Times New Roman" w:hAnsi="Times New Roman" w:cs="Times New Roman"/>
+                <w:sz w:val="28"/>
+                <w:szCs w:val="28"/>
+                <w:lang w:val="vi-VN"/>
+              </w:rPr>
+              <w:t xml:space="preserve"> A place where data to be stored.</w:t>
+            </w:r>
+          </w:p>
+        </w:tc>
+      </w:tr>
+    </w:tbl>
+    <w:p>
+      <w:pPr>
+        <w:rPr>
+          <w:rFonts w:ascii="Times New Roman" w:hAnsi="Times New Roman" w:cs="Times New Roman"/>
+        </w:rPr>
+        <w:sectPr>
+          <w:type w:val="continuous"/>
+          <w:pgSz w:w="12240" w:h="15840"/>
+          <w:pgMar w:top="1440" w:right="1440" w:bottom="1440" w:left="1440" w:header="720" w:footer="720" w:gutter="0"/>
+          <w:cols w:space="720"/>
+          <w:docGrid w:linePitch="360"/>
+        </w:sectPr>
+      </w:pPr>
+    </w:p>
+    <w:p>
+      <w:pPr>
+        <w:tabs>
+          <w:tab w:val="left" w:pos="938"/>
+        </w:tabs>
+        <w:rPr>
+          <w:rFonts w:ascii="Times New Roman" w:hAnsi="Times New Roman" w:cs="Times New Roman"/>
+        </w:rPr>
+      </w:pPr>
+    </w:p>
+    <w:p>
+      <w:pPr>
+        <w:rPr>
+          <w:rFonts w:ascii="Times New Roman" w:hAnsi="Times New Roman" w:cs="Times New Roman"/>
+        </w:rPr>
+      </w:pPr>
+    </w:p>
+    <w:p>
+      <w:pPr>
+        <w:rPr>
+          <w:rFonts w:ascii="Times New Roman" w:hAnsi="Times New Roman" w:cs="Times New Roman"/>
+        </w:rPr>
+      </w:pPr>
+    </w:p>
+    <w:p>
+      <w:pPr>
+        <w:rPr>
+          <w:rFonts w:ascii="Times New Roman" w:hAnsi="Times New Roman" w:cs="Times New Roman"/>
+        </w:rPr>
+      </w:pPr>
+    </w:p>
+    <w:p>
+      <w:pPr>
+        <w:rPr>
+          <w:rFonts w:ascii="Times New Roman" w:hAnsi="Times New Roman" w:cs="Times New Roman"/>
+        </w:rPr>
+      </w:pPr>
+    </w:p>
+    <w:p>
+      <w:pPr>
+        <w:rPr>
+          <w:rFonts w:ascii="Times New Roman" w:hAnsi="Times New Roman" w:cs="Times New Roman"/>
+        </w:rPr>
+      </w:pPr>
+    </w:p>
+    <w:p>
+      <w:pPr>
+        <w:rPr>
+          <w:rFonts w:ascii="Times New Roman" w:hAnsi="Times New Roman" w:cs="Times New Roman"/>
+        </w:rPr>
+      </w:pPr>
+    </w:p>
+    <w:p>
+      <w:pPr>
+        <w:rPr>
+          <w:rFonts w:ascii="Times New Roman" w:hAnsi="Times New Roman" w:cs="Times New Roman"/>
+        </w:rPr>
+      </w:pPr>
+    </w:p>
+    <w:p>
+      <w:pPr>
+        <w:rPr>
+          <w:rFonts w:ascii="Times New Roman" w:hAnsi="Times New Roman" w:cs="Times New Roman"/>
+        </w:rPr>
+      </w:pPr>
+    </w:p>
+    <w:p>
+      <w:pPr>
+        <w:rPr>
+          <w:rFonts w:ascii="Times New Roman" w:hAnsi="Times New Roman" w:cs="Times New Roman"/>
+        </w:rPr>
+      </w:pPr>
+    </w:p>
+    <w:p>
+      <w:pPr>
+        <w:rPr>
+          <w:rFonts w:ascii="Times New Roman" w:hAnsi="Times New Roman" w:cs="Times New Roman"/>
+        </w:rPr>
+      </w:pPr>
+    </w:p>
+    <w:p>
+      <w:pPr>
+        <w:rPr>
+          <w:rFonts w:ascii="Times New Roman" w:hAnsi="Times New Roman" w:cs="Times New Roman"/>
+        </w:rPr>
+      </w:pPr>
+    </w:p>
+    <w:p>
+      <w:pPr>
+        <w:rPr>
+          <w:rFonts w:ascii="Times New Roman" w:hAnsi="Times New Roman" w:cs="Times New Roman"/>
+        </w:rPr>
+      </w:pPr>
+    </w:p>
+    <w:p>
+      <w:pPr>
+        <w:rPr>
+          <w:rFonts w:ascii="Times New Roman" w:hAnsi="Times New Roman" w:cs="Times New Roman"/>
+        </w:rPr>
+      </w:pPr>
+    </w:p>
+    <w:p>
+      <w:pPr>
+        <w:pStyle w:val="Heading3"/>
+        <w:numPr>
+          <w:ilvl w:val="0"/>
+          <w:numId w:val="8"/>
+        </w:numPr>
+        <w:rPr>
+          <w:rFonts w:ascii="Times New Roman" w:hAnsi="Times New Roman" w:cs="Times New Roman"/>
+          <w:sz w:val="28"/>
+          <w:szCs w:val="28"/>
+        </w:rPr>
+      </w:pPr>
+      <w:bookmarkStart w:id="7" w:name="_Toc46491944"/>
+      <w:r>
+        <w:rPr>
+          <w:rFonts w:ascii="Times New Roman" w:hAnsi="Times New Roman" w:cs="Times New Roman"/>
+          <w:sz w:val="28"/>
+          <w:szCs w:val="28"/>
+        </w:rPr>
+        <w:t>Level 0</w:t>
+      </w:r>
+      <w:bookmarkEnd w:id="7"/>
+    </w:p>
+    <w:p>
+      <w:pPr>
+        <w:tabs>
+          <w:tab w:val="left" w:pos="1540"/>
+        </w:tabs>
+        <w:rPr>
+          <w:rFonts w:ascii="Times New Roman" w:hAnsi="Times New Roman" w:cs="Times New Roman"/>
+        </w:rPr>
+        <w:sectPr>
+          <w:type w:val="continuous"/>
+          <w:pgSz w:w="12240" w:h="15840"/>
+          <w:pgMar w:top="1440" w:right="1440" w:bottom="1440" w:left="1440" w:header="720" w:footer="720" w:gutter="0"/>
+          <w:cols w:space="720"/>
+          <w:docGrid w:linePitch="360"/>
+        </w:sectPr>
+      </w:pPr>
+      <w:r>
+        <w:rPr>
+          <w:rFonts w:ascii="Times New Roman" w:eastAsiaTheme="majorEastAsia" w:hAnsi="Times New Roman" w:cs="Times New Roman"/>
+          <w:noProof/>
+          <w:sz w:val="26"/>
+          <w:szCs w:val="26"/>
+        </w:rPr>
+        <w:drawing>
+          <wp:anchor distT="0" distB="0" distL="114300" distR="114300" simplePos="0" relativeHeight="251675648" behindDoc="1" locked="0" layoutInCell="1" allowOverlap="1" wp14:anchorId="2B873751" wp14:editId="7D61FA96">
+            <wp:simplePos x="0" y="0"/>
+            <wp:positionH relativeFrom="margin">
+              <wp:align>right</wp:align>
+            </wp:positionH>
+            <wp:positionV relativeFrom="paragraph">
+              <wp:posOffset>302954</wp:posOffset>
+            </wp:positionV>
+            <wp:extent cx="5943600" cy="1633462"/>
+            <wp:effectExtent l="0" t="0" r="0" b="5080"/>
+            <wp:wrapTight wrapText="bothSides">
+              <wp:wrapPolygon edited="0">
+                <wp:start x="0" y="0"/>
+                <wp:lineTo x="0" y="21415"/>
+                <wp:lineTo x="21531" y="21415"/>
+                <wp:lineTo x="21531" y="0"/>
+                <wp:lineTo x="0" y="0"/>
+              </wp:wrapPolygon>
+            </wp:wrapTight>
+            <wp:docPr id="9" name="Picture 9"/>
+            <wp:cNvGraphicFramePr>
+              <a:graphicFrameLocks xmlns:a="http://schemas.openxmlformats.org/drawingml/2006/main" noChangeAspect="1"/>
+            </wp:cNvGraphicFramePr>
+            <a:graphic xmlns:a="http://schemas.openxmlformats.org/drawingml/2006/main">
+              <a:graphicData uri="http://schemas.openxmlformats.org/drawingml/2006/picture">
+                <pic:pic xmlns:pic="http://schemas.openxmlformats.org/drawingml/2006/picture">
+                  <pic:nvPicPr>
+                    <pic:cNvPr id="9" name="DiagramLV0.PNG"/>
+                    <pic:cNvPicPr/>
+                  </pic:nvPicPr>
+                  <pic:blipFill>
+                    <a:blip r:embed="rId15">
+                      <a:extLst>
+                        <a:ext uri="{28A0092B-C50C-407E-A947-70E740481C1C}">
+                          <a14:useLocalDpi xmlns:a14="http://schemas.microsoft.com/office/drawing/2010/main" val="0"/>
+                        </a:ext>
+                      </a:extLst>
+                    </a:blip>
+                    <a:stretch>
+                      <a:fillRect/>
+                    </a:stretch>
+                  </pic:blipFill>
+                  <pic:spPr>
+                    <a:xfrm>
+                      <a:off x="0" y="0"/>
+                      <a:ext cx="5943600" cy="1633462"/>
+                    </a:xfrm>
+                    <a:prstGeom prst="rect">
+                      <a:avLst/>
+                    </a:prstGeom>
+                  </pic:spPr>
+                </pic:pic>
+              </a:graphicData>
+            </a:graphic>
+          </wp:anchor>
+        </w:drawing>
+      </w:r>
+      <w:r>
+        <w:rPr>
+          <w:rFonts w:ascii="Times New Roman" w:hAnsi="Times New Roman" w:cs="Times New Roman"/>
+        </w:rPr>
+        <w:tab/>
+      </w:r>
+    </w:p>
+    <w:p>
+      <w:pPr>
+        <w:pStyle w:val="Heading3"/>
+        <w:numPr>
+          <w:ilvl w:val="0"/>
+          <w:numId w:val="8"/>
+        </w:numPr>
+        <w:rPr>
+          <w:rFonts w:ascii="Times New Roman" w:hAnsi="Times New Roman" w:cs="Times New Roman"/>
+          <w:sz w:val="28"/>
+          <w:szCs w:val="28"/>
+        </w:rPr>
+      </w:pPr>
+      <w:bookmarkStart w:id="8" w:name="_Toc46491945"/>
+      <w:r>
+        <w:rPr>
+          <w:rFonts w:ascii="Times New Roman" w:hAnsi="Times New Roman" w:cs="Times New Roman"/>
+          <w:sz w:val="28"/>
+          <w:szCs w:val="28"/>
+        </w:rPr>
+        <w:lastRenderedPageBreak/>
+        <w:t>Level 1</w:t>
+      </w:r>
+      <w:bookmarkEnd w:id="8"/>
+    </w:p>
+    <w:p>
+      <w:pPr>
+        <w:rPr>
+          <w:rFonts w:ascii="Times New Roman" w:hAnsi="Times New Roman" w:cs="Times New Roman"/>
+        </w:rPr>
+      </w:pPr>
+      <w:r>
+        <w:rPr>
+          <w:rFonts w:ascii="Times New Roman" w:hAnsi="Times New Roman" w:cs="Times New Roman"/>
+          <w:noProof/>
+        </w:rPr>
+        <w:drawing>
+          <wp:anchor distT="0" distB="0" distL="114300" distR="114300" simplePos="0" relativeHeight="251680768" behindDoc="1" locked="0" layoutInCell="1" allowOverlap="1" wp14:anchorId="32D7365E" wp14:editId="054D80F4">
+            <wp:simplePos x="0" y="0"/>
+            <wp:positionH relativeFrom="margin">
+              <wp:align>center</wp:align>
+            </wp:positionH>
+            <wp:positionV relativeFrom="paragraph">
+              <wp:posOffset>194879</wp:posOffset>
+            </wp:positionV>
+            <wp:extent cx="6849431" cy="5134692"/>
+            <wp:effectExtent l="0" t="0" r="8890" b="8890"/>
+            <wp:wrapTight wrapText="bothSides">
+              <wp:wrapPolygon edited="0">
+                <wp:start x="0" y="0"/>
+                <wp:lineTo x="0" y="21557"/>
+                <wp:lineTo x="21568" y="21557"/>
+                <wp:lineTo x="21568" y="0"/>
+                <wp:lineTo x="0" y="0"/>
+              </wp:wrapPolygon>
+            </wp:wrapTight>
+            <wp:docPr id="18" name="Picture 18"/>
+            <wp:cNvGraphicFramePr>
+              <a:graphicFrameLocks xmlns:a="http://schemas.openxmlformats.org/drawingml/2006/main" noChangeAspect="1"/>
+            </wp:cNvGraphicFramePr>
+            <a:graphic xmlns:a="http://schemas.openxmlformats.org/drawingml/2006/main">
+              <a:graphicData uri="http://schemas.openxmlformats.org/drawingml/2006/picture">
+                <pic:pic xmlns:pic="http://schemas.openxmlformats.org/drawingml/2006/picture">
+                  <pic:nvPicPr>
+                    <pic:cNvPr id="18" name="DiagramAdLV1.PNG"/>
+                    <pic:cNvPicPr/>
+                  </pic:nvPicPr>
+                  <pic:blipFill>
+                    <a:blip r:embed="rId16">
+                      <a:extLst>
+                        <a:ext uri="{28A0092B-C50C-407E-A947-70E740481C1C}">
+                          <a14:useLocalDpi xmlns:a14="http://schemas.microsoft.com/office/drawing/2010/main" val="0"/>
+                        </a:ext>
+                      </a:extLst>
+                    </a:blip>
+                    <a:stretch>
+                      <a:fillRect/>
+                    </a:stretch>
+                  </pic:blipFill>
+                  <pic:spPr>
+                    <a:xfrm>
+                      <a:off x="0" y="0"/>
+                      <a:ext cx="6849431" cy="5134692"/>
+                    </a:xfrm>
+                    <a:prstGeom prst="rect">
+                      <a:avLst/>
+                    </a:prstGeom>
+                  </pic:spPr>
+                </pic:pic>
+              </a:graphicData>
+            </a:graphic>
+          </wp:anchor>
+        </w:drawing>
+      </w:r>
+    </w:p>
+    <w:p>
+      <w:pPr>
+        <w:rPr>
+          <w:rFonts w:ascii="Times New Roman" w:eastAsiaTheme="majorEastAsia" w:hAnsi="Times New Roman" w:cs="Times New Roman"/>
+          <w:sz w:val="26"/>
+          <w:szCs w:val="26"/>
+        </w:rPr>
+      </w:pPr>
+    </w:p>
+    <w:p>
+      <w:pPr>
+        <w:rPr>
+          <w:rFonts w:ascii="Times New Roman" w:eastAsiaTheme="majorEastAsia" w:hAnsi="Times New Roman" w:cs="Times New Roman"/>
+          <w:sz w:val="26"/>
+          <w:szCs w:val="26"/>
+        </w:rPr>
+        <w:sectPr>
+          <w:pgSz w:w="12240" w:h="15840"/>
+          <w:pgMar w:top="1440" w:right="1440" w:bottom="1440" w:left="1440" w:header="720" w:footer="720" w:gutter="0"/>
+          <w:cols w:space="720"/>
+          <w:docGrid w:linePitch="360"/>
+        </w:sectPr>
+      </w:pPr>
+      <w:r>
+        <w:rPr>
+          <w:rFonts w:ascii="Times New Roman" w:eastAsiaTheme="majorEastAsia" w:hAnsi="Times New Roman" w:cs="Times New Roman"/>
+          <w:sz w:val="26"/>
+          <w:szCs w:val="26"/>
+        </w:rPr>
+        <w:br w:type="page"/>
+      </w:r>
+    </w:p>
+    <w:p>
+      <w:pPr>
+        <w:rPr>
+          <w:rFonts w:ascii="Times New Roman" w:eastAsiaTheme="majorEastAsia" w:hAnsi="Times New Roman" w:cs="Times New Roman"/>
+          <w:sz w:val="26"/>
+          <w:szCs w:val="26"/>
+        </w:rPr>
+      </w:pPr>
+      <w:r>
+        <w:rPr>
+          <w:rFonts w:ascii="Times New Roman" w:eastAsiaTheme="majorEastAsia" w:hAnsi="Times New Roman" w:cs="Times New Roman"/>
+          <w:noProof/>
+          <w:sz w:val="26"/>
+          <w:szCs w:val="26"/>
+        </w:rPr>
+        <w:lastRenderedPageBreak/>
+        <w:drawing>
+          <wp:anchor distT="0" distB="0" distL="114300" distR="114300" simplePos="0" relativeHeight="251681792" behindDoc="0" locked="0" layoutInCell="1" allowOverlap="1" wp14:anchorId="0958CB17" wp14:editId="2E73D88B">
+            <wp:simplePos x="0" y="0"/>
+            <wp:positionH relativeFrom="page">
+              <wp:align>right</wp:align>
+            </wp:positionH>
+            <wp:positionV relativeFrom="paragraph">
+              <wp:posOffset>895350</wp:posOffset>
+            </wp:positionV>
+            <wp:extent cx="7382905" cy="2248214"/>
+            <wp:effectExtent l="0" t="0" r="0" b="0"/>
+            <wp:wrapTopAndBottom/>
+            <wp:docPr id="10" name="Picture 10"/>
+            <wp:cNvGraphicFramePr>
+              <a:graphicFrameLocks xmlns:a="http://schemas.openxmlformats.org/drawingml/2006/main" noChangeAspect="1"/>
+            </wp:cNvGraphicFramePr>
+            <a:graphic xmlns:a="http://schemas.openxmlformats.org/drawingml/2006/main">
+              <a:graphicData uri="http://schemas.openxmlformats.org/drawingml/2006/picture">
+                <pic:pic xmlns:pic="http://schemas.openxmlformats.org/drawingml/2006/picture">
+                  <pic:nvPicPr>
+                    <pic:cNvPr id="10" name="DiagramCusLV1.PNG"/>
+                    <pic:cNvPicPr/>
+                  </pic:nvPicPr>
+                  <pic:blipFill>
+                    <a:blip r:embed="rId17">
+                      <a:extLst>
+                        <a:ext uri="{28A0092B-C50C-407E-A947-70E740481C1C}">
+                          <a14:useLocalDpi xmlns:a14="http://schemas.microsoft.com/office/drawing/2010/main" val="0"/>
+                        </a:ext>
+                      </a:extLst>
+                    </a:blip>
+                    <a:stretch>
+                      <a:fillRect/>
+                    </a:stretch>
+                  </pic:blipFill>
+                  <pic:spPr>
+                    <a:xfrm>
+                      <a:off x="0" y="0"/>
+                      <a:ext cx="7382905" cy="2248214"/>
+                    </a:xfrm>
+                    <a:prstGeom prst="rect">
+                      <a:avLst/>
+                    </a:prstGeom>
+                  </pic:spPr>
+                </pic:pic>
+              </a:graphicData>
+            </a:graphic>
+          </wp:anchor>
+        </w:drawing>
+      </w:r>
+      <w:r>
+        <w:rPr>
+          <w:rFonts w:ascii="Times New Roman" w:eastAsiaTheme="majorEastAsia" w:hAnsi="Times New Roman" w:cs="Times New Roman"/>
+          <w:sz w:val="26"/>
+          <w:szCs w:val="26"/>
+        </w:rPr>
+        <w:br w:type="page"/>
+      </w:r>
+    </w:p>
+    <w:p>
+      <w:pPr>
+        <w:rPr>
+          <w:rFonts w:ascii="Times New Roman" w:eastAsiaTheme="majorEastAsia" w:hAnsi="Times New Roman" w:cs="Times New Roman"/>
+          <w:sz w:val="26"/>
+          <w:szCs w:val="26"/>
+        </w:rPr>
+      </w:pPr>
+    </w:p>
+    <w:p>
+      <w:pPr>
+        <w:pStyle w:val="Heading3"/>
+        <w:numPr>
+          <w:ilvl w:val="0"/>
+          <w:numId w:val="8"/>
+        </w:numPr>
+        <w:rPr>
+          <w:rFonts w:ascii="Times New Roman" w:hAnsi="Times New Roman" w:cs="Times New Roman"/>
+          <w:sz w:val="28"/>
+          <w:szCs w:val="28"/>
+        </w:rPr>
+      </w:pPr>
+      <w:bookmarkStart w:id="9" w:name="_Toc46491946"/>
+      <w:r>
+        <w:rPr>
+          <w:rFonts w:ascii="Times New Roman" w:hAnsi="Times New Roman" w:cs="Times New Roman"/>
+          <w:noProof/>
+          <w:sz w:val="28"/>
+          <w:szCs w:val="28"/>
+        </w:rPr>
+        <w:drawing>
+          <wp:anchor distT="0" distB="0" distL="114300" distR="114300" simplePos="0" relativeHeight="251676672" behindDoc="1" locked="0" layoutInCell="1" allowOverlap="1" wp14:anchorId="2D472643" wp14:editId="1D93A30C">
+            <wp:simplePos x="0" y="0"/>
+            <wp:positionH relativeFrom="margin">
+              <wp:align>right</wp:align>
+            </wp:positionH>
+            <wp:positionV relativeFrom="paragraph">
+              <wp:posOffset>205105</wp:posOffset>
+            </wp:positionV>
+            <wp:extent cx="6439535" cy="1266825"/>
+            <wp:effectExtent l="0" t="0" r="0" b="9525"/>
+            <wp:wrapTight wrapText="bothSides">
+              <wp:wrapPolygon edited="0">
+                <wp:start x="0" y="0"/>
+                <wp:lineTo x="0" y="21438"/>
+                <wp:lineTo x="21534" y="21438"/>
+                <wp:lineTo x="21534" y="0"/>
+                <wp:lineTo x="0" y="0"/>
+              </wp:wrapPolygon>
+            </wp:wrapTight>
+            <wp:docPr id="12" name="Picture 12"/>
+            <wp:cNvGraphicFramePr>
+              <a:graphicFrameLocks xmlns:a="http://schemas.openxmlformats.org/drawingml/2006/main" noChangeAspect="1"/>
+            </wp:cNvGraphicFramePr>
+            <a:graphic xmlns:a="http://schemas.openxmlformats.org/drawingml/2006/main">
+              <a:graphicData uri="http://schemas.openxmlformats.org/drawingml/2006/picture">
+                <pic:pic xmlns:pic="http://schemas.openxmlformats.org/drawingml/2006/picture">
+                  <pic:nvPicPr>
+                    <pic:cNvPr id="12" name="DiagramAdLV2.PNG"/>
+                    <pic:cNvPicPr/>
+                  </pic:nvPicPr>
+                  <pic:blipFill>
+                    <a:blip r:embed="rId18">
+                      <a:extLst>
+                        <a:ext uri="{28A0092B-C50C-407E-A947-70E740481C1C}">
+                          <a14:useLocalDpi xmlns:a14="http://schemas.microsoft.com/office/drawing/2010/main" val="0"/>
+                        </a:ext>
+                      </a:extLst>
+                    </a:blip>
+                    <a:stretch>
+                      <a:fillRect/>
+                    </a:stretch>
+                  </pic:blipFill>
+                  <pic:spPr>
+                    <a:xfrm>
+                      <a:off x="0" y="0"/>
+                      <a:ext cx="6439535" cy="1266825"/>
+                    </a:xfrm>
+                    <a:prstGeom prst="rect">
+                      <a:avLst/>
+                    </a:prstGeom>
+                  </pic:spPr>
+                </pic:pic>
+              </a:graphicData>
+            </a:graphic>
+          </wp:anchor>
+        </w:drawing>
+      </w:r>
+      <w:r>
+        <w:rPr>
+          <w:rFonts w:ascii="Times New Roman" w:hAnsi="Times New Roman" w:cs="Times New Roman"/>
+          <w:noProof/>
+          <w:sz w:val="28"/>
+          <w:szCs w:val="28"/>
+        </w:rPr>
+        <w:drawing>
+          <wp:anchor distT="0" distB="0" distL="114300" distR="114300" simplePos="0" relativeHeight="251677696" behindDoc="1" locked="0" layoutInCell="1" allowOverlap="1" wp14:anchorId="43E2BA82" wp14:editId="6C19DB13">
+            <wp:simplePos x="0" y="0"/>
+            <wp:positionH relativeFrom="margin">
+              <wp:align>center</wp:align>
+            </wp:positionH>
+            <wp:positionV relativeFrom="paragraph">
+              <wp:posOffset>1310865</wp:posOffset>
+            </wp:positionV>
+            <wp:extent cx="7049484" cy="4553585"/>
+            <wp:effectExtent l="0" t="0" r="0" b="0"/>
+            <wp:wrapTight wrapText="bothSides">
+              <wp:wrapPolygon edited="0">
+                <wp:start x="0" y="0"/>
+                <wp:lineTo x="0" y="21507"/>
+                <wp:lineTo x="21540" y="21507"/>
+                <wp:lineTo x="21540" y="0"/>
+                <wp:lineTo x="0" y="0"/>
+              </wp:wrapPolygon>
+            </wp:wrapTight>
+            <wp:docPr id="13" name="Picture 13"/>
+            <wp:cNvGraphicFramePr>
+              <a:graphicFrameLocks xmlns:a="http://schemas.openxmlformats.org/drawingml/2006/main" noChangeAspect="1"/>
+            </wp:cNvGraphicFramePr>
+            <a:graphic xmlns:a="http://schemas.openxmlformats.org/drawingml/2006/main">
+              <a:graphicData uri="http://schemas.openxmlformats.org/drawingml/2006/picture">
+                <pic:pic xmlns:pic="http://schemas.openxmlformats.org/drawingml/2006/picture">
+                  <pic:nvPicPr>
+                    <pic:cNvPr id="13" name="DiagramCusLV2.PNG"/>
+                    <pic:cNvPicPr/>
+                  </pic:nvPicPr>
+                  <pic:blipFill>
+                    <a:blip r:embed="rId19">
+                      <a:extLst>
+                        <a:ext uri="{28A0092B-C50C-407E-A947-70E740481C1C}">
+                          <a14:useLocalDpi xmlns:a14="http://schemas.microsoft.com/office/drawing/2010/main" val="0"/>
+                        </a:ext>
+                      </a:extLst>
+                    </a:blip>
+                    <a:stretch>
+                      <a:fillRect/>
+                    </a:stretch>
+                  </pic:blipFill>
+                  <pic:spPr>
+                    <a:xfrm>
+                      <a:off x="0" y="0"/>
+                      <a:ext cx="7049484" cy="4553585"/>
+                    </a:xfrm>
+                    <a:prstGeom prst="rect">
+                      <a:avLst/>
+                    </a:prstGeom>
+                  </pic:spPr>
+                </pic:pic>
+              </a:graphicData>
+            </a:graphic>
+          </wp:anchor>
+        </w:drawing>
+      </w:r>
+      <w:r>
+        <w:rPr>
+          <w:rFonts w:ascii="Times New Roman" w:hAnsi="Times New Roman" w:cs="Times New Roman"/>
+          <w:sz w:val="28"/>
+          <w:szCs w:val="28"/>
+        </w:rPr>
+        <w:t>Level 2</w:t>
+      </w:r>
+      <w:bookmarkEnd w:id="9"/>
+      <w:r>
+        <w:rPr>
+          <w:rFonts w:ascii="Times New Roman" w:hAnsi="Times New Roman" w:cs="Times New Roman"/>
+          <w:sz w:val="28"/>
+          <w:szCs w:val="28"/>
+        </w:rPr>
+        <w:br w:type="page"/>
+      </w:r>
+    </w:p>
+    <w:p>
+      <w:pPr>
+        <w:pStyle w:val="ListParagraph"/>
+        <w:numPr>
+          <w:ilvl w:val="0"/>
+          <w:numId w:val="7"/>
+        </w:numPr>
+        <w:rPr>
+          <w:rStyle w:val="Heading3Char"/>
+          <w:rFonts w:ascii="Times New Roman" w:hAnsi="Times New Roman" w:cs="Times New Roman"/>
+          <w:vanish/>
+        </w:rPr>
+      </w:pPr>
+    </w:p>
+    <w:p>
+      <w:pPr>
+        <w:pStyle w:val="ListParagraph"/>
+        <w:numPr>
+          <w:ilvl w:val="0"/>
+          <w:numId w:val="7"/>
+        </w:numPr>
+        <w:rPr>
+          <w:rStyle w:val="Heading3Char"/>
+          <w:rFonts w:ascii="Times New Roman" w:hAnsi="Times New Roman" w:cs="Times New Roman"/>
+          <w:vanish/>
+        </w:rPr>
+      </w:pPr>
+    </w:p>
+    <w:p>
+      <w:pPr>
+        <w:pStyle w:val="ListParagraph"/>
+        <w:numPr>
+          <w:ilvl w:val="0"/>
+          <w:numId w:val="7"/>
+        </w:numPr>
+        <w:rPr>
+          <w:rStyle w:val="Heading3Char"/>
+          <w:rFonts w:ascii="Times New Roman" w:hAnsi="Times New Roman" w:cs="Times New Roman"/>
+          <w:vanish/>
+        </w:rPr>
+      </w:pPr>
+    </w:p>
+    <w:p>
+      <w:pPr>
+        <w:pStyle w:val="ListParagraph"/>
+        <w:numPr>
+          <w:ilvl w:val="0"/>
+          <w:numId w:val="7"/>
+        </w:numPr>
+        <w:rPr>
+          <w:rStyle w:val="Heading3Char"/>
+          <w:rFonts w:ascii="Times New Roman" w:hAnsi="Times New Roman" w:cs="Times New Roman"/>
+          <w:vanish/>
+        </w:rPr>
+      </w:pPr>
+    </w:p>
+    <w:p>
+      <w:pPr>
+        <w:pStyle w:val="ListParagraph"/>
+        <w:numPr>
+          <w:ilvl w:val="0"/>
+          <w:numId w:val="8"/>
+        </w:numPr>
+        <w:rPr>
+          <w:rStyle w:val="Heading3Char"/>
+          <w:rFonts w:ascii="Times New Roman" w:hAnsi="Times New Roman" w:cs="Times New Roman"/>
+          <w:sz w:val="28"/>
+          <w:szCs w:val="28"/>
+        </w:rPr>
+      </w:pPr>
+      <w:bookmarkStart w:id="10" w:name="_Toc46491947"/>
+      <w:r>
+        <w:rPr>
+          <w:rStyle w:val="Heading3Char"/>
+          <w:rFonts w:ascii="Times New Roman" w:hAnsi="Times New Roman" w:cs="Times New Roman"/>
+          <w:sz w:val="28"/>
+          <w:szCs w:val="28"/>
+        </w:rPr>
+        <w:t>Level 3</w:t>
+      </w:r>
+      <w:bookmarkEnd w:id="10"/>
+    </w:p>
+    <w:p>
+      <w:pPr>
+        <w:rPr>
+          <w:rStyle w:val="Heading3Char"/>
+          <w:rFonts w:ascii="Times New Roman" w:hAnsi="Times New Roman" w:cs="Times New Roman"/>
+        </w:rPr>
+      </w:pPr>
+      <w:r>
+        <w:rPr>
+          <w:rStyle w:val="Heading3Char"/>
+          <w:rFonts w:ascii="Times New Roman" w:hAnsi="Times New Roman" w:cs="Times New Roman"/>
+          <w:noProof/>
+        </w:rPr>
+        <w:drawing>
+          <wp:anchor distT="0" distB="0" distL="114300" distR="114300" simplePos="0" relativeHeight="251678720" behindDoc="1" locked="0" layoutInCell="1" allowOverlap="1" wp14:anchorId="36F65D8A" wp14:editId="246F57DE">
+            <wp:simplePos x="0" y="0"/>
+            <wp:positionH relativeFrom="margin">
+              <wp:align>center</wp:align>
+            </wp:positionH>
+            <wp:positionV relativeFrom="paragraph">
+              <wp:posOffset>671195</wp:posOffset>
+            </wp:positionV>
+            <wp:extent cx="6591935" cy="4944110"/>
+            <wp:effectExtent l="0" t="0" r="0" b="8890"/>
+            <wp:wrapTight wrapText="bothSides">
+              <wp:wrapPolygon edited="0">
+                <wp:start x="0" y="0"/>
+                <wp:lineTo x="0" y="21556"/>
+                <wp:lineTo x="21535" y="21556"/>
+                <wp:lineTo x="21535" y="0"/>
+                <wp:lineTo x="0" y="0"/>
+              </wp:wrapPolygon>
+            </wp:wrapTight>
+            <wp:docPr id="14" name="Picture 14"/>
+            <wp:cNvGraphicFramePr>
+              <a:graphicFrameLocks xmlns:a="http://schemas.openxmlformats.org/drawingml/2006/main" noChangeAspect="1"/>
+            </wp:cNvGraphicFramePr>
+            <a:graphic xmlns:a="http://schemas.openxmlformats.org/drawingml/2006/main">
+              <a:graphicData uri="http://schemas.openxmlformats.org/drawingml/2006/picture">
+                <pic:pic xmlns:pic="http://schemas.openxmlformats.org/drawingml/2006/picture">
+                  <pic:nvPicPr>
+                    <pic:cNvPr id="14" name="DiagramAdLV3.PNG"/>
+                    <pic:cNvPicPr/>
+                  </pic:nvPicPr>
+                  <pic:blipFill>
+                    <a:blip r:embed="rId20">
+                      <a:extLst>
+                        <a:ext uri="{28A0092B-C50C-407E-A947-70E740481C1C}">
+                          <a14:useLocalDpi xmlns:a14="http://schemas.microsoft.com/office/drawing/2010/main" val="0"/>
+                        </a:ext>
+                      </a:extLst>
+                    </a:blip>
+                    <a:stretch>
+                      <a:fillRect/>
+                    </a:stretch>
+                  </pic:blipFill>
+                  <pic:spPr>
+                    <a:xfrm>
+                      <a:off x="0" y="0"/>
+                      <a:ext cx="6591935" cy="4944110"/>
+                    </a:xfrm>
+                    <a:prstGeom prst="rect">
+                      <a:avLst/>
+                    </a:prstGeom>
+                  </pic:spPr>
+                </pic:pic>
+              </a:graphicData>
+            </a:graphic>
+          </wp:anchor>
+        </w:drawing>
+      </w:r>
+      <w:r>
+        <w:rPr>
+          <w:rStyle w:val="Heading3Char"/>
+          <w:rFonts w:ascii="Times New Roman" w:hAnsi="Times New Roman" w:cs="Times New Roman"/>
+        </w:rPr>
+        <w:br w:type="page"/>
+      </w:r>
+    </w:p>
+    <w:p>
+      <w:pPr>
+        <w:pStyle w:val="Heading3"/>
+        <w:numPr>
+          <w:ilvl w:val="0"/>
+          <w:numId w:val="8"/>
+        </w:numPr>
+        <w:rPr>
+          <w:rStyle w:val="Heading3Char"/>
+          <w:rFonts w:ascii="Times New Roman" w:hAnsi="Times New Roman" w:cs="Times New Roman"/>
+          <w:sz w:val="28"/>
+          <w:szCs w:val="28"/>
+        </w:rPr>
+      </w:pPr>
+      <w:bookmarkStart w:id="11" w:name="_Toc46491948"/>
+      <w:r>
+        <w:rPr>
+          <w:rStyle w:val="Heading3Char"/>
+          <w:rFonts w:ascii="Times New Roman" w:hAnsi="Times New Roman" w:cs="Times New Roman"/>
+          <w:sz w:val="28"/>
+          <w:szCs w:val="28"/>
+        </w:rPr>
+        <w:lastRenderedPageBreak/>
+        <w:t>Level 4</w:t>
+      </w:r>
+      <w:bookmarkEnd w:id="11"/>
+    </w:p>
+    <w:p>
+      <w:pPr>
+        <w:rPr>
+          <w:rFonts w:ascii="Times New Roman" w:eastAsiaTheme="majorEastAsia" w:hAnsi="Times New Roman" w:cs="Times New Roman"/>
+          <w:sz w:val="26"/>
+          <w:szCs w:val="26"/>
+        </w:rPr>
+      </w:pPr>
+      <w:r>
+        <w:rPr>
+          <w:rStyle w:val="Heading3Char"/>
+          <w:rFonts w:ascii="Times New Roman" w:hAnsi="Times New Roman" w:cs="Times New Roman"/>
+          <w:noProof/>
+        </w:rPr>
+        <w:drawing>
+          <wp:anchor distT="0" distB="0" distL="114300" distR="114300" simplePos="0" relativeHeight="251679744" behindDoc="1" locked="0" layoutInCell="1" allowOverlap="1" wp14:anchorId="5E8AA63B" wp14:editId="08180353">
+            <wp:simplePos x="0" y="0"/>
+            <wp:positionH relativeFrom="margin">
+              <wp:align>center</wp:align>
+            </wp:positionH>
+            <wp:positionV relativeFrom="paragraph">
+              <wp:posOffset>542707</wp:posOffset>
+            </wp:positionV>
+            <wp:extent cx="6677660" cy="5086985"/>
+            <wp:effectExtent l="0" t="0" r="8890" b="0"/>
+            <wp:wrapTight wrapText="bothSides">
+              <wp:wrapPolygon edited="0">
+                <wp:start x="0" y="0"/>
+                <wp:lineTo x="0" y="21516"/>
+                <wp:lineTo x="21567" y="21516"/>
+                <wp:lineTo x="21567" y="0"/>
+                <wp:lineTo x="0" y="0"/>
+              </wp:wrapPolygon>
+            </wp:wrapTight>
+            <wp:docPr id="15" name="Picture 15"/>
+            <wp:cNvGraphicFramePr>
+              <a:graphicFrameLocks xmlns:a="http://schemas.openxmlformats.org/drawingml/2006/main" noChangeAspect="1"/>
+            </wp:cNvGraphicFramePr>
+            <a:graphic xmlns:a="http://schemas.openxmlformats.org/drawingml/2006/main">
+              <a:graphicData uri="http://schemas.openxmlformats.org/drawingml/2006/picture">
+                <pic:pic xmlns:pic="http://schemas.openxmlformats.org/drawingml/2006/picture">
+                  <pic:nvPicPr>
+                    <pic:cNvPr id="15" name="DiagramAdLV4.PNG"/>
+                    <pic:cNvPicPr/>
+                  </pic:nvPicPr>
+                  <pic:blipFill>
+                    <a:blip r:embed="rId21">
+                      <a:extLst>
+                        <a:ext uri="{28A0092B-C50C-407E-A947-70E740481C1C}">
+                          <a14:useLocalDpi xmlns:a14="http://schemas.microsoft.com/office/drawing/2010/main" val="0"/>
+                        </a:ext>
+                      </a:extLst>
+                    </a:blip>
+                    <a:stretch>
+                      <a:fillRect/>
+                    </a:stretch>
+                  </pic:blipFill>
+                  <pic:spPr>
+                    <a:xfrm>
+                      <a:off x="0" y="0"/>
+                      <a:ext cx="6677660" cy="5086985"/>
+                    </a:xfrm>
+                    <a:prstGeom prst="rect">
+                      <a:avLst/>
+                    </a:prstGeom>
+                  </pic:spPr>
+                </pic:pic>
+              </a:graphicData>
+            </a:graphic>
+          </wp:anchor>
+        </w:drawing>
+      </w:r>
+      <w:r>
+        <w:rPr>
+          <w:rFonts w:ascii="Times New Roman" w:eastAsiaTheme="majorEastAsia" w:hAnsi="Times New Roman" w:cs="Times New Roman"/>
+          <w:sz w:val="26"/>
+          <w:szCs w:val="26"/>
+        </w:rPr>
+        <w:br w:type="page"/>
+      </w:r>
+    </w:p>
+    <w:p>
+      <w:pPr>
+        <w:pStyle w:val="Heading1"/>
+        <w:numPr>
+          <w:ilvl w:val="0"/>
+          <w:numId w:val="10"/>
+        </w:numPr>
+        <w:rPr>
+          <w:rFonts w:ascii="Times New Roman" w:hAnsi="Times New Roman" w:cs="Times New Roman"/>
+          <w:sz w:val="36"/>
+          <w:szCs w:val="36"/>
+        </w:rPr>
+      </w:pPr>
+      <w:bookmarkStart w:id="12" w:name="_Toc46491953"/>
+      <w:r>
+        <w:rPr>
+          <w:rFonts w:ascii="Times New Roman" w:hAnsi="Times New Roman" w:cs="Times New Roman"/>
+          <w:sz w:val="36"/>
+          <w:szCs w:val="36"/>
+        </w:rPr>
+        <w:lastRenderedPageBreak/>
+        <w:t>Conclusion</w:t>
+      </w:r>
+      <w:bookmarkEnd w:id="12"/>
+    </w:p>
+    <w:p>
+      <w:pPr>
+        <w:rPr>
+          <w:rFonts w:ascii="Times New Roman" w:hAnsi="Times New Roman" w:cs="Times New Roman"/>
+          <w:sz w:val="28"/>
+          <w:szCs w:val="28"/>
+        </w:rPr>
+      </w:pPr>
+      <w:r>
+        <w:rPr>
+          <w:rFonts w:ascii="Times New Roman" w:hAnsi="Times New Roman" w:cs="Times New Roman"/>
+          <w:sz w:val="28"/>
+          <w:szCs w:val="28"/>
+        </w:rPr>
+        <w:t>Website selling clothes online brings great benefits to the owner as well as customers.</w:t>
+      </w:r>
+    </w:p>
+    <w:p>
+      <w:pPr>
+        <w:rPr>
+          <w:rFonts w:ascii="Times New Roman" w:hAnsi="Times New Roman" w:cs="Times New Roman"/>
+          <w:sz w:val="28"/>
+          <w:szCs w:val="28"/>
+        </w:rPr>
+      </w:pPr>
+    </w:p>
+    <w:p>
+      <w:pPr>
+        <w:rPr>
+          <w:rFonts w:ascii="Times New Roman" w:hAnsi="Times New Roman" w:cs="Times New Roman"/>
+          <w:sz w:val="28"/>
+          <w:szCs w:val="28"/>
+        </w:rPr>
+      </w:pPr>
+      <w:r>
+        <w:rPr>
+          <w:rFonts w:ascii="Times New Roman" w:hAnsi="Times New Roman" w:cs="Times New Roman"/>
+          <w:sz w:val="28"/>
+          <w:szCs w:val="28"/>
+        </w:rPr>
+        <w:t>Using the Website makes it easier for us not to go outside on hot days, it is quite easy to choose and buy products.</w:t>
+      </w:r>
+    </w:p>
+    <w:p>
+      <w:pPr>
+        <w:rPr>
+          <w:rFonts w:ascii="Times New Roman" w:hAnsi="Times New Roman" w:cs="Times New Roman"/>
+          <w:sz w:val="28"/>
+          <w:szCs w:val="28"/>
+        </w:rPr>
+      </w:pPr>
+    </w:p>
+    <w:p>
+      <w:pPr>
+        <w:rPr>
+          <w:rFonts w:ascii="Times New Roman" w:hAnsi="Times New Roman" w:cs="Times New Roman"/>
+          <w:sz w:val="28"/>
+          <w:szCs w:val="28"/>
+        </w:rPr>
+      </w:pPr>
+      <w:r>
+        <w:rPr>
+          <w:rFonts w:ascii="Times New Roman" w:hAnsi="Times New Roman" w:cs="Times New Roman"/>
+          <w:sz w:val="28"/>
+          <w:szCs w:val="28"/>
+        </w:rPr>
+        <w:t>In addition, it helps store owners more easily manage in many aspects such as: invoices, customers, products sold. Easily record and calculate sales of goods instead of calculating and managing by traditional methods</w:t>
+      </w:r>
+    </w:p>
+    <w:p>
+      <w:pPr>
+        <w:rPr>
+          <w:rFonts w:ascii="Times New Roman" w:hAnsi="Times New Roman" w:cs="Times New Roman"/>
+          <w:sz w:val="28"/>
+          <w:szCs w:val="28"/>
+        </w:rPr>
+      </w:pPr>
+    </w:p>
+    <w:p>
+      <w:pPr>
+        <w:rPr>
+          <w:rFonts w:ascii="Times New Roman" w:hAnsi="Times New Roman" w:cs="Times New Roman"/>
+          <w:sz w:val="28"/>
+          <w:szCs w:val="28"/>
+        </w:rPr>
+      </w:pPr>
+      <w:r>
+        <w:rPr>
+          <w:rFonts w:ascii="Times New Roman" w:hAnsi="Times New Roman" w:cs="Times New Roman"/>
+          <w:sz w:val="28"/>
+          <w:szCs w:val="28"/>
+        </w:rPr>
+        <w:t>Over time, online sales have been increasingly used in many provinces and cities around the world, so the change from traditional methods to websites is very reasonable and brings many benefits. Useful for many parties</w:t>
+      </w:r>
+    </w:p>
+    <w:p>
+      <w:pPr>
+        <w:rPr>
+          <w:rFonts w:ascii="Times New Roman" w:hAnsi="Times New Roman" w:cs="Times New Roman"/>
+          <w:sz w:val="28"/>
+          <w:szCs w:val="28"/>
+        </w:rPr>
+      </w:pPr>
+    </w:p>
+    <w:p>
+      <w:pPr>
+        <w:rPr>
+          <w:rFonts w:ascii="Times New Roman" w:hAnsi="Times New Roman" w:cs="Times New Roman"/>
+          <w:sz w:val="28"/>
+          <w:szCs w:val="28"/>
+        </w:rPr>
+      </w:pPr>
+      <w:r>
+        <w:rPr>
+          <w:rFonts w:ascii="Times New Roman" w:hAnsi="Times New Roman" w:cs="Times New Roman"/>
+          <w:sz w:val="28"/>
+          <w:szCs w:val="28"/>
+        </w:rPr>
+        <w:t>In summary, the sale through the website is extremely reasonable and suitable for the present time, in addition, the sales through the website it affects information technology and e-commerce. If you do not absorb and innovate with the trend of the online market, you will quickly lag behind other stores.</w:t>
+      </w:r>
+    </w:p>
+    <w:p>
+      <w:pPr>
         <w:rPr>
           <w:rFonts w:ascii="Times New Roman" w:hAnsi="Times New Roman" w:cs="Times New Roman"/>
           <w:sz w:val="24"/>
           <w:szCs w:val="24"/>
         </w:rPr>
       </w:pPr>
-      <w:r>
-        <w:rPr>
-          <w:rFonts w:ascii="Times New Roman" w:hAnsi="Times New Roman" w:cs="Times New Roman"/>
-          <w:sz w:val="24"/>
-          <w:szCs w:val="24"/>
-        </w:rPr>
-        <w:lastRenderedPageBreak/>
-        <w:t>Chapter 4: Functions, User Interfaces and Flowchart</w:t>
-      </w:r>
-    </w:p>
-    <w:p>
-      <w:pPr>
-        <w:rPr>
-          <w:rFonts w:ascii="Times New Roman" w:hAnsi="Times New Roman" w:cs="Times New Roman"/>
-          <w:sz w:val="24"/>
-          <w:szCs w:val="24"/>
-        </w:rPr>
-      </w:pPr>
-      <w:r>
-        <w:rPr>
-          <w:rFonts w:ascii="Times New Roman" w:hAnsi="Times New Roman" w:cs="Times New Roman"/>
-          <w:sz w:val="24"/>
-          <w:szCs w:val="24"/>
-        </w:rPr>
-        <w:t>4.1 Function A</w:t>
-      </w:r>
-    </w:p>
-    <w:p>
-      <w:pPr>
-        <w:rPr>
-          <w:rFonts w:ascii="Times New Roman" w:hAnsi="Times New Roman" w:cs="Times New Roman"/>
-          <w:sz w:val="24"/>
-          <w:szCs w:val="24"/>
-        </w:rPr>
-      </w:pPr>
-      <w:r>
-        <w:rPr>
-          <w:rFonts w:ascii="Times New Roman" w:hAnsi="Times New Roman" w:cs="Times New Roman"/>
-          <w:sz w:val="24"/>
-          <w:szCs w:val="24"/>
-        </w:rPr>
-        <w:t>4.2 Function B</w:t>
-      </w:r>
-    </w:p>
-    <w:p>
-      <w:pPr>
-        <w:rPr>
-          <w:rFonts w:ascii="Times New Roman" w:hAnsi="Times New Roman" w:cs="Times New Roman"/>
-          <w:sz w:val="24"/>
-          <w:szCs w:val="24"/>
-        </w:rPr>
-      </w:pPr>
-      <w:r>
-        <w:rPr>
-          <w:rFonts w:ascii="Times New Roman" w:hAnsi="Times New Roman" w:cs="Times New Roman"/>
-          <w:sz w:val="24"/>
-          <w:szCs w:val="24"/>
-        </w:rPr>
-        <w:t>…</w:t>
-      </w:r>
-    </w:p>
-    <w:p>
-      <w:pPr>
-        <w:rPr>
-          <w:rFonts w:ascii="Times New Roman" w:hAnsi="Times New Roman" w:cs="Times New Roman"/>
-          <w:sz w:val="24"/>
-          <w:szCs w:val="24"/>
-        </w:rPr>
-      </w:pPr>
-      <w:r>
-        <w:rPr>
-          <w:rFonts w:ascii="Times New Roman" w:hAnsi="Times New Roman" w:cs="Times New Roman"/>
-          <w:sz w:val="24"/>
-          <w:szCs w:val="24"/>
-        </w:rPr>
-        <w:br w:type="page"/>
-      </w:r>
-    </w:p>
-    <w:p>
-      <w:pPr>
-        <w:rPr>
-          <w:rFonts w:ascii="Times New Roman" w:hAnsi="Times New Roman" w:cs="Times New Roman"/>
-          <w:sz w:val="24"/>
-          <w:szCs w:val="24"/>
-        </w:rPr>
-      </w:pPr>
-      <w:r>
-        <w:rPr>
-          <w:rFonts w:ascii="Times New Roman" w:hAnsi="Times New Roman" w:cs="Times New Roman"/>
-          <w:sz w:val="24"/>
-          <w:szCs w:val="24"/>
-        </w:rPr>
-        <w:lastRenderedPageBreak/>
-        <w:t>Chapter 5: Conclusion</w:t>
-      </w:r>
     </w:p>
     <w:sectPr>
       <w:pgSz w:w="12240" w:h="15840"/>
@@ -1351,6 +4584,77 @@
 </w:document>
 </file>
 
+<file path=word/header1.xml><?xml version="1.0" encoding="utf-8"?>
+<w:hdr xmlns:wpc="http://schemas.microsoft.com/office/word/2010/wordprocessingCanvas" xmlns:cx="http://schemas.microsoft.com/office/drawing/2014/chartex" xmlns:cx1="http://schemas.microsoft.com/office/drawing/2015/9/8/chartex" xmlns:cx2="http://schemas.microsoft.com/office/drawing/2015/10/21/chartex" xmlns:cx3="http://schemas.microsoft.com/office/drawing/2016/5/9/chartex" xmlns:cx4="http://schemas.microsoft.com/office/drawing/2016/5/10/chartex" xmlns:cx5="http://schemas.microsoft.com/office/drawing/2016/5/11/chartex" xmlns:cx6="http://schemas.microsoft.com/office/drawing/2016/5/12/chartex" xmlns:cx7="http://schemas.microsoft.com/office/drawing/2016/5/13/chartex" xmlns:cx8="http://schemas.microsoft.com/office/drawing/2016/5/14/chartex" xmlns:mc="http://schemas.openxmlformats.org/markup-compatibility/2006" xmlns:aink="http://schemas.microsoft.com/office/drawing/2016/ink" xmlns:am3d="http://schemas.microsoft.com/office/drawing/2017/model3d" xmlns:o="urn:schemas-microsoft-com:office:office" xmlns:r="http://schemas.openxmlformats.org/officeDocument/2006/relationships" xmlns:m="http://schemas.openxmlformats.org/officeDocument/2006/math" xmlns:v="urn:schemas-microsoft-com:vml" xmlns:wp14="http://schemas.microsoft.com/office/word/2010/wordprocessingDrawing" xmlns:wp="http://schemas.openxmlformats.org/drawingml/2006/wordprocessingDrawing" xmlns:w10="urn:schemas-microsoft-com:office:word" xmlns:w="http://schemas.openxmlformats.org/wordprocessingml/2006/main" xmlns:w14="http://schemas.microsoft.com/office/word/2010/wordml" xmlns:w15="http://schemas.microsoft.com/office/word/2012/wordml" xmlns:w16cex="http://schemas.microsoft.com/office/word/2018/wordml/cex" xmlns:w16cid="http://schemas.microsoft.com/office/word/2016/wordml/cid" xmlns:w16="http://schemas.microsoft.com/office/word/2018/wordml" xmlns:w16se="http://schemas.microsoft.com/office/word/2015/wordml/symex" xmlns:wpg="http://schemas.microsoft.com/office/word/2010/wordprocessingGroup" xmlns:wpi="http://schemas.microsoft.com/office/word/2010/wordprocessingInk" xmlns:wne="http://schemas.microsoft.com/office/word/2006/wordml" xmlns:wps="http://schemas.microsoft.com/office/word/2010/wordprocessingShape" mc:Ignorable="w14 w15 w16se w16cid w16 w16cex wp14">
+  <w:p>
+    <w:pPr>
+      <w:pStyle w:val="Header"/>
+    </w:pPr>
+    <w:r>
+      <w:rPr>
+        <w:rFonts w:eastAsiaTheme="minorEastAsia"/>
+        <w:noProof/>
+      </w:rPr>
+      <w:drawing>
+        <wp:anchor distT="0" distB="0" distL="114300" distR="114300" simplePos="0" relativeHeight="251659264" behindDoc="0" locked="0" layoutInCell="1" allowOverlap="1" wp14:anchorId="1EDED2EB" wp14:editId="654E4EEC">
+          <wp:simplePos x="0" y="0"/>
+          <wp:positionH relativeFrom="margin">
+            <wp:posOffset>-499730</wp:posOffset>
+          </wp:positionH>
+          <wp:positionV relativeFrom="margin">
+            <wp:posOffset>-722955</wp:posOffset>
+          </wp:positionV>
+          <wp:extent cx="1608455" cy="538480"/>
+          <wp:effectExtent l="0" t="0" r="0" b="0"/>
+          <wp:wrapSquare wrapText="bothSides"/>
+          <wp:docPr id="27" name="Picture 27" descr="A close up of a sign&#10;&#10;Description automatically generated"/>
+          <wp:cNvGraphicFramePr>
+            <a:graphicFrameLocks xmlns:a="http://schemas.openxmlformats.org/drawingml/2006/main" noChangeAspect="1"/>
+          </wp:cNvGraphicFramePr>
+          <a:graphic xmlns:a="http://schemas.openxmlformats.org/drawingml/2006/main">
+            <a:graphicData uri="http://schemas.openxmlformats.org/drawingml/2006/picture">
+              <pic:pic xmlns:pic="http://schemas.openxmlformats.org/drawingml/2006/picture">
+                <pic:nvPicPr>
+                  <pic:cNvPr id="39" name="logo_FPTU.png"/>
+                  <pic:cNvPicPr/>
+                </pic:nvPicPr>
+                <pic:blipFill>
+                  <a:blip r:embed="rId1" cstate="print">
+                    <a:extLst>
+                      <a:ext uri="{28A0092B-C50C-407E-A947-70E740481C1C}">
+                        <a14:useLocalDpi xmlns:a14="http://schemas.microsoft.com/office/drawing/2010/main" val="0"/>
+                      </a:ext>
+                    </a:extLst>
+                  </a:blip>
+                  <a:stretch>
+                    <a:fillRect/>
+                  </a:stretch>
+                </pic:blipFill>
+                <pic:spPr>
+                  <a:xfrm>
+                    <a:off x="0" y="0"/>
+                    <a:ext cx="1608455" cy="538480"/>
+                  </a:xfrm>
+                  <a:prstGeom prst="rect">
+                    <a:avLst/>
+                  </a:prstGeom>
+                </pic:spPr>
+              </pic:pic>
+            </a:graphicData>
+          </a:graphic>
+          <wp14:sizeRelH relativeFrom="margin">
+            <wp14:pctWidth>0</wp14:pctWidth>
+          </wp14:sizeRelH>
+          <wp14:sizeRelV relativeFrom="margin">
+            <wp14:pctHeight>0</wp14:pctHeight>
+          </wp14:sizeRelV>
+        </wp:anchor>
+      </w:drawing>
+    </w:r>
+  </w:p>
+</w:hdr>
+</file>
+
 <file path=word/numbering.xml><?xml version="1.0" encoding="utf-8"?>
 <w:numbering xmlns:wpc="http://schemas.microsoft.com/office/word/2010/wordprocessingCanvas" xmlns:cx="http://schemas.microsoft.com/office/drawing/2014/chartex" xmlns:cx1="http://schemas.microsoft.com/office/drawing/2015/9/8/chartex" xmlns:cx2="http://schemas.microsoft.com/office/drawing/2015/10/21/chartex" xmlns:cx3="http://schemas.microsoft.com/office/drawing/2016/5/9/chartex" xmlns:cx4="http://schemas.microsoft.com/office/drawing/2016/5/10/chartex" xmlns:cx5="http://schemas.microsoft.com/office/drawing/2016/5/11/chartex" xmlns:cx6="http://schemas.microsoft.com/office/drawing/2016/5/12/chartex" xmlns:cx7="http://schemas.microsoft.com/office/drawing/2016/5/13/chartex" xmlns:cx8="http://schemas.microsoft.com/office/drawing/2016/5/14/chartex" xmlns:mc="http://schemas.openxmlformats.org/markup-compatibility/2006" xmlns:aink="http://schemas.microsoft.com/office/drawing/2016/ink" xmlns:am3d="http://schemas.microsoft.com/office/drawing/2017/model3d" xmlns:o="urn:schemas-microsoft-com:office:office" xmlns:r="http://schemas.openxmlformats.org/officeDocument/2006/relationships" xmlns:m="http://schemas.openxmlformats.org/officeDocument/2006/math" xmlns:v="urn:schemas-microsoft-com:vml" xmlns:wp14="http://schemas.microsoft.com/office/word/2010/wordprocessingDrawing" xmlns:wp="http://schemas.openxmlformats.org/drawingml/2006/wordprocessingDrawing" xmlns:w10="urn:schemas-microsoft-com:office:word" xmlns:w="http://schemas.openxmlformats.org/wordprocessingml/2006/main" xmlns:w14="http://schemas.microsoft.com/office/word/2010/wordml" xmlns:w15="http://schemas.microsoft.com/office/word/2012/wordml" xmlns:w16cex="http://schemas.microsoft.com/office/word/2018/wordml/cex" xmlns:w16cid="http://schemas.microsoft.com/office/word/2016/wordml/cid" xmlns:w16="http://schemas.microsoft.com/office/word/2018/wordml" xmlns:w16se="http://schemas.microsoft.com/office/word/2015/wordml/symex" xmlns:wpg="http://schemas.microsoft.com/office/word/2010/wordprocessingGroup" xmlns:wpi="http://schemas.microsoft.com/office/word/2010/wordprocessingInk" xmlns:wne="http://schemas.microsoft.com/office/word/2006/wordml" xmlns:wps="http://schemas.microsoft.com/office/word/2010/wordprocessingShape" mc:Ignorable="w14 w15 w16se w16cid w16 w16cex wp14">
   <w:abstractNum w:abstractNumId="0" w15:restartNumberingAfterBreak="0">
@@ -1580,6 +4884,531 @@
     </w:lvl>
   </w:abstractNum>
   <w:abstractNum w:abstractNumId="2" w15:restartNumberingAfterBreak="0">
+    <w:nsid w:val="0AB445BE"/>
+    <w:multiLevelType w:val="hybridMultilevel"/>
+    <w:tmpl w:val="9CACF7CE"/>
+    <w:lvl w:ilvl="0" w:tplc="04090019">
+      <w:start w:val="1"/>
+      <w:numFmt w:val="lowerLetter"/>
+      <w:lvlText w:val="%1."/>
+      <w:lvlJc w:val="left"/>
+      <w:pPr>
+        <w:ind w:left="720" w:hanging="360"/>
+      </w:pPr>
+    </w:lvl>
+    <w:lvl w:ilvl="1" w:tplc="04090019" w:tentative="1">
+      <w:start w:val="1"/>
+      <w:numFmt w:val="lowerLetter"/>
+      <w:lvlText w:val="%2."/>
+      <w:lvlJc w:val="left"/>
+      <w:pPr>
+        <w:ind w:left="1440" w:hanging="360"/>
+      </w:pPr>
+    </w:lvl>
+    <w:lvl w:ilvl="2" w:tplc="0409001B" w:tentative="1">
+      <w:start w:val="1"/>
+      <w:numFmt w:val="lowerRoman"/>
+      <w:lvlText w:val="%3."/>
+      <w:lvlJc w:val="right"/>
+      <w:pPr>
+        <w:ind w:left="2160" w:hanging="180"/>
+      </w:pPr>
+    </w:lvl>
+    <w:lvl w:ilvl="3" w:tplc="0409000F" w:tentative="1">
+      <w:start w:val="1"/>
+      <w:numFmt w:val="decimal"/>
+      <w:lvlText w:val="%4."/>
+      <w:lvlJc w:val="left"/>
+      <w:pPr>
+        <w:ind w:left="2880" w:hanging="360"/>
+      </w:pPr>
+    </w:lvl>
+    <w:lvl w:ilvl="4" w:tplc="04090019" w:tentative="1">
+      <w:start w:val="1"/>
+      <w:numFmt w:val="lowerLetter"/>
+      <w:lvlText w:val="%5."/>
+      <w:lvlJc w:val="left"/>
+      <w:pPr>
+        <w:ind w:left="3600" w:hanging="360"/>
+      </w:pPr>
+    </w:lvl>
+    <w:lvl w:ilvl="5" w:tplc="0409001B" w:tentative="1">
+      <w:start w:val="1"/>
+      <w:numFmt w:val="lowerRoman"/>
+      <w:lvlText w:val="%6."/>
+      <w:lvlJc w:val="right"/>
+      <w:pPr>
+        <w:ind w:left="4320" w:hanging="180"/>
+      </w:pPr>
+    </w:lvl>
+    <w:lvl w:ilvl="6" w:tplc="0409000F" w:tentative="1">
+      <w:start w:val="1"/>
+      <w:numFmt w:val="decimal"/>
+      <w:lvlText w:val="%7."/>
+      <w:lvlJc w:val="left"/>
+      <w:pPr>
+        <w:ind w:left="5040" w:hanging="360"/>
+      </w:pPr>
+    </w:lvl>
+    <w:lvl w:ilvl="7" w:tplc="04090019" w:tentative="1">
+      <w:start w:val="1"/>
+      <w:numFmt w:val="lowerLetter"/>
+      <w:lvlText w:val="%8."/>
+      <w:lvlJc w:val="left"/>
+      <w:pPr>
+        <w:ind w:left="5760" w:hanging="360"/>
+      </w:pPr>
+    </w:lvl>
+    <w:lvl w:ilvl="8" w:tplc="0409001B" w:tentative="1">
+      <w:start w:val="1"/>
+      <w:numFmt w:val="lowerRoman"/>
+      <w:lvlText w:val="%9."/>
+      <w:lvlJc w:val="right"/>
+      <w:pPr>
+        <w:ind w:left="6480" w:hanging="180"/>
+      </w:pPr>
+    </w:lvl>
+  </w:abstractNum>
+  <w:abstractNum w:abstractNumId="3" w15:restartNumberingAfterBreak="0">
+    <w:nsid w:val="200649C8"/>
+    <w:multiLevelType w:val="hybridMultilevel"/>
+    <w:tmpl w:val="DA0CB178"/>
+    <w:lvl w:ilvl="0" w:tplc="DCB2471E">
+      <w:start w:val="6"/>
+      <w:numFmt w:val="upperRoman"/>
+      <w:lvlText w:val="%1."/>
+      <w:lvlJc w:val="left"/>
+      <w:pPr>
+        <w:ind w:left="1080" w:hanging="720"/>
+      </w:pPr>
+      <w:rPr>
+        <w:rFonts w:hint="default"/>
+      </w:rPr>
+    </w:lvl>
+    <w:lvl w:ilvl="1" w:tplc="04090019" w:tentative="1">
+      <w:start w:val="1"/>
+      <w:numFmt w:val="lowerLetter"/>
+      <w:lvlText w:val="%2."/>
+      <w:lvlJc w:val="left"/>
+      <w:pPr>
+        <w:ind w:left="1440" w:hanging="360"/>
+      </w:pPr>
+    </w:lvl>
+    <w:lvl w:ilvl="2" w:tplc="0409001B" w:tentative="1">
+      <w:start w:val="1"/>
+      <w:numFmt w:val="lowerRoman"/>
+      <w:lvlText w:val="%3."/>
+      <w:lvlJc w:val="right"/>
+      <w:pPr>
+        <w:ind w:left="2160" w:hanging="180"/>
+      </w:pPr>
+    </w:lvl>
+    <w:lvl w:ilvl="3" w:tplc="0409000F" w:tentative="1">
+      <w:start w:val="1"/>
+      <w:numFmt w:val="decimal"/>
+      <w:lvlText w:val="%4."/>
+      <w:lvlJc w:val="left"/>
+      <w:pPr>
+        <w:ind w:left="2880" w:hanging="360"/>
+      </w:pPr>
+    </w:lvl>
+    <w:lvl w:ilvl="4" w:tplc="04090019" w:tentative="1">
+      <w:start w:val="1"/>
+      <w:numFmt w:val="lowerLetter"/>
+      <w:lvlText w:val="%5."/>
+      <w:lvlJc w:val="left"/>
+      <w:pPr>
+        <w:ind w:left="3600" w:hanging="360"/>
+      </w:pPr>
+    </w:lvl>
+    <w:lvl w:ilvl="5" w:tplc="0409001B" w:tentative="1">
+      <w:start w:val="1"/>
+      <w:numFmt w:val="lowerRoman"/>
+      <w:lvlText w:val="%6."/>
+      <w:lvlJc w:val="right"/>
+      <w:pPr>
+        <w:ind w:left="4320" w:hanging="180"/>
+      </w:pPr>
+    </w:lvl>
+    <w:lvl w:ilvl="6" w:tplc="0409000F" w:tentative="1">
+      <w:start w:val="1"/>
+      <w:numFmt w:val="decimal"/>
+      <w:lvlText w:val="%7."/>
+      <w:lvlJc w:val="left"/>
+      <w:pPr>
+        <w:ind w:left="5040" w:hanging="360"/>
+      </w:pPr>
+    </w:lvl>
+    <w:lvl w:ilvl="7" w:tplc="04090019" w:tentative="1">
+      <w:start w:val="1"/>
+      <w:numFmt w:val="lowerLetter"/>
+      <w:lvlText w:val="%8."/>
+      <w:lvlJc w:val="left"/>
+      <w:pPr>
+        <w:ind w:left="5760" w:hanging="360"/>
+      </w:pPr>
+    </w:lvl>
+    <w:lvl w:ilvl="8" w:tplc="0409001B" w:tentative="1">
+      <w:start w:val="1"/>
+      <w:numFmt w:val="lowerRoman"/>
+      <w:lvlText w:val="%9."/>
+      <w:lvlJc w:val="right"/>
+      <w:pPr>
+        <w:ind w:left="6480" w:hanging="180"/>
+      </w:pPr>
+    </w:lvl>
+  </w:abstractNum>
+  <w:abstractNum w:abstractNumId="4" w15:restartNumberingAfterBreak="0">
+    <w:nsid w:val="32E404BF"/>
+    <w:multiLevelType w:val="hybridMultilevel"/>
+    <w:tmpl w:val="6E00556C"/>
+    <w:lvl w:ilvl="0" w:tplc="04090019">
+      <w:start w:val="1"/>
+      <w:numFmt w:val="lowerLetter"/>
+      <w:lvlText w:val="%1."/>
+      <w:lvlJc w:val="left"/>
+      <w:pPr>
+        <w:ind w:left="720" w:hanging="360"/>
+      </w:pPr>
+      <w:rPr>
+        <w:rFonts w:hint="default"/>
+      </w:rPr>
+    </w:lvl>
+    <w:lvl w:ilvl="1" w:tplc="04090019" w:tentative="1">
+      <w:start w:val="1"/>
+      <w:numFmt w:val="lowerLetter"/>
+      <w:lvlText w:val="%2."/>
+      <w:lvlJc w:val="left"/>
+      <w:pPr>
+        <w:ind w:left="1440" w:hanging="360"/>
+      </w:pPr>
+    </w:lvl>
+    <w:lvl w:ilvl="2" w:tplc="0409001B" w:tentative="1">
+      <w:start w:val="1"/>
+      <w:numFmt w:val="lowerRoman"/>
+      <w:lvlText w:val="%3."/>
+      <w:lvlJc w:val="right"/>
+      <w:pPr>
+        <w:ind w:left="2160" w:hanging="180"/>
+      </w:pPr>
+    </w:lvl>
+    <w:lvl w:ilvl="3" w:tplc="0409000F" w:tentative="1">
+      <w:start w:val="1"/>
+      <w:numFmt w:val="decimal"/>
+      <w:lvlText w:val="%4."/>
+      <w:lvlJc w:val="left"/>
+      <w:pPr>
+        <w:ind w:left="2880" w:hanging="360"/>
+      </w:pPr>
+    </w:lvl>
+    <w:lvl w:ilvl="4" w:tplc="04090019" w:tentative="1">
+      <w:start w:val="1"/>
+      <w:numFmt w:val="lowerLetter"/>
+      <w:lvlText w:val="%5."/>
+      <w:lvlJc w:val="left"/>
+      <w:pPr>
+        <w:ind w:left="3600" w:hanging="360"/>
+      </w:pPr>
+    </w:lvl>
+    <w:lvl w:ilvl="5" w:tplc="0409001B" w:tentative="1">
+      <w:start w:val="1"/>
+      <w:numFmt w:val="lowerRoman"/>
+      <w:lvlText w:val="%6."/>
+      <w:lvlJc w:val="right"/>
+      <w:pPr>
+        <w:ind w:left="4320" w:hanging="180"/>
+      </w:pPr>
+    </w:lvl>
+    <w:lvl w:ilvl="6" w:tplc="0409000F" w:tentative="1">
+      <w:start w:val="1"/>
+      <w:numFmt w:val="decimal"/>
+      <w:lvlText w:val="%7."/>
+      <w:lvlJc w:val="left"/>
+      <w:pPr>
+        <w:ind w:left="5040" w:hanging="360"/>
+      </w:pPr>
+    </w:lvl>
+    <w:lvl w:ilvl="7" w:tplc="04090019" w:tentative="1">
+      <w:start w:val="1"/>
+      <w:numFmt w:val="lowerLetter"/>
+      <w:lvlText w:val="%8."/>
+      <w:lvlJc w:val="left"/>
+      <w:pPr>
+        <w:ind w:left="5760" w:hanging="360"/>
+      </w:pPr>
+    </w:lvl>
+    <w:lvl w:ilvl="8" w:tplc="0409001B" w:tentative="1">
+      <w:start w:val="1"/>
+      <w:numFmt w:val="lowerRoman"/>
+      <w:lvlText w:val="%9."/>
+      <w:lvlJc w:val="right"/>
+      <w:pPr>
+        <w:ind w:left="6480" w:hanging="180"/>
+      </w:pPr>
+    </w:lvl>
+  </w:abstractNum>
+  <w:abstractNum w:abstractNumId="5" w15:restartNumberingAfterBreak="0">
+    <w:nsid w:val="5768041E"/>
+    <w:multiLevelType w:val="hybridMultilevel"/>
+    <w:tmpl w:val="A1802736"/>
+    <w:lvl w:ilvl="0" w:tplc="04090019">
+      <w:start w:val="1"/>
+      <w:numFmt w:val="lowerLetter"/>
+      <w:lvlText w:val="%1."/>
+      <w:lvlJc w:val="left"/>
+      <w:pPr>
+        <w:ind w:left="720" w:hanging="360"/>
+      </w:pPr>
+    </w:lvl>
+    <w:lvl w:ilvl="1" w:tplc="04090019" w:tentative="1">
+      <w:start w:val="1"/>
+      <w:numFmt w:val="lowerLetter"/>
+      <w:lvlText w:val="%2."/>
+      <w:lvlJc w:val="left"/>
+      <w:pPr>
+        <w:ind w:left="1440" w:hanging="360"/>
+      </w:pPr>
+    </w:lvl>
+    <w:lvl w:ilvl="2" w:tplc="0409001B" w:tentative="1">
+      <w:start w:val="1"/>
+      <w:numFmt w:val="lowerRoman"/>
+      <w:lvlText w:val="%3."/>
+      <w:lvlJc w:val="right"/>
+      <w:pPr>
+        <w:ind w:left="2160" w:hanging="180"/>
+      </w:pPr>
+    </w:lvl>
+    <w:lvl w:ilvl="3" w:tplc="0409000F" w:tentative="1">
+      <w:start w:val="1"/>
+      <w:numFmt w:val="decimal"/>
+      <w:lvlText w:val="%4."/>
+      <w:lvlJc w:val="left"/>
+      <w:pPr>
+        <w:ind w:left="2880" w:hanging="360"/>
+      </w:pPr>
+    </w:lvl>
+    <w:lvl w:ilvl="4" w:tplc="04090019" w:tentative="1">
+      <w:start w:val="1"/>
+      <w:numFmt w:val="lowerLetter"/>
+      <w:lvlText w:val="%5."/>
+      <w:lvlJc w:val="left"/>
+      <w:pPr>
+        <w:ind w:left="3600" w:hanging="360"/>
+      </w:pPr>
+    </w:lvl>
+    <w:lvl w:ilvl="5" w:tplc="0409001B" w:tentative="1">
+      <w:start w:val="1"/>
+      <w:numFmt w:val="lowerRoman"/>
+      <w:lvlText w:val="%6."/>
+      <w:lvlJc w:val="right"/>
+      <w:pPr>
+        <w:ind w:left="4320" w:hanging="180"/>
+      </w:pPr>
+    </w:lvl>
+    <w:lvl w:ilvl="6" w:tplc="0409000F" w:tentative="1">
+      <w:start w:val="1"/>
+      <w:numFmt w:val="decimal"/>
+      <w:lvlText w:val="%7."/>
+      <w:lvlJc w:val="left"/>
+      <w:pPr>
+        <w:ind w:left="5040" w:hanging="360"/>
+      </w:pPr>
+    </w:lvl>
+    <w:lvl w:ilvl="7" w:tplc="04090019" w:tentative="1">
+      <w:start w:val="1"/>
+      <w:numFmt w:val="lowerLetter"/>
+      <w:lvlText w:val="%8."/>
+      <w:lvlJc w:val="left"/>
+      <w:pPr>
+        <w:ind w:left="5760" w:hanging="360"/>
+      </w:pPr>
+    </w:lvl>
+    <w:lvl w:ilvl="8" w:tplc="0409001B" w:tentative="1">
+      <w:start w:val="1"/>
+      <w:numFmt w:val="lowerRoman"/>
+      <w:lvlText w:val="%9."/>
+      <w:lvlJc w:val="right"/>
+      <w:pPr>
+        <w:ind w:left="6480" w:hanging="180"/>
+      </w:pPr>
+    </w:lvl>
+  </w:abstractNum>
+  <w:abstractNum w:abstractNumId="6" w15:restartNumberingAfterBreak="0">
+    <w:nsid w:val="5DF95A2D"/>
+    <w:multiLevelType w:val="hybridMultilevel"/>
+    <w:tmpl w:val="D988D786"/>
+    <w:lvl w:ilvl="0" w:tplc="67C8EF96">
+      <w:start w:val="1"/>
+      <w:numFmt w:val="upperRoman"/>
+      <w:lvlText w:val="%1."/>
+      <w:lvlJc w:val="left"/>
+      <w:pPr>
+        <w:ind w:left="1080" w:hanging="720"/>
+      </w:pPr>
+      <w:rPr>
+        <w:rFonts w:hint="default"/>
+      </w:rPr>
+    </w:lvl>
+    <w:lvl w:ilvl="1" w:tplc="04090019" w:tentative="1">
+      <w:start w:val="1"/>
+      <w:numFmt w:val="lowerLetter"/>
+      <w:lvlText w:val="%2."/>
+      <w:lvlJc w:val="left"/>
+      <w:pPr>
+        <w:ind w:left="1440" w:hanging="360"/>
+      </w:pPr>
+    </w:lvl>
+    <w:lvl w:ilvl="2" w:tplc="0409001B" w:tentative="1">
+      <w:start w:val="1"/>
+      <w:numFmt w:val="lowerRoman"/>
+      <w:lvlText w:val="%3."/>
+      <w:lvlJc w:val="right"/>
+      <w:pPr>
+        <w:ind w:left="2160" w:hanging="180"/>
+      </w:pPr>
+    </w:lvl>
+    <w:lvl w:ilvl="3" w:tplc="0409000F" w:tentative="1">
+      <w:start w:val="1"/>
+      <w:numFmt w:val="decimal"/>
+      <w:lvlText w:val="%4."/>
+      <w:lvlJc w:val="left"/>
+      <w:pPr>
+        <w:ind w:left="2880" w:hanging="360"/>
+      </w:pPr>
+    </w:lvl>
+    <w:lvl w:ilvl="4" w:tplc="04090019" w:tentative="1">
+      <w:start w:val="1"/>
+      <w:numFmt w:val="lowerLetter"/>
+      <w:lvlText w:val="%5."/>
+      <w:lvlJc w:val="left"/>
+      <w:pPr>
+        <w:ind w:left="3600" w:hanging="360"/>
+      </w:pPr>
+    </w:lvl>
+    <w:lvl w:ilvl="5" w:tplc="0409001B" w:tentative="1">
+      <w:start w:val="1"/>
+      <w:numFmt w:val="lowerRoman"/>
+      <w:lvlText w:val="%6."/>
+      <w:lvlJc w:val="right"/>
+      <w:pPr>
+        <w:ind w:left="4320" w:hanging="180"/>
+      </w:pPr>
+    </w:lvl>
+    <w:lvl w:ilvl="6" w:tplc="0409000F" w:tentative="1">
+      <w:start w:val="1"/>
+      <w:numFmt w:val="decimal"/>
+      <w:lvlText w:val="%7."/>
+      <w:lvlJc w:val="left"/>
+      <w:pPr>
+        <w:ind w:left="5040" w:hanging="360"/>
+      </w:pPr>
+    </w:lvl>
+    <w:lvl w:ilvl="7" w:tplc="04090019" w:tentative="1">
+      <w:start w:val="1"/>
+      <w:numFmt w:val="lowerLetter"/>
+      <w:lvlText w:val="%8."/>
+      <w:lvlJc w:val="left"/>
+      <w:pPr>
+        <w:ind w:left="5760" w:hanging="360"/>
+      </w:pPr>
+    </w:lvl>
+    <w:lvl w:ilvl="8" w:tplc="0409001B" w:tentative="1">
+      <w:start w:val="1"/>
+      <w:numFmt w:val="lowerRoman"/>
+      <w:lvlText w:val="%9."/>
+      <w:lvlJc w:val="right"/>
+      <w:pPr>
+        <w:ind w:left="6480" w:hanging="180"/>
+      </w:pPr>
+    </w:lvl>
+  </w:abstractNum>
+  <w:abstractNum w:abstractNumId="7" w15:restartNumberingAfterBreak="0">
+    <w:nsid w:val="766B28F2"/>
+    <w:multiLevelType w:val="hybridMultilevel"/>
+    <w:tmpl w:val="E85A86D6"/>
+    <w:lvl w:ilvl="0" w:tplc="0409000F">
+      <w:start w:val="1"/>
+      <w:numFmt w:val="decimal"/>
+      <w:lvlText w:val="%1."/>
+      <w:lvlJc w:val="left"/>
+      <w:pPr>
+        <w:ind w:left="720" w:hanging="360"/>
+      </w:pPr>
+    </w:lvl>
+    <w:lvl w:ilvl="1" w:tplc="04090019" w:tentative="1">
+      <w:start w:val="1"/>
+      <w:numFmt w:val="lowerLetter"/>
+      <w:lvlText w:val="%2."/>
+      <w:lvlJc w:val="left"/>
+      <w:pPr>
+        <w:ind w:left="1440" w:hanging="360"/>
+      </w:pPr>
+    </w:lvl>
+    <w:lvl w:ilvl="2" w:tplc="0409001B" w:tentative="1">
+      <w:start w:val="1"/>
+      <w:numFmt w:val="lowerRoman"/>
+      <w:lvlText w:val="%3."/>
+      <w:lvlJc w:val="right"/>
+      <w:pPr>
+        <w:ind w:left="2160" w:hanging="180"/>
+      </w:pPr>
+    </w:lvl>
+    <w:lvl w:ilvl="3" w:tplc="0409000F" w:tentative="1">
+      <w:start w:val="1"/>
+      <w:numFmt w:val="decimal"/>
+      <w:lvlText w:val="%4."/>
+      <w:lvlJc w:val="left"/>
+      <w:pPr>
+        <w:ind w:left="2880" w:hanging="360"/>
+      </w:pPr>
+    </w:lvl>
+    <w:lvl w:ilvl="4" w:tplc="04090019" w:tentative="1">
+      <w:start w:val="1"/>
+      <w:numFmt w:val="lowerLetter"/>
+      <w:lvlText w:val="%5."/>
+      <w:lvlJc w:val="left"/>
+      <w:pPr>
+        <w:ind w:left="3600" w:hanging="360"/>
+      </w:pPr>
+    </w:lvl>
+    <w:lvl w:ilvl="5" w:tplc="0409001B" w:tentative="1">
+      <w:start w:val="1"/>
+      <w:numFmt w:val="lowerRoman"/>
+      <w:lvlText w:val="%6."/>
+      <w:lvlJc w:val="right"/>
+      <w:pPr>
+        <w:ind w:left="4320" w:hanging="180"/>
+      </w:pPr>
+    </w:lvl>
+    <w:lvl w:ilvl="6" w:tplc="0409000F" w:tentative="1">
+      <w:start w:val="1"/>
+      <w:numFmt w:val="decimal"/>
+      <w:lvlText w:val="%7."/>
+      <w:lvlJc w:val="left"/>
+      <w:pPr>
+        <w:ind w:left="5040" w:hanging="360"/>
+      </w:pPr>
+    </w:lvl>
+    <w:lvl w:ilvl="7" w:tplc="04090019" w:tentative="1">
+      <w:start w:val="1"/>
+      <w:numFmt w:val="lowerLetter"/>
+      <w:lvlText w:val="%8."/>
+      <w:lvlJc w:val="left"/>
+      <w:pPr>
+        <w:ind w:left="5760" w:hanging="360"/>
+      </w:pPr>
+    </w:lvl>
+    <w:lvl w:ilvl="8" w:tplc="0409001B" w:tentative="1">
+      <w:start w:val="1"/>
+      <w:numFmt w:val="lowerRoman"/>
+      <w:lvlText w:val="%9."/>
+      <w:lvlJc w:val="right"/>
+      <w:pPr>
+        <w:ind w:left="6480" w:hanging="180"/>
+      </w:pPr>
+    </w:lvl>
+  </w:abstractNum>
+  <w:abstractNum w:abstractNumId="8" w15:restartNumberingAfterBreak="0">
     <w:nsid w:val="7FA368AD"/>
     <w:multiLevelType w:val="hybridMultilevel"/>
     <w:tmpl w:val="0EA2AF8C"/>
@@ -1689,6 +5518,119 @@
       </w:pPr>
       <w:rPr>
         <w:rFonts w:ascii="Wingdings" w:hAnsi="Wingdings" w:hint="default"/>
+      </w:rPr>
+    </w:lvl>
+  </w:abstractNum>
+  <w:abstractNum w:abstractNumId="9" w15:restartNumberingAfterBreak="0">
+    <w:nsid w:val="7FCE4465"/>
+    <w:multiLevelType w:val="multilevel"/>
+    <w:tmpl w:val="22AA5E48"/>
+    <w:lvl w:ilvl="0">
+      <w:start w:val="3"/>
+      <w:numFmt w:val="decimal"/>
+      <w:lvlText w:val="%1"/>
+      <w:lvlJc w:val="left"/>
+      <w:pPr>
+        <w:ind w:left="480" w:hanging="480"/>
+      </w:pPr>
+      <w:rPr>
+        <w:rFonts w:hint="default"/>
+      </w:rPr>
+    </w:lvl>
+    <w:lvl w:ilvl="1">
+      <w:start w:val="4"/>
+      <w:numFmt w:val="decimal"/>
+      <w:lvlText w:val="%1.%2"/>
+      <w:lvlJc w:val="left"/>
+      <w:pPr>
+        <w:ind w:left="720" w:hanging="720"/>
+      </w:pPr>
+      <w:rPr>
+        <w:rFonts w:hint="default"/>
+      </w:rPr>
+    </w:lvl>
+    <w:lvl w:ilvl="2">
+      <w:start w:val="3"/>
+      <w:numFmt w:val="decimal"/>
+      <w:lvlText w:val="%1.%2.%3"/>
+      <w:lvlJc w:val="left"/>
+      <w:pPr>
+        <w:ind w:left="720" w:hanging="720"/>
+      </w:pPr>
+      <w:rPr>
+        <w:rFonts w:hint="default"/>
+      </w:rPr>
+    </w:lvl>
+    <w:lvl w:ilvl="3">
+      <w:start w:val="1"/>
+      <w:numFmt w:val="decimal"/>
+      <w:lvlText w:val="%1.%2.%3.%4"/>
+      <w:lvlJc w:val="left"/>
+      <w:pPr>
+        <w:ind w:left="1080" w:hanging="1080"/>
+      </w:pPr>
+      <w:rPr>
+        <w:rFonts w:hint="default"/>
+      </w:rPr>
+    </w:lvl>
+    <w:lvl w:ilvl="4">
+      <w:start w:val="1"/>
+      <w:numFmt w:val="decimal"/>
+      <w:lvlText w:val="%1.%2.%3.%4.%5"/>
+      <w:lvlJc w:val="left"/>
+      <w:pPr>
+        <w:ind w:left="1440" w:hanging="1440"/>
+      </w:pPr>
+      <w:rPr>
+        <w:rFonts w:hint="default"/>
+      </w:rPr>
+    </w:lvl>
+    <w:lvl w:ilvl="5">
+      <w:start w:val="1"/>
+      <w:numFmt w:val="decimal"/>
+      <w:lvlText w:val="%1.%2.%3.%4.%5.%6"/>
+      <w:lvlJc w:val="left"/>
+      <w:pPr>
+        <w:ind w:left="1800" w:hanging="1800"/>
+      </w:pPr>
+      <w:rPr>
+        <w:rFonts w:hint="default"/>
+      </w:rPr>
+    </w:lvl>
+    <w:lvl w:ilvl="6">
+      <w:start w:val="1"/>
+      <w:numFmt w:val="decimal"/>
+      <w:lvlText w:val="%1.%2.%3.%4.%5.%6.%7"/>
+      <w:lvlJc w:val="left"/>
+      <w:pPr>
+        <w:ind w:left="1800" w:hanging="1800"/>
+      </w:pPr>
+      <w:rPr>
+        <w:rFonts w:hint="default"/>
+      </w:rPr>
+    </w:lvl>
+    <w:lvl w:ilvl="7">
+      <w:start w:val="1"/>
+      <w:numFmt w:val="decimal"/>
+      <w:lvlText w:val="%1.%2.%3.%4.%5.%6.%7.%8"/>
+      <w:lvlJc w:val="left"/>
+      <w:pPr>
+        <w:ind w:left="2160" w:hanging="2160"/>
+      </w:pPr>
+      <w:rPr>
+        <w:rFonts w:hint="default"/>
+      </w:rPr>
+    </w:lvl>
+    <w:lvl w:ilvl="8">
+      <w:start w:val="1"/>
+      <w:numFmt w:val="decimal"/>
+      <w:lvlText w:val="%1.%2.%3.%4.%5.%6.%7.%8.%9"/>
+      <w:lvlJc w:val="left"/>
+      <w:pPr>
+        <w:ind w:left="2520" w:hanging="2520"/>
+      </w:pPr>
+      <w:rPr>
+        <w:rFonts w:hint="default"/>
       </w:rPr>
     </w:lvl>
   </w:abstractNum>
@@ -1699,7 +5641,28 @@
     <w:abstractNumId w:val="1"/>
   </w:num>
   <w:num w:numId="3">
+    <w:abstractNumId w:val="8"/>
+  </w:num>
+  <w:num w:numId="4">
+    <w:abstractNumId w:val="6"/>
+  </w:num>
+  <w:num w:numId="5">
+    <w:abstractNumId w:val="7"/>
+  </w:num>
+  <w:num w:numId="6">
+    <w:abstractNumId w:val="5"/>
+  </w:num>
+  <w:num w:numId="7">
+    <w:abstractNumId w:val="4"/>
+  </w:num>
+  <w:num w:numId="8">
     <w:abstractNumId w:val="2"/>
+  </w:num>
+  <w:num w:numId="9">
+    <w:abstractNumId w:val="9"/>
+  </w:num>
+  <w:num w:numId="10">
+    <w:abstractNumId w:val="3"/>
   </w:num>
 </w:numbering>
 </file>
@@ -2103,6 +6066,71 @@
     <w:name w:val="Normal"/>
     <w:qFormat/>
   </w:style>
+  <w:style w:type="paragraph" w:styleId="Heading1">
+    <w:name w:val="heading 1"/>
+    <w:basedOn w:val="Normal"/>
+    <w:next w:val="Normal"/>
+    <w:link w:val="Heading1Char"/>
+    <w:uiPriority w:val="9"/>
+    <w:qFormat/>
+    <w:rsid w:val="007F19DF"/>
+    <w:pPr>
+      <w:keepNext/>
+      <w:keepLines/>
+      <w:spacing w:before="240" w:after="0"/>
+      <w:outlineLvl w:val="0"/>
+    </w:pPr>
+    <w:rPr>
+      <w:rFonts w:asciiTheme="majorHAnsi" w:eastAsiaTheme="majorEastAsia" w:hAnsiTheme="majorHAnsi" w:cstheme="majorBidi"/>
+      <w:color w:val="2F5496" w:themeColor="accent1" w:themeShade="BF"/>
+      <w:sz w:val="32"/>
+      <w:szCs w:val="32"/>
+    </w:rPr>
+  </w:style>
+  <w:style w:type="paragraph" w:styleId="Heading2">
+    <w:name w:val="heading 2"/>
+    <w:basedOn w:val="Normal"/>
+    <w:next w:val="Normal"/>
+    <w:link w:val="Heading2Char"/>
+    <w:uiPriority w:val="9"/>
+    <w:unhideWhenUsed/>
+    <w:qFormat/>
+    <w:rsid w:val="007F19DF"/>
+    <w:pPr>
+      <w:keepNext/>
+      <w:keepLines/>
+      <w:spacing w:before="40" w:after="0"/>
+      <w:outlineLvl w:val="1"/>
+    </w:pPr>
+    <w:rPr>
+      <w:rFonts w:asciiTheme="majorHAnsi" w:eastAsiaTheme="majorEastAsia" w:hAnsiTheme="majorHAnsi" w:cstheme="majorBidi"/>
+      <w:color w:val="2F5496" w:themeColor="accent1" w:themeShade="BF"/>
+      <w:sz w:val="26"/>
+      <w:szCs w:val="26"/>
+    </w:rPr>
+  </w:style>
+  <w:style w:type="paragraph" w:styleId="Heading3">
+    <w:name w:val="heading 3"/>
+    <w:basedOn w:val="Normal"/>
+    <w:next w:val="Normal"/>
+    <w:link w:val="Heading3Char"/>
+    <w:uiPriority w:val="9"/>
+    <w:unhideWhenUsed/>
+    <w:qFormat/>
+    <w:rsid w:val="007F19DF"/>
+    <w:pPr>
+      <w:keepNext/>
+      <w:keepLines/>
+      <w:spacing w:before="40" w:after="0"/>
+      <w:outlineLvl w:val="2"/>
+    </w:pPr>
+    <w:rPr>
+      <w:rFonts w:asciiTheme="majorHAnsi" w:eastAsiaTheme="majorEastAsia" w:hAnsiTheme="majorHAnsi" w:cstheme="majorBidi"/>
+      <w:color w:val="1F3763" w:themeColor="accent1" w:themeShade="7F"/>
+      <w:sz w:val="24"/>
+      <w:szCs w:val="24"/>
+    </w:rPr>
+  </w:style>
   <w:style w:type="character" w:default="1" w:styleId="DefaultParagraphFont">
     <w:name w:val="Default Paragraph Font"/>
     <w:uiPriority w:val="1"/>
@@ -2140,6 +6168,143 @@
       <w:ind w:left="720"/>
       <w:contextualSpacing/>
     </w:pPr>
+  </w:style>
+  <w:style w:type="character" w:customStyle="1" w:styleId="Heading1Char">
+    <w:name w:val="Heading 1 Char"/>
+    <w:basedOn w:val="DefaultParagraphFont"/>
+    <w:link w:val="Heading1"/>
+    <w:uiPriority w:val="9"/>
+    <w:rsid w:val="007F19DF"/>
+    <w:rPr>
+      <w:rFonts w:asciiTheme="majorHAnsi" w:eastAsiaTheme="majorEastAsia" w:hAnsiTheme="majorHAnsi" w:cstheme="majorBidi"/>
+      <w:color w:val="2F5496" w:themeColor="accent1" w:themeShade="BF"/>
+      <w:sz w:val="32"/>
+      <w:szCs w:val="32"/>
+    </w:rPr>
+  </w:style>
+  <w:style w:type="character" w:customStyle="1" w:styleId="Heading2Char">
+    <w:name w:val="Heading 2 Char"/>
+    <w:basedOn w:val="DefaultParagraphFont"/>
+    <w:link w:val="Heading2"/>
+    <w:uiPriority w:val="9"/>
+    <w:rsid w:val="007F19DF"/>
+    <w:rPr>
+      <w:rFonts w:asciiTheme="majorHAnsi" w:eastAsiaTheme="majorEastAsia" w:hAnsiTheme="majorHAnsi" w:cstheme="majorBidi"/>
+      <w:color w:val="2F5496" w:themeColor="accent1" w:themeShade="BF"/>
+      <w:sz w:val="26"/>
+      <w:szCs w:val="26"/>
+    </w:rPr>
+  </w:style>
+  <w:style w:type="character" w:customStyle="1" w:styleId="Heading3Char">
+    <w:name w:val="Heading 3 Char"/>
+    <w:basedOn w:val="DefaultParagraphFont"/>
+    <w:link w:val="Heading3"/>
+    <w:uiPriority w:val="9"/>
+    <w:rsid w:val="007F19DF"/>
+    <w:rPr>
+      <w:rFonts w:asciiTheme="majorHAnsi" w:eastAsiaTheme="majorEastAsia" w:hAnsiTheme="majorHAnsi" w:cstheme="majorBidi"/>
+      <w:color w:val="1F3763" w:themeColor="accent1" w:themeShade="7F"/>
+      <w:sz w:val="24"/>
+      <w:szCs w:val="24"/>
+    </w:rPr>
+  </w:style>
+  <w:style w:type="paragraph" w:styleId="Header">
+    <w:name w:val="header"/>
+    <w:basedOn w:val="Normal"/>
+    <w:link w:val="HeaderChar"/>
+    <w:uiPriority w:val="99"/>
+    <w:unhideWhenUsed/>
+    <w:rsid w:val="007F19DF"/>
+    <w:pPr>
+      <w:tabs>
+        <w:tab w:val="center" w:pos="4680"/>
+        <w:tab w:val="right" w:pos="9360"/>
+      </w:tabs>
+      <w:spacing w:after="0" w:line="240" w:lineRule="auto"/>
+    </w:pPr>
+  </w:style>
+  <w:style w:type="character" w:customStyle="1" w:styleId="HeaderChar">
+    <w:name w:val="Header Char"/>
+    <w:basedOn w:val="DefaultParagraphFont"/>
+    <w:link w:val="Header"/>
+    <w:uiPriority w:val="99"/>
+    <w:rsid w:val="007F19DF"/>
+  </w:style>
+  <w:style w:type="table" w:styleId="GridTable4-Accent5">
+    <w:name w:val="Grid Table 4 Accent 5"/>
+    <w:basedOn w:val="TableNormal"/>
+    <w:uiPriority w:val="49"/>
+    <w:rsid w:val="007F19DF"/>
+    <w:pPr>
+      <w:spacing w:after="0" w:line="240" w:lineRule="auto"/>
+    </w:pPr>
+    <w:tblPr>
+      <w:tblStyleRowBandSize w:val="1"/>
+      <w:tblStyleColBandSize w:val="1"/>
+      <w:tblBorders>
+        <w:top w:val="single" w:sz="4" w:space="0" w:color="9CC2E5" w:themeColor="accent5" w:themeTint="99"/>
+        <w:left w:val="single" w:sz="4" w:space="0" w:color="9CC2E5" w:themeColor="accent5" w:themeTint="99"/>
+        <w:bottom w:val="single" w:sz="4" w:space="0" w:color="9CC2E5" w:themeColor="accent5" w:themeTint="99"/>
+        <w:right w:val="single" w:sz="4" w:space="0" w:color="9CC2E5" w:themeColor="accent5" w:themeTint="99"/>
+        <w:insideH w:val="single" w:sz="4" w:space="0" w:color="9CC2E5" w:themeColor="accent5" w:themeTint="99"/>
+        <w:insideV w:val="single" w:sz="4" w:space="0" w:color="9CC2E5" w:themeColor="accent5" w:themeTint="99"/>
+      </w:tblBorders>
+    </w:tblPr>
+    <w:tblStylePr w:type="firstRow">
+      <w:rPr>
+        <w:b/>
+        <w:bCs/>
+        <w:color w:val="FFFFFF" w:themeColor="background1"/>
+      </w:rPr>
+      <w:tblPr/>
+      <w:tcPr>
+        <w:tcBorders>
+          <w:top w:val="single" w:sz="4" w:space="0" w:color="5B9BD5" w:themeColor="accent5"/>
+          <w:left w:val="single" w:sz="4" w:space="0" w:color="5B9BD5" w:themeColor="accent5"/>
+          <w:bottom w:val="single" w:sz="4" w:space="0" w:color="5B9BD5" w:themeColor="accent5"/>
+          <w:right w:val="single" w:sz="4" w:space="0" w:color="5B9BD5" w:themeColor="accent5"/>
+          <w:insideH w:val="nil"/>
+          <w:insideV w:val="nil"/>
+        </w:tcBorders>
+        <w:shd w:val="clear" w:color="auto" w:fill="5B9BD5" w:themeFill="accent5"/>
+      </w:tcPr>
+    </w:tblStylePr>
+    <w:tblStylePr w:type="lastRow">
+      <w:rPr>
+        <w:b/>
+        <w:bCs/>
+      </w:rPr>
+      <w:tblPr/>
+      <w:tcPr>
+        <w:tcBorders>
+          <w:top w:val="double" w:sz="4" w:space="0" w:color="5B9BD5" w:themeColor="accent5"/>
+        </w:tcBorders>
+      </w:tcPr>
+    </w:tblStylePr>
+    <w:tblStylePr w:type="firstCol">
+      <w:rPr>
+        <w:b/>
+        <w:bCs/>
+      </w:rPr>
+    </w:tblStylePr>
+    <w:tblStylePr w:type="lastCol">
+      <w:rPr>
+        <w:b/>
+        <w:bCs/>
+      </w:rPr>
+    </w:tblStylePr>
+    <w:tblStylePr w:type="band1Vert">
+      <w:tblPr/>
+      <w:tcPr>
+        <w:shd w:val="clear" w:color="auto" w:fill="DEEAF6" w:themeFill="accent5" w:themeFillTint="33"/>
+      </w:tcPr>
+    </w:tblStylePr>
+    <w:tblStylePr w:type="band1Horz">
+      <w:tblPr/>
+      <w:tcPr>
+        <w:shd w:val="clear" w:color="auto" w:fill="DEEAF6" w:themeFill="accent5" w:themeFillTint="33"/>
+      </w:tcPr>
+    </w:tblStylePr>
   </w:style>
 </w:styles>
 </file>

</xml_diff>